<commit_message>
Update tai lieu 01,02
</commit_message>
<xml_diff>
--- a/A. Documents/01 Báo cáo nghiên cứu tính khả thi.docx
+++ b/A. Documents/01 Báo cáo nghiên cứu tính khả thi.docx
@@ -1,6 +1,6 @@
 
 <file path=word/document.xml><?xml version="1.0" encoding="utf-8"?>
-<w:document xmlns:wpc="http://schemas.microsoft.com/office/word/2010/wordprocessingCanvas" xmlns:cx="http://schemas.microsoft.com/office/drawing/2014/chartex" xmlns:cx1="http://schemas.microsoft.com/office/drawing/2015/9/8/chartex" xmlns:cx2="http://schemas.microsoft.com/office/drawing/2015/10/21/chartex" xmlns:mc="http://schemas.openxmlformats.org/markup-compatibility/2006" xmlns:o="urn:schemas-microsoft-com:office:office" xmlns:r="http://schemas.openxmlformats.org/officeDocument/2006/relationships" xmlns:m="http://schemas.openxmlformats.org/officeDocument/2006/math" xmlns:v="urn:schemas-microsoft-com:vml" xmlns:wp14="http://schemas.microsoft.com/office/word/2010/wordprocessingDrawing" xmlns:wp="http://schemas.openxmlformats.org/drawingml/2006/wordprocessingDrawing" xmlns:w10="urn:schemas-microsoft-com:office:word" xmlns:w="http://schemas.openxmlformats.org/wordprocessingml/2006/main" xmlns:w14="http://schemas.microsoft.com/office/word/2010/wordml" xmlns:w15="http://schemas.microsoft.com/office/word/2012/wordml" xmlns:w16se="http://schemas.microsoft.com/office/word/2015/wordml/symex" xmlns:wpg="http://schemas.microsoft.com/office/word/2010/wordprocessingGroup" xmlns:wpi="http://schemas.microsoft.com/office/word/2010/wordprocessingInk" xmlns:wne="http://schemas.microsoft.com/office/word/2006/wordml" xmlns:wps="http://schemas.microsoft.com/office/word/2010/wordprocessingShape" mc:Ignorable="w14 w15 w16se wp14">
+<w:document xmlns:wpc="http://schemas.microsoft.com/office/word/2010/wordprocessingCanvas" xmlns:mc="http://schemas.openxmlformats.org/markup-compatibility/2006" xmlns:o="urn:schemas-microsoft-com:office:office" xmlns:r="http://schemas.openxmlformats.org/officeDocument/2006/relationships" xmlns:m="http://schemas.openxmlformats.org/officeDocument/2006/math" xmlns:v="urn:schemas-microsoft-com:vml" xmlns:wp14="http://schemas.microsoft.com/office/word/2010/wordprocessingDrawing" xmlns:wp="http://schemas.openxmlformats.org/drawingml/2006/wordprocessingDrawing" xmlns:w10="urn:schemas-microsoft-com:office:word" xmlns:w="http://schemas.openxmlformats.org/wordprocessingml/2006/main" xmlns:w14="http://schemas.microsoft.com/office/word/2010/wordml" xmlns:wpg="http://schemas.microsoft.com/office/word/2010/wordprocessingGroup" xmlns:wpi="http://schemas.microsoft.com/office/word/2010/wordprocessingInk" xmlns:wne="http://schemas.microsoft.com/office/word/2006/wordml" xmlns:wps="http://schemas.microsoft.com/office/word/2010/wordprocessingShape" mc:Ignorable="w14 wp14">
   <w:body>
     <w:p>
       <w:pPr>
@@ -10,7 +10,7 @@
       <w:r>
         <w:rPr>
           <w:noProof/>
-          <w:lang w:eastAsia="en-US"/>
+          <w:lang w:val="vi-VN" w:eastAsia="vi-VN"/>
         </w:rPr>
         <w:drawing>
           <wp:inline distT="0" distB="0" distL="0" distR="0">
@@ -30,7 +30,7 @@
                     </pic:cNvPicPr>
                   </pic:nvPicPr>
                   <pic:blipFill>
-                    <a:blip r:embed="rId8">
+                    <a:blip r:embed="rId9">
                       <a:extLst>
                         <a:ext uri="{28A0092B-C50C-407E-A947-70E740481C1C}">
                           <a14:useLocalDpi xmlns:a14="http://schemas.microsoft.com/office/drawing/2010/main" val="0"/>
@@ -223,7 +223,7 @@
           <w:b/>
           <w:sz w:val="24"/>
         </w:rPr>
-        <w:t>DA05</w:t>
+        <w:t>QLNT</w:t>
       </w:r>
     </w:p>
     <w:p>
@@ -264,6 +264,13 @@
         </w:rPr>
         <w:tab/>
         <w:t>01</w:t>
+      </w:r>
+      <w:r>
+        <w:rPr>
+          <w:b/>
+          <w:sz w:val="24"/>
+        </w:rPr>
+        <w:t>_NCKT_QLNT</w:t>
       </w:r>
     </w:p>
     <w:p>
@@ -2861,6 +2868,7 @@
     <w:p>
       <w:pPr>
         <w:spacing w:before="0" w:beforeAutospacing="0" w:after="0" w:afterAutospacing="0" w:line="240" w:lineRule="auto"/>
+        <w:ind w:firstLine="0"/>
         <w:jc w:val="both"/>
         <w:rPr>
           <w:sz w:val="24"/>
@@ -2891,24 +2899,6 @@
         <w:jc w:val="both"/>
         <w:rPr>
           <w:sz w:val="24"/>
-        </w:rPr>
-      </w:pPr>
-    </w:p>
-    <w:p>
-      <w:pPr>
-        <w:spacing w:before="0" w:beforeAutospacing="0" w:after="0" w:afterAutospacing="0" w:line="240" w:lineRule="auto"/>
-        <w:jc w:val="both"/>
-        <w:rPr>
-          <w:sz w:val="24"/>
-        </w:rPr>
-      </w:pPr>
-    </w:p>
-    <w:p>
-      <w:pPr>
-        <w:spacing w:before="0" w:beforeAutospacing="0" w:after="0" w:afterAutospacing="0" w:line="240" w:lineRule="auto"/>
-        <w:jc w:val="both"/>
-        <w:rPr>
-          <w:sz w:val="24"/>
           <w:u w:val="single"/>
         </w:rPr>
       </w:pPr>
@@ -2923,13 +2913,12 @@
           <w:sz w:val="24"/>
         </w:rPr>
         <w:tab/>
-        <w:t>[Họ và tên]</w:t>
-      </w:r>
-      <w:r>
-        <w:rPr>
-          <w:sz w:val="24"/>
-        </w:rPr>
-        <w:tab/>
+      </w:r>
+      <w:r>
+        <w:rPr>
+          <w:sz w:val="24"/>
+        </w:rPr>
+        <w:t>Hoàng Trí Dũng</w:t>
       </w:r>
       <w:r>
         <w:rPr>
@@ -2998,7 +2987,12 @@
           <w:sz w:val="24"/>
         </w:rPr>
         <w:tab/>
-        <w:t>[Chức vụ]</w:t>
+      </w:r>
+      <w:r>
+        <w:rPr>
+          <w:sz w:val="24"/>
+        </w:rPr>
+        <w:t>Trưởng nhóm</w:t>
       </w:r>
     </w:p>
     <w:p>
@@ -3025,8 +3019,75 @@
         <w:jc w:val="both"/>
         <w:rPr>
           <w:sz w:val="24"/>
-        </w:rPr>
-      </w:pPr>
+          <w:u w:val="single"/>
+        </w:rPr>
+      </w:pPr>
+      <w:r>
+        <w:rPr>
+          <w:sz w:val="24"/>
+        </w:rPr>
+        <w:t>Người phê duyệt:</w:t>
+      </w:r>
+      <w:r>
+        <w:rPr>
+          <w:sz w:val="24"/>
+        </w:rPr>
+        <w:tab/>
+      </w:r>
+      <w:r>
+        <w:rPr>
+          <w:szCs w:val="28"/>
+        </w:rPr>
+        <w:t>Phan Nguyên Hải</w:t>
+      </w:r>
+      <w:r>
+        <w:rPr>
+          <w:sz w:val="24"/>
+        </w:rPr>
+        <w:tab/>
+      </w:r>
+      <w:r>
+        <w:rPr>
+          <w:sz w:val="24"/>
+        </w:rPr>
+        <w:tab/>
+      </w:r>
+      <w:bookmarkStart w:id="0" w:name="_GoBack"/>
+      <w:bookmarkEnd w:id="0"/>
+      <w:r>
+        <w:rPr>
+          <w:sz w:val="24"/>
+        </w:rPr>
+        <w:t xml:space="preserve">Ngày </w:t>
+      </w:r>
+      <w:r>
+        <w:rPr>
+          <w:sz w:val="24"/>
+          <w:u w:val="single"/>
+        </w:rPr>
+        <w:tab/>
+      </w:r>
+      <w:r>
+        <w:rPr>
+          <w:sz w:val="24"/>
+          <w:u w:val="single"/>
+        </w:rPr>
+        <w:tab/>
+      </w:r>
+      <w:r>
+        <w:rPr>
+          <w:sz w:val="24"/>
+          <w:u w:val="single"/>
+        </w:rPr>
+        <w:tab/>
+      </w:r>
+      <w:r>
+        <w:rPr>
+          <w:sz w:val="24"/>
+          <w:u w:val="single"/>
+        </w:rPr>
+        <w:tab/>
+      </w:r>
     </w:p>
     <w:p>
       <w:pPr>
@@ -3036,6 +3097,30 @@
           <w:sz w:val="24"/>
         </w:rPr>
       </w:pPr>
+      <w:r>
+        <w:rPr>
+          <w:sz w:val="24"/>
+        </w:rPr>
+        <w:tab/>
+      </w:r>
+      <w:r>
+        <w:rPr>
+          <w:sz w:val="24"/>
+        </w:rPr>
+        <w:tab/>
+      </w:r>
+      <w:r>
+        <w:rPr>
+          <w:sz w:val="24"/>
+        </w:rPr>
+        <w:tab/>
+      </w:r>
+      <w:r>
+        <w:rPr>
+          <w:szCs w:val="28"/>
+        </w:rPr>
+        <w:t>Giáo viên hướng dẫn</w:t>
+      </w:r>
     </w:p>
     <w:p>
       <w:pPr>
@@ -3061,69 +3146,8 @@
         <w:jc w:val="both"/>
         <w:rPr>
           <w:sz w:val="24"/>
-          <w:u w:val="single"/>
-        </w:rPr>
-      </w:pPr>
-      <w:r>
-        <w:rPr>
-          <w:sz w:val="24"/>
-        </w:rPr>
-        <w:t>Người xem xét:</w:t>
-      </w:r>
-      <w:r>
-        <w:rPr>
-          <w:sz w:val="24"/>
-        </w:rPr>
-        <w:tab/>
-        <w:t>[Họ và tên]</w:t>
-      </w:r>
-      <w:r>
-        <w:rPr>
-          <w:sz w:val="24"/>
-        </w:rPr>
-        <w:tab/>
-      </w:r>
-      <w:r>
-        <w:rPr>
-          <w:sz w:val="24"/>
-        </w:rPr>
-        <w:tab/>
-      </w:r>
-      <w:r>
-        <w:rPr>
-          <w:sz w:val="24"/>
-        </w:rPr>
-        <w:tab/>
-        <w:t xml:space="preserve">Ngày </w:t>
-      </w:r>
-      <w:r>
-        <w:rPr>
-          <w:sz w:val="24"/>
-          <w:u w:val="single"/>
-        </w:rPr>
-        <w:tab/>
-      </w:r>
-      <w:r>
-        <w:rPr>
-          <w:sz w:val="24"/>
-          <w:u w:val="single"/>
-        </w:rPr>
-        <w:tab/>
-      </w:r>
-      <w:r>
-        <w:rPr>
-          <w:sz w:val="24"/>
-          <w:u w:val="single"/>
-        </w:rPr>
-        <w:tab/>
-      </w:r>
-      <w:r>
-        <w:rPr>
-          <w:sz w:val="24"/>
-          <w:u w:val="single"/>
-        </w:rPr>
-        <w:tab/>
-      </w:r>
+        </w:rPr>
+      </w:pPr>
     </w:p>
     <w:p>
       <w:pPr>
@@ -3133,25 +3157,6 @@
           <w:sz w:val="24"/>
         </w:rPr>
       </w:pPr>
-      <w:r>
-        <w:rPr>
-          <w:sz w:val="24"/>
-        </w:rPr>
-        <w:tab/>
-      </w:r>
-      <w:r>
-        <w:rPr>
-          <w:sz w:val="24"/>
-        </w:rPr>
-        <w:tab/>
-      </w:r>
-      <w:r>
-        <w:rPr>
-          <w:sz w:val="24"/>
-        </w:rPr>
-        <w:tab/>
-        <w:t>[Chức vụ]</w:t>
-      </w:r>
     </w:p>
     <w:p>
       <w:pPr>
@@ -3195,81 +3200,8 @@
         <w:jc w:val="both"/>
         <w:rPr>
           <w:sz w:val="24"/>
-          <w:u w:val="single"/>
-        </w:rPr>
-      </w:pPr>
-      <w:r>
-        <w:rPr>
-          <w:sz w:val="24"/>
-        </w:rPr>
-        <w:t>Người xem xét:</w:t>
-      </w:r>
-      <w:r>
-        <w:rPr>
-          <w:sz w:val="24"/>
-        </w:rPr>
-        <w:tab/>
-        <w:t>[Họ</w:t>
-      </w:r>
-      <w:r>
-        <w:rPr>
-          <w:sz w:val="24"/>
-        </w:rPr>
-        <w:t xml:space="preserve"> và tên</w:t>
-      </w:r>
-      <w:r>
-        <w:rPr>
-          <w:sz w:val="24"/>
-        </w:rPr>
-        <w:t>]</w:t>
-      </w:r>
-      <w:r>
-        <w:rPr>
-          <w:sz w:val="24"/>
-        </w:rPr>
-        <w:tab/>
-      </w:r>
-      <w:r>
-        <w:rPr>
-          <w:sz w:val="24"/>
-        </w:rPr>
-        <w:tab/>
-      </w:r>
-      <w:r>
-        <w:rPr>
-          <w:sz w:val="24"/>
-        </w:rPr>
-        <w:tab/>
-        <w:t xml:space="preserve">Ngày </w:t>
-      </w:r>
-      <w:r>
-        <w:rPr>
-          <w:sz w:val="24"/>
-          <w:u w:val="single"/>
-        </w:rPr>
-        <w:tab/>
-      </w:r>
-      <w:r>
-        <w:rPr>
-          <w:sz w:val="24"/>
-          <w:u w:val="single"/>
-        </w:rPr>
-        <w:tab/>
-      </w:r>
-      <w:r>
-        <w:rPr>
-          <w:sz w:val="24"/>
-          <w:u w:val="single"/>
-        </w:rPr>
-        <w:tab/>
-      </w:r>
-      <w:r>
-        <w:rPr>
-          <w:sz w:val="24"/>
-          <w:u w:val="single"/>
-        </w:rPr>
-        <w:tab/>
-      </w:r>
+        </w:rPr>
+      </w:pPr>
     </w:p>
     <w:p>
       <w:pPr>
@@ -3279,31 +3211,6 @@
           <w:sz w:val="24"/>
         </w:rPr>
       </w:pPr>
-      <w:r>
-        <w:rPr>
-          <w:sz w:val="24"/>
-        </w:rPr>
-        <w:tab/>
-      </w:r>
-      <w:r>
-        <w:rPr>
-          <w:sz w:val="24"/>
-        </w:rPr>
-        <w:tab/>
-      </w:r>
-      <w:r>
-        <w:rPr>
-          <w:sz w:val="24"/>
-        </w:rPr>
-        <w:tab/>
-        <w:t>[Nhóm trưởng</w:t>
-      </w:r>
-      <w:r>
-        <w:rPr>
-          <w:sz w:val="24"/>
-        </w:rPr>
-        <w:t>]</w:t>
-      </w:r>
     </w:p>
     <w:p>
       <w:pPr>
@@ -3332,245 +3239,17 @@
         </w:rPr>
       </w:pPr>
     </w:p>
-    <w:p>
-      <w:pPr>
-        <w:spacing w:before="0" w:beforeAutospacing="0" w:after="0" w:afterAutospacing="0" w:line="240" w:lineRule="auto"/>
-        <w:jc w:val="both"/>
-        <w:rPr>
-          <w:sz w:val="24"/>
-        </w:rPr>
-      </w:pPr>
-    </w:p>
-    <w:p>
-      <w:pPr>
-        <w:spacing w:before="0" w:beforeAutospacing="0" w:after="0" w:afterAutospacing="0" w:line="240" w:lineRule="auto"/>
-        <w:jc w:val="both"/>
-        <w:rPr>
-          <w:sz w:val="24"/>
-          <w:u w:val="single"/>
-        </w:rPr>
-      </w:pPr>
-      <w:r>
-        <w:rPr>
-          <w:sz w:val="24"/>
-        </w:rPr>
-        <w:t>Người phê duyệt:</w:t>
-      </w:r>
-      <w:r>
-        <w:rPr>
-          <w:sz w:val="24"/>
-        </w:rPr>
-        <w:tab/>
-        <w:t>[Họ và tên]</w:t>
-      </w:r>
-      <w:r>
-        <w:rPr>
-          <w:sz w:val="24"/>
-        </w:rPr>
-        <w:tab/>
-      </w:r>
-      <w:r>
-        <w:rPr>
-          <w:sz w:val="24"/>
-        </w:rPr>
-        <w:tab/>
-      </w:r>
-      <w:r>
-        <w:rPr>
-          <w:sz w:val="24"/>
-        </w:rPr>
-        <w:tab/>
-        <w:t xml:space="preserve">Ngày </w:t>
-      </w:r>
-      <w:r>
-        <w:rPr>
-          <w:sz w:val="24"/>
-          <w:u w:val="single"/>
-        </w:rPr>
-        <w:tab/>
-      </w:r>
-      <w:r>
-        <w:rPr>
-          <w:sz w:val="24"/>
-          <w:u w:val="single"/>
-        </w:rPr>
-        <w:tab/>
-      </w:r>
-      <w:r>
-        <w:rPr>
-          <w:sz w:val="24"/>
-          <w:u w:val="single"/>
-        </w:rPr>
-        <w:tab/>
-      </w:r>
-      <w:r>
-        <w:rPr>
-          <w:sz w:val="24"/>
-          <w:u w:val="single"/>
-        </w:rPr>
-        <w:tab/>
-      </w:r>
-    </w:p>
-    <w:p>
-      <w:pPr>
-        <w:spacing w:before="0" w:beforeAutospacing="0" w:after="0" w:afterAutospacing="0" w:line="240" w:lineRule="auto"/>
-        <w:jc w:val="both"/>
-        <w:rPr>
-          <w:sz w:val="24"/>
-        </w:rPr>
-      </w:pPr>
-      <w:r>
-        <w:rPr>
-          <w:sz w:val="24"/>
-        </w:rPr>
-        <w:tab/>
-      </w:r>
-      <w:r>
-        <w:rPr>
-          <w:sz w:val="24"/>
-        </w:rPr>
-        <w:tab/>
-      </w:r>
-      <w:r>
-        <w:rPr>
-          <w:sz w:val="24"/>
-        </w:rPr>
-        <w:tab/>
-        <w:t>[</w:t>
-      </w:r>
-      <w:r>
-        <w:rPr>
-          <w:sz w:val="24"/>
-        </w:rPr>
-        <w:t>Giáo viên hướng dẫn</w:t>
-      </w:r>
-      <w:r>
-        <w:rPr>
-          <w:sz w:val="24"/>
-        </w:rPr>
-        <w:t>]</w:t>
-      </w:r>
-    </w:p>
-    <w:p>
-      <w:pPr>
-        <w:spacing w:before="0" w:beforeAutospacing="0" w:after="0" w:afterAutospacing="0" w:line="240" w:lineRule="auto"/>
-        <w:jc w:val="both"/>
-        <w:rPr>
-          <w:sz w:val="24"/>
-        </w:rPr>
-      </w:pPr>
-    </w:p>
-    <w:p>
-      <w:pPr>
-        <w:spacing w:before="0" w:beforeAutospacing="0" w:after="0" w:afterAutospacing="0" w:line="240" w:lineRule="auto"/>
-        <w:jc w:val="both"/>
-        <w:rPr>
-          <w:sz w:val="24"/>
-        </w:rPr>
-      </w:pPr>
-    </w:p>
-    <w:p>
-      <w:pPr>
-        <w:spacing w:before="0" w:beforeAutospacing="0" w:after="0" w:afterAutospacing="0" w:line="240" w:lineRule="auto"/>
-        <w:jc w:val="both"/>
-        <w:rPr>
-          <w:sz w:val="24"/>
-        </w:rPr>
-      </w:pPr>
-    </w:p>
-    <w:p>
-      <w:pPr>
-        <w:spacing w:before="0" w:beforeAutospacing="0" w:after="0" w:afterAutospacing="0" w:line="240" w:lineRule="auto"/>
-        <w:jc w:val="both"/>
-        <w:rPr>
-          <w:sz w:val="24"/>
-        </w:rPr>
-      </w:pPr>
-    </w:p>
-    <w:p>
-      <w:pPr>
-        <w:spacing w:before="0" w:beforeAutospacing="0" w:after="0" w:afterAutospacing="0" w:line="240" w:lineRule="auto"/>
-        <w:jc w:val="both"/>
-        <w:rPr>
-          <w:sz w:val="24"/>
-        </w:rPr>
-      </w:pPr>
-    </w:p>
-    <w:p>
-      <w:pPr>
-        <w:spacing w:before="0" w:beforeAutospacing="0" w:after="0" w:afterAutospacing="0" w:line="240" w:lineRule="auto"/>
-        <w:jc w:val="both"/>
-        <w:rPr>
-          <w:sz w:val="24"/>
-        </w:rPr>
-      </w:pPr>
-    </w:p>
-    <w:p>
-      <w:pPr>
-        <w:spacing w:before="0" w:beforeAutospacing="0" w:after="0" w:afterAutospacing="0" w:line="240" w:lineRule="auto"/>
-        <w:jc w:val="both"/>
-        <w:rPr>
-          <w:sz w:val="24"/>
-        </w:rPr>
-      </w:pPr>
-    </w:p>
-    <w:p>
-      <w:pPr>
-        <w:spacing w:before="0" w:beforeAutospacing="0" w:after="0" w:afterAutospacing="0" w:line="240" w:lineRule="auto"/>
-        <w:jc w:val="both"/>
-        <w:rPr>
-          <w:sz w:val="24"/>
-        </w:rPr>
-      </w:pPr>
-    </w:p>
-    <w:p>
-      <w:pPr>
-        <w:spacing w:before="0" w:beforeAutospacing="0" w:after="0" w:afterAutospacing="0" w:line="240" w:lineRule="auto"/>
-        <w:jc w:val="both"/>
-        <w:rPr>
-          <w:sz w:val="24"/>
-        </w:rPr>
-      </w:pPr>
-    </w:p>
-    <w:p>
-      <w:pPr>
-        <w:spacing w:before="0" w:beforeAutospacing="0" w:after="0" w:afterAutospacing="0" w:line="240" w:lineRule="auto"/>
-        <w:jc w:val="both"/>
-        <w:rPr>
-          <w:sz w:val="24"/>
-        </w:rPr>
-      </w:pPr>
-    </w:p>
-    <w:p>
-      <w:pPr>
-        <w:spacing w:before="0" w:beforeAutospacing="0" w:after="0" w:afterAutospacing="0" w:line="240" w:lineRule="auto"/>
-        <w:jc w:val="both"/>
-        <w:rPr>
-          <w:sz w:val="24"/>
-        </w:rPr>
-      </w:pPr>
-    </w:p>
-    <w:p>
-      <w:pPr>
-        <w:spacing w:before="0" w:beforeAutospacing="0" w:after="0" w:afterAutospacing="0" w:line="240" w:lineRule="auto"/>
-        <w:jc w:val="both"/>
-        <w:rPr>
-          <w:sz w:val="24"/>
-        </w:rPr>
-      </w:pPr>
-    </w:p>
-    <w:p>
-      <w:pPr>
-        <w:spacing w:before="0" w:beforeAutospacing="0" w:after="0" w:afterAutospacing="0" w:line="240" w:lineRule="auto"/>
-        <w:jc w:val="both"/>
-        <w:rPr>
-          <w:sz w:val="24"/>
-        </w:rPr>
-      </w:pPr>
-    </w:p>
-    <w:bookmarkStart w:id="0" w:name="_Toc322243440" w:displacedByCustomXml="next"/>
+    <w:bookmarkStart w:id="1" w:name="_Toc322243440" w:displacedByCustomXml="next"/>
     <w:sdt>
       <w:sdtPr>
+        <w:rPr>
+          <w:rFonts w:eastAsia="MS Mincho"/>
+          <w:b w:val="0"/>
+          <w:bCs w:val="0"/>
+          <w:color w:val="auto"/>
+          <w:szCs w:val="22"/>
+          <w:lang w:eastAsia="ja-JP"/>
+        </w:rPr>
         <w:id w:val="-451484960"/>
         <w:docPartObj>
           <w:docPartGallery w:val="Table of Contents"/>
@@ -3579,11 +3258,7 @@
       </w:sdtPr>
       <w:sdtEndPr>
         <w:rPr>
-          <w:rFonts w:eastAsia="MS Mincho"/>
           <w:noProof/>
-          <w:color w:val="auto"/>
-          <w:szCs w:val="22"/>
-          <w:lang w:eastAsia="ja-JP"/>
         </w:rPr>
       </w:sdtEndPr>
       <w:sdtContent>
@@ -4067,21 +3742,7 @@
                 <w:rStyle w:val="Hyperlink"/>
                 <w:noProof/>
               </w:rPr>
-              <w:t>2. TỔNG QUAN VỀ DỰ ÁN VÀ PHƯƠ</w:t>
-            </w:r>
-            <w:r>
-              <w:rPr>
-                <w:rStyle w:val="Hyperlink"/>
-                <w:noProof/>
-              </w:rPr>
-              <w:t>N</w:t>
-            </w:r>
-            <w:r>
-              <w:rPr>
-                <w:rStyle w:val="Hyperlink"/>
-                <w:noProof/>
-              </w:rPr>
-              <w:t>G ÁN TRIỂN KHAI</w:t>
+              <w:t>2. TỔNG QUAN VỀ DỰ ÁN VÀ PHƯƠNG ÁN TRIỂN KHAI</w:t>
             </w:r>
             <w:r>
               <w:rPr>
@@ -4824,23 +4485,7 @@
                 <w:noProof/>
                 <w:lang w:val="fr-FR"/>
               </w:rPr>
-              <w:t xml:space="preserve">3.5. Khả thi về </w:t>
-            </w:r>
-            <w:r>
-              <w:rPr>
-                <w:rStyle w:val="Hyperlink"/>
-                <w:noProof/>
-                <w:lang w:val="fr-FR"/>
-              </w:rPr>
-              <w:t>t</w:t>
-            </w:r>
-            <w:r>
-              <w:rPr>
-                <w:rStyle w:val="Hyperlink"/>
-                <w:noProof/>
-                <w:lang w:val="fr-FR"/>
-              </w:rPr>
-              <w:t>hời gian</w:t>
+              <w:t>3.5. Khả thi về thời gian</w:t>
             </w:r>
             <w:r>
               <w:rPr>
@@ -4996,23 +4641,23 @@
       <w:pPr>
         <w:pStyle w:val="Heading1"/>
       </w:pPr>
-      <w:bookmarkStart w:id="1" w:name="_Toc451625037"/>
+      <w:bookmarkStart w:id="2" w:name="_Toc451625037"/>
       <w:r>
         <w:lastRenderedPageBreak/>
         <w:t>1. GIỚI THIỆU</w:t>
       </w:r>
-      <w:bookmarkEnd w:id="0"/>
       <w:bookmarkEnd w:id="1"/>
+      <w:bookmarkEnd w:id="2"/>
     </w:p>
     <w:p>
       <w:pPr>
         <w:pStyle w:val="Heading2"/>
       </w:pPr>
-      <w:bookmarkStart w:id="2" w:name="_Toc451625038"/>
+      <w:bookmarkStart w:id="3" w:name="_Toc451625038"/>
       <w:r>
         <w:t>1.1. Mục đích tài liệu</w:t>
       </w:r>
-      <w:bookmarkEnd w:id="2"/>
+      <w:bookmarkEnd w:id="3"/>
     </w:p>
     <w:p>
       <w:pPr>
@@ -5045,13 +4690,13 @@
       <w:pPr>
         <w:pStyle w:val="Heading2"/>
       </w:pPr>
-      <w:bookmarkStart w:id="3" w:name="_Toc322243441"/>
-      <w:bookmarkStart w:id="4" w:name="_Toc451625039"/>
+      <w:bookmarkStart w:id="4" w:name="_Toc322243441"/>
+      <w:bookmarkStart w:id="5" w:name="_Toc451625039"/>
       <w:r>
         <w:t>1.2. Phạm vi tài liệu</w:t>
       </w:r>
-      <w:bookmarkEnd w:id="3"/>
       <w:bookmarkEnd w:id="4"/>
+      <w:bookmarkEnd w:id="5"/>
     </w:p>
     <w:p>
       <w:pPr>
@@ -5078,13 +4723,13 @@
       <w:pPr>
         <w:pStyle w:val="Heading2"/>
       </w:pPr>
-      <w:bookmarkStart w:id="5" w:name="_Toc322243442"/>
-      <w:bookmarkStart w:id="6" w:name="_Toc451625040"/>
+      <w:bookmarkStart w:id="6" w:name="_Toc322243442"/>
+      <w:bookmarkStart w:id="7" w:name="_Toc451625040"/>
       <w:r>
         <w:t>1.3. Thuật ngữ và các từ viết tắt</w:t>
       </w:r>
-      <w:bookmarkEnd w:id="5"/>
       <w:bookmarkEnd w:id="6"/>
+      <w:bookmarkEnd w:id="7"/>
     </w:p>
     <w:tbl>
       <w:tblPr>
@@ -5375,25 +5020,25 @@
       <w:pPr>
         <w:pStyle w:val="Heading2"/>
       </w:pPr>
-      <w:bookmarkStart w:id="7" w:name="_Toc322243443"/>
-      <w:bookmarkStart w:id="8" w:name="_Toc451625041"/>
+      <w:bookmarkStart w:id="8" w:name="_Toc322243443"/>
+      <w:bookmarkStart w:id="9" w:name="_Toc451625041"/>
       <w:r>
         <w:t>1.4. Tài liệu tham khảo</w:t>
       </w:r>
-      <w:bookmarkEnd w:id="7"/>
       <w:bookmarkEnd w:id="8"/>
+      <w:bookmarkEnd w:id="9"/>
     </w:p>
     <w:p>
       <w:pPr>
         <w:pStyle w:val="Heading2"/>
       </w:pPr>
-      <w:bookmarkStart w:id="9" w:name="_Toc322243444"/>
-      <w:bookmarkStart w:id="10" w:name="_Toc451625042"/>
+      <w:bookmarkStart w:id="10" w:name="_Toc322243444"/>
+      <w:bookmarkStart w:id="11" w:name="_Toc451625042"/>
       <w:r>
         <w:t>1.5. Mô tả tài liệu</w:t>
       </w:r>
-      <w:bookmarkEnd w:id="9"/>
       <w:bookmarkEnd w:id="10"/>
+      <w:bookmarkEnd w:id="11"/>
     </w:p>
     <w:p>
       <w:pPr>
@@ -5555,8 +5200,8 @@
       <w:pPr>
         <w:pStyle w:val="Heading1"/>
       </w:pPr>
-      <w:bookmarkStart w:id="11" w:name="_Toc322243445"/>
-      <w:bookmarkStart w:id="12" w:name="_Toc451625043"/>
+      <w:bookmarkStart w:id="12" w:name="_Toc322243445"/>
+      <w:bookmarkStart w:id="13" w:name="_Toc451625043"/>
       <w:r>
         <w:lastRenderedPageBreak/>
         <w:t xml:space="preserve">2. TỔNG QUAN VỀ </w:t>
@@ -5567,23 +5212,23 @@
       <w:r>
         <w:t xml:space="preserve"> VÀ PHƯƠNG ÁN TRIỂN KHAI</w:t>
       </w:r>
-      <w:bookmarkEnd w:id="11"/>
       <w:bookmarkEnd w:id="12"/>
+      <w:bookmarkEnd w:id="13"/>
     </w:p>
     <w:p>
       <w:pPr>
         <w:pStyle w:val="Heading2"/>
       </w:pPr>
-      <w:bookmarkStart w:id="13" w:name="_Toc322243446"/>
-      <w:bookmarkStart w:id="14" w:name="_Toc451625044"/>
+      <w:bookmarkStart w:id="14" w:name="_Toc322243446"/>
+      <w:bookmarkStart w:id="15" w:name="_Toc451625044"/>
       <w:r>
         <w:t xml:space="preserve">2.1. Yêu cầu </w:t>
       </w:r>
       <w:r>
         <w:t>chung của phần mềm</w:t>
       </w:r>
-      <w:bookmarkEnd w:id="13"/>
       <w:bookmarkEnd w:id="14"/>
+      <w:bookmarkEnd w:id="15"/>
     </w:p>
     <w:p>
       <w:pPr>
@@ -5609,16 +5254,16 @@
       <w:pPr>
         <w:pStyle w:val="Heading2"/>
       </w:pPr>
-      <w:bookmarkStart w:id="15" w:name="_Toc322243447"/>
-      <w:bookmarkStart w:id="16" w:name="_Toc451625045"/>
+      <w:bookmarkStart w:id="16" w:name="_Toc322243447"/>
+      <w:bookmarkStart w:id="17" w:name="_Toc451625045"/>
       <w:r>
         <w:t xml:space="preserve">2.2. Mục tiêu của </w:t>
       </w:r>
       <w:r>
         <w:t>dự án</w:t>
       </w:r>
-      <w:bookmarkEnd w:id="15"/>
       <w:bookmarkEnd w:id="16"/>
+      <w:bookmarkEnd w:id="17"/>
     </w:p>
     <w:p>
       <w:pPr>
@@ -5638,16 +5283,16 @@
       <w:pPr>
         <w:pStyle w:val="Heading2"/>
       </w:pPr>
-      <w:bookmarkStart w:id="17" w:name="_Toc322243448"/>
-      <w:bookmarkStart w:id="18" w:name="_Toc451625046"/>
+      <w:bookmarkStart w:id="18" w:name="_Toc322243448"/>
+      <w:bookmarkStart w:id="19" w:name="_Toc451625046"/>
       <w:r>
         <w:t xml:space="preserve">2.3. </w:t>
       </w:r>
       <w:r>
         <w:t>Những vấn đề cần giải quyết</w:t>
       </w:r>
-      <w:bookmarkEnd w:id="17"/>
       <w:bookmarkEnd w:id="18"/>
+      <w:bookmarkEnd w:id="19"/>
     </w:p>
     <w:p>
       <w:pPr>
@@ -5701,8 +5346,8 @@
       <w:pPr>
         <w:pStyle w:val="Heading2"/>
       </w:pPr>
-      <w:bookmarkStart w:id="19" w:name="_Toc322243449"/>
-      <w:bookmarkStart w:id="20" w:name="_Toc451625047"/>
+      <w:bookmarkStart w:id="20" w:name="_Toc322243449"/>
+      <w:bookmarkStart w:id="21" w:name="_Toc451625047"/>
       <w:r>
         <w:t>2.4</w:t>
       </w:r>
@@ -5712,8 +5357,8 @@
       <w:r>
         <w:t>Phương án triển khai</w:t>
       </w:r>
-      <w:bookmarkEnd w:id="19"/>
       <w:bookmarkEnd w:id="20"/>
+      <w:bookmarkEnd w:id="21"/>
     </w:p>
     <w:p>
       <w:pPr>
@@ -5773,8 +5418,8 @@
       <w:pPr>
         <w:pStyle w:val="Heading1"/>
       </w:pPr>
-      <w:bookmarkStart w:id="21" w:name="_Toc322243450"/>
-      <w:bookmarkStart w:id="22" w:name="_Toc451625048"/>
+      <w:bookmarkStart w:id="22" w:name="_Toc322243450"/>
+      <w:bookmarkStart w:id="23" w:name="_Toc451625048"/>
       <w:r>
         <w:lastRenderedPageBreak/>
         <w:t xml:space="preserve">3. PHÂN TÍCH </w:t>
@@ -5782,8 +5427,8 @@
       <w:r>
         <w:t>TÍNH KHẢ THI</w:t>
       </w:r>
-      <w:bookmarkEnd w:id="21"/>
       <w:bookmarkEnd w:id="22"/>
+      <w:bookmarkEnd w:id="23"/>
     </w:p>
     <w:p>
       <w:pPr>
@@ -5792,8 +5437,8 @@
           <w:lang w:val="fr-FR"/>
         </w:rPr>
       </w:pPr>
-      <w:bookmarkStart w:id="23" w:name="_Toc322243451"/>
-      <w:bookmarkStart w:id="24" w:name="_Toc451625049"/>
+      <w:bookmarkStart w:id="24" w:name="_Toc322243451"/>
+      <w:bookmarkStart w:id="25" w:name="_Toc451625049"/>
       <w:r>
         <w:rPr>
           <w:lang w:val="fr-FR"/>
@@ -5806,8 +5451,8 @@
         </w:rPr>
         <w:t>1. Khả thi về kinh tế</w:t>
       </w:r>
-      <w:bookmarkEnd w:id="23"/>
       <w:bookmarkEnd w:id="24"/>
+      <w:bookmarkEnd w:id="25"/>
     </w:p>
     <w:p>
       <w:pPr>
@@ -5857,19 +5502,67 @@
           <w:szCs w:val="24"/>
           <w:lang w:val="fr-FR"/>
         </w:rPr>
-        <w:t xml:space="preserve">mua sắm và lắp đặt phần cứng (nếu khách hàng chưa có) : 15 </w:t>
-      </w:r>
-      <w:bookmarkStart w:id="25" w:name="_GoBack"/>
-      <w:bookmarkEnd w:id="25"/>
-      <w:r>
-        <w:rPr>
-          <w:iCs/>
+        <w:t>mua sắm và lắp đặt phần cứng (nếu khách hàng chưa có) : 15 triệu.</w:t>
+      </w:r>
+    </w:p>
+    <w:p>
+      <w:pPr>
+        <w:spacing w:before="0" w:beforeAutospacing="0" w:after="0" w:afterAutospacing="0"/>
+        <w:jc w:val="both"/>
+        <w:rPr>
           <w:sz w:val="24"/>
           <w:szCs w:val="24"/>
           <w:lang w:val="fr-FR"/>
         </w:rPr>
-        <w:t>triệu.</w:t>
-      </w:r>
+      </w:pPr>
+      <w:r>
+        <w:rPr>
+          <w:iCs/>
+          <w:sz w:val="24"/>
+          <w:szCs w:val="24"/>
+          <w:lang w:val="fr-FR"/>
+        </w:rPr>
+        <w:t xml:space="preserve"> </w:t>
+      </w:r>
+      <w:r>
+        <w:rPr>
+          <w:iCs/>
+          <w:sz w:val="24"/>
+          <w:szCs w:val="24"/>
+          <w:lang w:val="fr-FR"/>
+        </w:rPr>
+        <w:t>Như vậy, nếu khách hàng chấp nhận dự án và có các nhu cầu bên ngoài thì dự án hoàn toàn khả thi về kinh tế.</w:t>
+      </w:r>
+    </w:p>
+    <w:p>
+      <w:pPr>
+        <w:pStyle w:val="Heading2"/>
+        <w:rPr>
+          <w:lang w:val="fr-FR"/>
+        </w:rPr>
+      </w:pPr>
+      <w:bookmarkStart w:id="26" w:name="_Toc322243452"/>
+      <w:bookmarkStart w:id="27" w:name="_Toc451625050"/>
+      <w:r>
+        <w:rPr>
+          <w:lang w:val="fr-FR"/>
+        </w:rPr>
+        <w:t>3.</w:t>
+      </w:r>
+      <w:r>
+        <w:rPr>
+          <w:lang w:val="fr-FR"/>
+        </w:rPr>
+        <w:t>2. Khả thi về kỹ thuật</w:t>
+      </w:r>
+      <w:r>
+        <w:rPr>
+          <w:lang w:val="fr-FR"/>
+        </w:rPr>
+        <w:t xml:space="preserve"> và công nghệ</w:t>
+      </w:r>
+      <w:bookmarkEnd w:id="26"/>
+      <w:bookmarkEnd w:id="27"/>
     </w:p>
     <w:p>
       <w:pPr>
@@ -5888,16 +5581,113 @@
           <w:szCs w:val="24"/>
           <w:lang w:val="fr-FR"/>
         </w:rPr>
-        <w:t xml:space="preserve"> </w:t>
-      </w:r>
-      <w:r>
-        <w:rPr>
-          <w:iCs/>
+        <w:t>Với công nghệ kỹ thuật hiện tại có mặt ở Việt Nam, dự án hoàn toàn có tính khả thi.</w:t>
+      </w:r>
+    </w:p>
+    <w:p>
+      <w:pPr>
+        <w:pStyle w:val="Heading2"/>
+        <w:rPr>
+          <w:lang w:val="fr-FR"/>
+        </w:rPr>
+      </w:pPr>
+      <w:bookmarkStart w:id="28" w:name="_Toc322243453"/>
+      <w:bookmarkStart w:id="29" w:name="_Toc451625051"/>
+      <w:r>
+        <w:rPr>
+          <w:lang w:val="fr-FR"/>
+        </w:rPr>
+        <w:t>3.</w:t>
+      </w:r>
+      <w:r>
+        <w:rPr>
+          <w:lang w:val="fr-FR"/>
+        </w:rPr>
+        <w:t>3.</w:t>
+      </w:r>
+      <w:r>
+        <w:rPr>
+          <w:lang w:val="fr-FR"/>
+        </w:rPr>
+        <w:t xml:space="preserve"> Khả thi về pháp lý</w:t>
+      </w:r>
+      <w:bookmarkEnd w:id="28"/>
+      <w:bookmarkEnd w:id="29"/>
+    </w:p>
+    <w:p>
+      <w:pPr>
+        <w:jc w:val="left"/>
+        <w:rPr>
           <w:sz w:val="24"/>
           <w:szCs w:val="24"/>
           <w:lang w:val="fr-FR"/>
         </w:rPr>
-        <w:t>Như vậy, nếu khách hàng chấp nhận dự án và có các nhu cầu bên ngoài thì dự án hoàn toàn khả thi về kinh tế.</w:t>
+      </w:pPr>
+      <w:r>
+        <w:rPr>
+          <w:sz w:val="24"/>
+          <w:szCs w:val="24"/>
+          <w:lang w:val="fr-FR"/>
+        </w:rPr>
+        <w:t>Dự án sử dụng các công nghệ, framework được phép sử dụng miễn phí.</w:t>
+      </w:r>
+    </w:p>
+    <w:p>
+      <w:pPr>
+        <w:jc w:val="left"/>
+        <w:rPr>
+          <w:sz w:val="24"/>
+          <w:szCs w:val="24"/>
+          <w:lang w:val="fr-FR"/>
+        </w:rPr>
+      </w:pPr>
+      <w:r>
+        <w:rPr>
+          <w:sz w:val="24"/>
+          <w:szCs w:val="24"/>
+          <w:lang w:val="fr-FR"/>
+        </w:rPr>
+        <w:t>Môi trường của lập trình là MS Visual Studio được MS cho phép lập trình viên sử dụng miễn phí.</w:t>
+      </w:r>
+    </w:p>
+    <w:p>
+      <w:pPr>
+        <w:ind w:firstLine="0"/>
+        <w:jc w:val="left"/>
+        <w:rPr>
+          <w:sz w:val="24"/>
+          <w:szCs w:val="24"/>
+          <w:lang w:val="fr-FR"/>
+        </w:rPr>
+      </w:pPr>
+      <w:r>
+        <w:rPr>
+          <w:sz w:val="24"/>
+          <w:szCs w:val="24"/>
+          <w:lang w:val="fr-FR"/>
+        </w:rPr>
+        <w:tab/>
+        <w:t>Hệ quản trị cơ sở dữ liệu MS SQL server cũng sử dụng phiên bản được MS cho phép sử dụng miễn phí.</w:t>
+      </w:r>
+    </w:p>
+    <w:p>
+      <w:pPr>
+        <w:ind w:firstLine="0"/>
+        <w:jc w:val="left"/>
+        <w:rPr>
+          <w:sz w:val="24"/>
+          <w:szCs w:val="24"/>
+          <w:lang w:val="fr-FR"/>
+        </w:rPr>
+      </w:pPr>
+      <w:r>
+        <w:rPr>
+          <w:sz w:val="24"/>
+          <w:szCs w:val="24"/>
+          <w:lang w:val="fr-FR"/>
+        </w:rPr>
+        <w:tab/>
+        <w:t>Kết luận, khả thi về mặt pháp lý.</w:t>
       </w:r>
     </w:p>
     <w:p>
@@ -5907,8 +5697,8 @@
           <w:lang w:val="fr-FR"/>
         </w:rPr>
       </w:pPr>
-      <w:bookmarkStart w:id="26" w:name="_Toc322243452"/>
-      <w:bookmarkStart w:id="27" w:name="_Toc451625050"/>
+      <w:bookmarkStart w:id="30" w:name="_Toc322243454"/>
+      <w:bookmarkStart w:id="31" w:name="_Toc451625052"/>
       <w:r>
         <w:rPr>
           <w:lang w:val="fr-FR"/>
@@ -5919,16 +5709,10 @@
         <w:rPr>
           <w:lang w:val="fr-FR"/>
         </w:rPr>
-        <w:t>2. Khả thi về kỹ thuật</w:t>
-      </w:r>
-      <w:r>
-        <w:rPr>
-          <w:lang w:val="fr-FR"/>
-        </w:rPr>
-        <w:t xml:space="preserve"> và công nghệ</w:t>
-      </w:r>
-      <w:bookmarkEnd w:id="26"/>
-      <w:bookmarkEnd w:id="27"/>
+        <w:t>4. Tính khả thi về hoạt động</w:t>
+      </w:r>
+      <w:bookmarkEnd w:id="30"/>
+      <w:bookmarkEnd w:id="31"/>
     </w:p>
     <w:p>
       <w:pPr>
@@ -5947,156 +5731,6 @@
           <w:szCs w:val="24"/>
           <w:lang w:val="fr-FR"/>
         </w:rPr>
-        <w:t>Với công nghệ kỹ thuật hiện tại có mặt ở Việt Nam, dự án hoàn toàn có tính khả thi.</w:t>
-      </w:r>
-    </w:p>
-    <w:p>
-      <w:pPr>
-        <w:pStyle w:val="Heading2"/>
-        <w:rPr>
-          <w:lang w:val="fr-FR"/>
-        </w:rPr>
-      </w:pPr>
-      <w:bookmarkStart w:id="28" w:name="_Toc322243453"/>
-      <w:bookmarkStart w:id="29" w:name="_Toc451625051"/>
-      <w:r>
-        <w:rPr>
-          <w:lang w:val="fr-FR"/>
-        </w:rPr>
-        <w:t>3.</w:t>
-      </w:r>
-      <w:r>
-        <w:rPr>
-          <w:lang w:val="fr-FR"/>
-        </w:rPr>
-        <w:t>3.</w:t>
-      </w:r>
-      <w:r>
-        <w:rPr>
-          <w:lang w:val="fr-FR"/>
-        </w:rPr>
-        <w:t xml:space="preserve"> Khả thi về pháp lý</w:t>
-      </w:r>
-      <w:bookmarkEnd w:id="28"/>
-      <w:bookmarkEnd w:id="29"/>
-    </w:p>
-    <w:p>
-      <w:pPr>
-        <w:jc w:val="left"/>
-        <w:rPr>
-          <w:sz w:val="24"/>
-          <w:szCs w:val="24"/>
-          <w:lang w:val="fr-FR"/>
-        </w:rPr>
-      </w:pPr>
-      <w:r>
-        <w:rPr>
-          <w:sz w:val="24"/>
-          <w:szCs w:val="24"/>
-          <w:lang w:val="fr-FR"/>
-        </w:rPr>
-        <w:t>Dự án sử dụng các công nghệ, framework được phép sử dụng miễn phí.</w:t>
-      </w:r>
-    </w:p>
-    <w:p>
-      <w:pPr>
-        <w:jc w:val="left"/>
-        <w:rPr>
-          <w:sz w:val="24"/>
-          <w:szCs w:val="24"/>
-          <w:lang w:val="fr-FR"/>
-        </w:rPr>
-      </w:pPr>
-      <w:r>
-        <w:rPr>
-          <w:sz w:val="24"/>
-          <w:szCs w:val="24"/>
-          <w:lang w:val="fr-FR"/>
-        </w:rPr>
-        <w:t>Môi trường của lập trình là MS Visual Studio được MS cho phép lập trình viên sử dụng miễn phí.</w:t>
-      </w:r>
-    </w:p>
-    <w:p>
-      <w:pPr>
-        <w:ind w:firstLine="0"/>
-        <w:jc w:val="left"/>
-        <w:rPr>
-          <w:sz w:val="24"/>
-          <w:szCs w:val="24"/>
-          <w:lang w:val="fr-FR"/>
-        </w:rPr>
-      </w:pPr>
-      <w:r>
-        <w:rPr>
-          <w:sz w:val="24"/>
-          <w:szCs w:val="24"/>
-          <w:lang w:val="fr-FR"/>
-        </w:rPr>
-        <w:tab/>
-        <w:t>Hệ quản trị cơ sở dữ liệu MS SQL server cũng sử dụng phiên bản được MS cho phép sử dụng miễn phí.</w:t>
-      </w:r>
-    </w:p>
-    <w:p>
-      <w:pPr>
-        <w:ind w:firstLine="0"/>
-        <w:jc w:val="left"/>
-        <w:rPr>
-          <w:sz w:val="24"/>
-          <w:szCs w:val="24"/>
-          <w:lang w:val="fr-FR"/>
-        </w:rPr>
-      </w:pPr>
-      <w:r>
-        <w:rPr>
-          <w:sz w:val="24"/>
-          <w:szCs w:val="24"/>
-          <w:lang w:val="fr-FR"/>
-        </w:rPr>
-        <w:tab/>
-        <w:t>Kết luận, khả thi về mặt pháp lý.</w:t>
-      </w:r>
-    </w:p>
-    <w:p>
-      <w:pPr>
-        <w:pStyle w:val="Heading2"/>
-        <w:rPr>
-          <w:lang w:val="fr-FR"/>
-        </w:rPr>
-      </w:pPr>
-      <w:bookmarkStart w:id="30" w:name="_Toc322243454"/>
-      <w:bookmarkStart w:id="31" w:name="_Toc451625052"/>
-      <w:r>
-        <w:rPr>
-          <w:lang w:val="fr-FR"/>
-        </w:rPr>
-        <w:t>3.</w:t>
-      </w:r>
-      <w:r>
-        <w:rPr>
-          <w:lang w:val="fr-FR"/>
-        </w:rPr>
-        <w:t>4. Tính khả thi về hoạt động</w:t>
-      </w:r>
-      <w:bookmarkEnd w:id="30"/>
-      <w:bookmarkEnd w:id="31"/>
-    </w:p>
-    <w:p>
-      <w:pPr>
-        <w:spacing w:before="0" w:beforeAutospacing="0" w:after="0" w:afterAutospacing="0"/>
-        <w:jc w:val="both"/>
-        <w:rPr>
-          <w:sz w:val="24"/>
-          <w:szCs w:val="24"/>
-          <w:lang w:val="fr-FR"/>
-        </w:rPr>
-      </w:pPr>
-      <w:r>
-        <w:rPr>
-          <w:iCs/>
-          <w:sz w:val="24"/>
-          <w:szCs w:val="24"/>
-          <w:lang w:val="fr-FR"/>
-        </w:rPr>
         <w:t>Trong khuôn khổ dự án, phần mềm hoạt động tốt đối với các nhà thuốc vừa và nhỏ.</w:t>
       </w:r>
     </w:p>
@@ -6188,9 +5822,9 @@
       </w:pPr>
     </w:p>
     <w:sectPr>
-      <w:headerReference w:type="default" r:id="rId9"/>
-      <w:footerReference w:type="default" r:id="rId10"/>
-      <w:footerReference w:type="first" r:id="rId11"/>
+      <w:headerReference w:type="default" r:id="rId10"/>
+      <w:footerReference w:type="default" r:id="rId11"/>
+      <w:footerReference w:type="first" r:id="rId12"/>
       <w:pgSz w:w="12240" w:h="15840" w:code="1"/>
       <w:pgMar w:top="1134" w:right="1134" w:bottom="1134" w:left="1134" w:header="720" w:footer="0" w:gutter="0"/>
       <w:cols w:space="720"/>
@@ -6202,7 +5836,7 @@
 </file>
 
 <file path=word/endnotes.xml><?xml version="1.0" encoding="utf-8"?>
-<w:endnotes xmlns:wpc="http://schemas.microsoft.com/office/word/2010/wordprocessingCanvas" xmlns:cx="http://schemas.microsoft.com/office/drawing/2014/chartex" xmlns:cx1="http://schemas.microsoft.com/office/drawing/2015/9/8/chartex" xmlns:cx2="http://schemas.microsoft.com/office/drawing/2015/10/21/chartex" xmlns:mc="http://schemas.openxmlformats.org/markup-compatibility/2006" xmlns:o="urn:schemas-microsoft-com:office:office" xmlns:r="http://schemas.openxmlformats.org/officeDocument/2006/relationships" xmlns:m="http://schemas.openxmlformats.org/officeDocument/2006/math" xmlns:v="urn:schemas-microsoft-com:vml" xmlns:wp14="http://schemas.microsoft.com/office/word/2010/wordprocessingDrawing" xmlns:wp="http://schemas.openxmlformats.org/drawingml/2006/wordprocessingDrawing" xmlns:w10="urn:schemas-microsoft-com:office:word" xmlns:w="http://schemas.openxmlformats.org/wordprocessingml/2006/main" xmlns:w14="http://schemas.microsoft.com/office/word/2010/wordml" xmlns:w15="http://schemas.microsoft.com/office/word/2012/wordml" xmlns:w16se="http://schemas.microsoft.com/office/word/2015/wordml/symex" xmlns:wpg="http://schemas.microsoft.com/office/word/2010/wordprocessingGroup" xmlns:wpi="http://schemas.microsoft.com/office/word/2010/wordprocessingInk" xmlns:wne="http://schemas.microsoft.com/office/word/2006/wordml" xmlns:wps="http://schemas.microsoft.com/office/word/2010/wordprocessingShape" mc:Ignorable="w14 w15 w16se wp14">
+<w:endnotes xmlns:wpc="http://schemas.microsoft.com/office/word/2010/wordprocessingCanvas" xmlns:mc="http://schemas.openxmlformats.org/markup-compatibility/2006" xmlns:o="urn:schemas-microsoft-com:office:office" xmlns:r="http://schemas.openxmlformats.org/officeDocument/2006/relationships" xmlns:m="http://schemas.openxmlformats.org/officeDocument/2006/math" xmlns:v="urn:schemas-microsoft-com:vml" xmlns:wp14="http://schemas.microsoft.com/office/word/2010/wordprocessingDrawing" xmlns:wp="http://schemas.openxmlformats.org/drawingml/2006/wordprocessingDrawing" xmlns:w10="urn:schemas-microsoft-com:office:word" xmlns:w="http://schemas.openxmlformats.org/wordprocessingml/2006/main" xmlns:w14="http://schemas.microsoft.com/office/word/2010/wordml" xmlns:wpg="http://schemas.microsoft.com/office/word/2010/wordprocessingGroup" xmlns:wpi="http://schemas.microsoft.com/office/word/2010/wordprocessingInk" xmlns:wne="http://schemas.microsoft.com/office/word/2006/wordml" xmlns:wps="http://schemas.microsoft.com/office/word/2010/wordprocessingShape" mc:Ignorable="w14 wp14">
   <w:endnote w:type="separator" w:id="-1">
     <w:p>
       <w:pPr>
@@ -6227,7 +5861,7 @@
 </file>
 
 <file path=word/footer1.xml><?xml version="1.0" encoding="utf-8"?>
-<w:ftr xmlns:wpc="http://schemas.microsoft.com/office/word/2010/wordprocessingCanvas" xmlns:cx="http://schemas.microsoft.com/office/drawing/2014/chartex" xmlns:cx1="http://schemas.microsoft.com/office/drawing/2015/9/8/chartex" xmlns:cx2="http://schemas.microsoft.com/office/drawing/2015/10/21/chartex" xmlns:mc="http://schemas.openxmlformats.org/markup-compatibility/2006" xmlns:o="urn:schemas-microsoft-com:office:office" xmlns:r="http://schemas.openxmlformats.org/officeDocument/2006/relationships" xmlns:m="http://schemas.openxmlformats.org/officeDocument/2006/math" xmlns:v="urn:schemas-microsoft-com:vml" xmlns:wp14="http://schemas.microsoft.com/office/word/2010/wordprocessingDrawing" xmlns:wp="http://schemas.openxmlformats.org/drawingml/2006/wordprocessingDrawing" xmlns:w10="urn:schemas-microsoft-com:office:word" xmlns:w="http://schemas.openxmlformats.org/wordprocessingml/2006/main" xmlns:w14="http://schemas.microsoft.com/office/word/2010/wordml" xmlns:w15="http://schemas.microsoft.com/office/word/2012/wordml" xmlns:w16se="http://schemas.microsoft.com/office/word/2015/wordml/symex" xmlns:wpg="http://schemas.microsoft.com/office/word/2010/wordprocessingGroup" xmlns:wpi="http://schemas.microsoft.com/office/word/2010/wordprocessingInk" xmlns:wne="http://schemas.microsoft.com/office/word/2006/wordml" xmlns:wps="http://schemas.microsoft.com/office/word/2010/wordprocessingShape" mc:Ignorable="w14 w15 w16se wp14">
+<w:ftr xmlns:wpc="http://schemas.microsoft.com/office/word/2010/wordprocessingCanvas" xmlns:mc="http://schemas.openxmlformats.org/markup-compatibility/2006" xmlns:o="urn:schemas-microsoft-com:office:office" xmlns:r="http://schemas.openxmlformats.org/officeDocument/2006/relationships" xmlns:m="http://schemas.openxmlformats.org/officeDocument/2006/math" xmlns:v="urn:schemas-microsoft-com:vml" xmlns:wp14="http://schemas.microsoft.com/office/word/2010/wordprocessingDrawing" xmlns:wp="http://schemas.openxmlformats.org/drawingml/2006/wordprocessingDrawing" xmlns:w10="urn:schemas-microsoft-com:office:word" xmlns:w="http://schemas.openxmlformats.org/wordprocessingml/2006/main" xmlns:w14="http://schemas.microsoft.com/office/word/2010/wordml" xmlns:wpg="http://schemas.microsoft.com/office/word/2010/wordprocessingGroup" xmlns:wpi="http://schemas.microsoft.com/office/word/2010/wordprocessingInk" xmlns:wne="http://schemas.microsoft.com/office/word/2006/wordml" xmlns:wps="http://schemas.microsoft.com/office/word/2010/wordprocessingShape" mc:Ignorable="w14 wp14">
   <w:p>
     <w:pPr>
       <w:pStyle w:val="Footer"/>
@@ -6249,19 +5883,7 @@
       <w:rPr>
         <w:sz w:val="20"/>
       </w:rPr>
-      <w:t>[</w:t>
-    </w:r>
-    <w:r>
-      <w:rPr>
-        <w:sz w:val="20"/>
-      </w:rPr>
-      <w:t>Mã biểu mẫ</w:t>
-    </w:r>
-    <w:r>
-      <w:rPr>
-        <w:sz w:val="20"/>
-      </w:rPr>
-      <w:t>u Khoa CNTT]</w:t>
+      <w:t>01_NCKT_QLNT</w:t>
     </w:r>
     <w:r>
       <w:tab/>
@@ -6280,7 +5902,7 @@
         <w:rFonts w:ascii="Cambria" w:hAnsi="Cambria"/>
         <w:noProof/>
       </w:rPr>
-      <w:t>9</w:t>
+      <w:t>3</w:t>
     </w:r>
     <w:r>
       <w:fldChar w:fldCharType="end"/>
@@ -6295,7 +5917,7 @@
 </file>
 
 <file path=word/footer2.xml><?xml version="1.0" encoding="utf-8"?>
-<w:ftr xmlns:wpc="http://schemas.microsoft.com/office/word/2010/wordprocessingCanvas" xmlns:cx="http://schemas.microsoft.com/office/drawing/2014/chartex" xmlns:cx1="http://schemas.microsoft.com/office/drawing/2015/9/8/chartex" xmlns:cx2="http://schemas.microsoft.com/office/drawing/2015/10/21/chartex" xmlns:mc="http://schemas.openxmlformats.org/markup-compatibility/2006" xmlns:o="urn:schemas-microsoft-com:office:office" xmlns:r="http://schemas.openxmlformats.org/officeDocument/2006/relationships" xmlns:m="http://schemas.openxmlformats.org/officeDocument/2006/math" xmlns:v="urn:schemas-microsoft-com:vml" xmlns:wp14="http://schemas.microsoft.com/office/word/2010/wordprocessingDrawing" xmlns:wp="http://schemas.openxmlformats.org/drawingml/2006/wordprocessingDrawing" xmlns:w10="urn:schemas-microsoft-com:office:word" xmlns:w="http://schemas.openxmlformats.org/wordprocessingml/2006/main" xmlns:w14="http://schemas.microsoft.com/office/word/2010/wordml" xmlns:w15="http://schemas.microsoft.com/office/word/2012/wordml" xmlns:w16se="http://schemas.microsoft.com/office/word/2015/wordml/symex" xmlns:wpg="http://schemas.microsoft.com/office/word/2010/wordprocessingGroup" xmlns:wpi="http://schemas.microsoft.com/office/word/2010/wordprocessingInk" xmlns:wne="http://schemas.microsoft.com/office/word/2006/wordml" xmlns:wps="http://schemas.microsoft.com/office/word/2010/wordprocessingShape" mc:Ignorable="w14 w15 w16se wp14">
+<w:ftr xmlns:wpc="http://schemas.microsoft.com/office/word/2010/wordprocessingCanvas" xmlns:mc="http://schemas.openxmlformats.org/markup-compatibility/2006" xmlns:o="urn:schemas-microsoft-com:office:office" xmlns:r="http://schemas.openxmlformats.org/officeDocument/2006/relationships" xmlns:m="http://schemas.openxmlformats.org/officeDocument/2006/math" xmlns:v="urn:schemas-microsoft-com:vml" xmlns:wp14="http://schemas.microsoft.com/office/word/2010/wordprocessingDrawing" xmlns:wp="http://schemas.openxmlformats.org/drawingml/2006/wordprocessingDrawing" xmlns:w10="urn:schemas-microsoft-com:office:word" xmlns:w="http://schemas.openxmlformats.org/wordprocessingml/2006/main" xmlns:w14="http://schemas.microsoft.com/office/word/2010/wordml" xmlns:wpg="http://schemas.microsoft.com/office/word/2010/wordprocessingGroup" xmlns:wpi="http://schemas.microsoft.com/office/word/2010/wordprocessingInk" xmlns:wne="http://schemas.microsoft.com/office/word/2006/wordml" xmlns:wps="http://schemas.microsoft.com/office/word/2010/wordprocessingShape" mc:Ignorable="w14 wp14">
   <w:p>
     <w:pPr>
       <w:pStyle w:val="Footer"/>
@@ -6311,14 +5933,14 @@
         <w:sz w:val="20"/>
         <w:szCs w:val="20"/>
       </w:rPr>
-      <w:t>[Mã biểu mẫu Khoa CNTT]</w:t>
+      <w:t>01_NCKT_QLNT</w:t>
     </w:r>
   </w:p>
 </w:ftr>
 </file>
 
 <file path=word/footnotes.xml><?xml version="1.0" encoding="utf-8"?>
-<w:footnotes xmlns:wpc="http://schemas.microsoft.com/office/word/2010/wordprocessingCanvas" xmlns:cx="http://schemas.microsoft.com/office/drawing/2014/chartex" xmlns:cx1="http://schemas.microsoft.com/office/drawing/2015/9/8/chartex" xmlns:cx2="http://schemas.microsoft.com/office/drawing/2015/10/21/chartex" xmlns:mc="http://schemas.openxmlformats.org/markup-compatibility/2006" xmlns:o="urn:schemas-microsoft-com:office:office" xmlns:r="http://schemas.openxmlformats.org/officeDocument/2006/relationships" xmlns:m="http://schemas.openxmlformats.org/officeDocument/2006/math" xmlns:v="urn:schemas-microsoft-com:vml" xmlns:wp14="http://schemas.microsoft.com/office/word/2010/wordprocessingDrawing" xmlns:wp="http://schemas.openxmlformats.org/drawingml/2006/wordprocessingDrawing" xmlns:w10="urn:schemas-microsoft-com:office:word" xmlns:w="http://schemas.openxmlformats.org/wordprocessingml/2006/main" xmlns:w14="http://schemas.microsoft.com/office/word/2010/wordml" xmlns:w15="http://schemas.microsoft.com/office/word/2012/wordml" xmlns:w16se="http://schemas.microsoft.com/office/word/2015/wordml/symex" xmlns:wpg="http://schemas.microsoft.com/office/word/2010/wordprocessingGroup" xmlns:wpi="http://schemas.microsoft.com/office/word/2010/wordprocessingInk" xmlns:wne="http://schemas.microsoft.com/office/word/2006/wordml" xmlns:wps="http://schemas.microsoft.com/office/word/2010/wordprocessingShape" mc:Ignorable="w14 w15 w16se wp14">
+<w:footnotes xmlns:wpc="http://schemas.microsoft.com/office/word/2010/wordprocessingCanvas" xmlns:mc="http://schemas.openxmlformats.org/markup-compatibility/2006" xmlns:o="urn:schemas-microsoft-com:office:office" xmlns:r="http://schemas.openxmlformats.org/officeDocument/2006/relationships" xmlns:m="http://schemas.openxmlformats.org/officeDocument/2006/math" xmlns:v="urn:schemas-microsoft-com:vml" xmlns:wp14="http://schemas.microsoft.com/office/word/2010/wordprocessingDrawing" xmlns:wp="http://schemas.openxmlformats.org/drawingml/2006/wordprocessingDrawing" xmlns:w10="urn:schemas-microsoft-com:office:word" xmlns:w="http://schemas.openxmlformats.org/wordprocessingml/2006/main" xmlns:w14="http://schemas.microsoft.com/office/word/2010/wordml" xmlns:wpg="http://schemas.microsoft.com/office/word/2010/wordprocessingGroup" xmlns:wpi="http://schemas.microsoft.com/office/word/2010/wordprocessingInk" xmlns:wne="http://schemas.microsoft.com/office/word/2006/wordml" xmlns:wps="http://schemas.microsoft.com/office/word/2010/wordprocessingShape" mc:Ignorable="w14 wp14">
   <w:footnote w:type="separator" w:id="-1">
     <w:p>
       <w:pPr>
@@ -6343,7 +5965,7 @@
 </file>
 
 <file path=word/header1.xml><?xml version="1.0" encoding="utf-8"?>
-<w:hdr xmlns:wpc="http://schemas.microsoft.com/office/word/2010/wordprocessingCanvas" xmlns:cx="http://schemas.microsoft.com/office/drawing/2014/chartex" xmlns:cx1="http://schemas.microsoft.com/office/drawing/2015/9/8/chartex" xmlns:cx2="http://schemas.microsoft.com/office/drawing/2015/10/21/chartex" xmlns:mc="http://schemas.openxmlformats.org/markup-compatibility/2006" xmlns:o="urn:schemas-microsoft-com:office:office" xmlns:r="http://schemas.openxmlformats.org/officeDocument/2006/relationships" xmlns:m="http://schemas.openxmlformats.org/officeDocument/2006/math" xmlns:v="urn:schemas-microsoft-com:vml" xmlns:wp14="http://schemas.microsoft.com/office/word/2010/wordprocessingDrawing" xmlns:wp="http://schemas.openxmlformats.org/drawingml/2006/wordprocessingDrawing" xmlns:w10="urn:schemas-microsoft-com:office:word" xmlns:w="http://schemas.openxmlformats.org/wordprocessingml/2006/main" xmlns:w14="http://schemas.microsoft.com/office/word/2010/wordml" xmlns:w15="http://schemas.microsoft.com/office/word/2012/wordml" xmlns:w16se="http://schemas.microsoft.com/office/word/2015/wordml/symex" xmlns:wpg="http://schemas.microsoft.com/office/word/2010/wordprocessingGroup" xmlns:wpi="http://schemas.microsoft.com/office/word/2010/wordprocessingInk" xmlns:wne="http://schemas.microsoft.com/office/word/2006/wordml" xmlns:wps="http://schemas.microsoft.com/office/word/2010/wordprocessingShape" mc:Ignorable="w14 w15 w16se wp14">
+<w:hdr xmlns:wpc="http://schemas.microsoft.com/office/word/2010/wordprocessingCanvas" xmlns:mc="http://schemas.openxmlformats.org/markup-compatibility/2006" xmlns:o="urn:schemas-microsoft-com:office:office" xmlns:r="http://schemas.openxmlformats.org/officeDocument/2006/relationships" xmlns:m="http://schemas.openxmlformats.org/officeDocument/2006/math" xmlns:v="urn:schemas-microsoft-com:vml" xmlns:wp14="http://schemas.microsoft.com/office/word/2010/wordprocessingDrawing" xmlns:wp="http://schemas.openxmlformats.org/drawingml/2006/wordprocessingDrawing" xmlns:w10="urn:schemas-microsoft-com:office:word" xmlns:w="http://schemas.openxmlformats.org/wordprocessingml/2006/main" xmlns:w14="http://schemas.microsoft.com/office/word/2010/wordml" xmlns:wpg="http://schemas.microsoft.com/office/word/2010/wordprocessingGroup" xmlns:wpi="http://schemas.microsoft.com/office/word/2010/wordprocessingInk" xmlns:wne="http://schemas.microsoft.com/office/word/2006/wordml" xmlns:wps="http://schemas.microsoft.com/office/word/2010/wordprocessingShape" mc:Ignorable="w14 wp14">
   <w:p>
     <w:pPr>
       <w:pStyle w:val="Header"/>
@@ -6365,7 +5987,7 @@
         <w:szCs w:val="20"/>
         <w:u w:val="single"/>
       </w:rPr>
-      <w:t>DA05</w:t>
+      <w:t>QLNT</w:t>
     </w:r>
     <w:r>
       <w:rPr>
@@ -6383,15 +6005,15 @@
         <w:u w:val="single"/>
       </w:rPr>
       <w:tab/>
-      <w:t>[v1.0]</w:t>
+      <w:t>v1.0</w:t>
     </w:r>
   </w:p>
 </w:hdr>
 </file>
 
 <file path=word/numbering.xml><?xml version="1.0" encoding="utf-8"?>
-<w:numbering xmlns:wpc="http://schemas.microsoft.com/office/word/2010/wordprocessingCanvas" xmlns:cx="http://schemas.microsoft.com/office/drawing/2014/chartex" xmlns:cx1="http://schemas.microsoft.com/office/drawing/2015/9/8/chartex" xmlns:cx2="http://schemas.microsoft.com/office/drawing/2015/10/21/chartex" xmlns:mc="http://schemas.openxmlformats.org/markup-compatibility/2006" xmlns:o="urn:schemas-microsoft-com:office:office" xmlns:r="http://schemas.openxmlformats.org/officeDocument/2006/relationships" xmlns:m="http://schemas.openxmlformats.org/officeDocument/2006/math" xmlns:v="urn:schemas-microsoft-com:vml" xmlns:wp14="http://schemas.microsoft.com/office/word/2010/wordprocessingDrawing" xmlns:wp="http://schemas.openxmlformats.org/drawingml/2006/wordprocessingDrawing" xmlns:w10="urn:schemas-microsoft-com:office:word" xmlns:w="http://schemas.openxmlformats.org/wordprocessingml/2006/main" xmlns:w14="http://schemas.microsoft.com/office/word/2010/wordml" xmlns:w15="http://schemas.microsoft.com/office/word/2012/wordml" xmlns:w16se="http://schemas.microsoft.com/office/word/2015/wordml/symex" xmlns:wpg="http://schemas.microsoft.com/office/word/2010/wordprocessingGroup" xmlns:wpi="http://schemas.microsoft.com/office/word/2010/wordprocessingInk" xmlns:wne="http://schemas.microsoft.com/office/word/2006/wordml" xmlns:wps="http://schemas.microsoft.com/office/word/2010/wordprocessingShape" mc:Ignorable="w14 w15 w16se wp14">
-  <w:abstractNum w:abstractNumId="0" w15:restartNumberingAfterBreak="0">
+<w:numbering xmlns:wpc="http://schemas.microsoft.com/office/word/2010/wordprocessingCanvas" xmlns:mc="http://schemas.openxmlformats.org/markup-compatibility/2006" xmlns:o="urn:schemas-microsoft-com:office:office" xmlns:r="http://schemas.openxmlformats.org/officeDocument/2006/relationships" xmlns:m="http://schemas.openxmlformats.org/officeDocument/2006/math" xmlns:v="urn:schemas-microsoft-com:vml" xmlns:wp14="http://schemas.microsoft.com/office/word/2010/wordprocessingDrawing" xmlns:wp="http://schemas.openxmlformats.org/drawingml/2006/wordprocessingDrawing" xmlns:w10="urn:schemas-microsoft-com:office:word" xmlns:w="http://schemas.openxmlformats.org/wordprocessingml/2006/main" xmlns:w14="http://schemas.microsoft.com/office/word/2010/wordml" xmlns:wpg="http://schemas.microsoft.com/office/word/2010/wordprocessingGroup" xmlns:wpi="http://schemas.microsoft.com/office/word/2010/wordprocessingInk" xmlns:wne="http://schemas.microsoft.com/office/word/2006/wordml" xmlns:wps="http://schemas.microsoft.com/office/word/2010/wordprocessingShape" mc:Ignorable="w14 wp14">
+  <w:abstractNum w:abstractNumId="0">
     <w:nsid w:val="113C69E9"/>
     <w:multiLevelType w:val="hybridMultilevel"/>
     <w:tmpl w:val="E3C6A8C0"/>
@@ -6487,7 +6109,7 @@
 </file>
 
 <file path=word/styles.xml><?xml version="1.0" encoding="utf-8"?>
-<w:styles xmlns:mc="http://schemas.openxmlformats.org/markup-compatibility/2006" xmlns:r="http://schemas.openxmlformats.org/officeDocument/2006/relationships" xmlns:w="http://schemas.openxmlformats.org/wordprocessingml/2006/main" xmlns:w14="http://schemas.microsoft.com/office/word/2010/wordml" xmlns:w15="http://schemas.microsoft.com/office/word/2012/wordml" xmlns:w16se="http://schemas.microsoft.com/office/word/2015/wordml/symex" mc:Ignorable="w14 w15 w16se">
+<w:styles xmlns:mc="http://schemas.openxmlformats.org/markup-compatibility/2006" xmlns:r="http://schemas.openxmlformats.org/officeDocument/2006/relationships" xmlns:w="http://schemas.openxmlformats.org/wordprocessingml/2006/main" xmlns:w14="http://schemas.microsoft.com/office/word/2010/wordml" mc:Ignorable="w14">
   <w:docDefaults>
     <w:rPrDefault>
       <w:rPr>
@@ -6497,379 +6119,144 @@
     </w:rPrDefault>
     <w:pPrDefault/>
   </w:docDefaults>
-  <w:latentStyles w:defLockedState="0" w:defUIPriority="99" w:defSemiHidden="0" w:defUnhideWhenUsed="0" w:defQFormat="0" w:count="372">
-    <w:lsdException w:name="Normal" w:uiPriority="0" w:qFormat="1"/>
-    <w:lsdException w:name="heading 1" w:uiPriority="9" w:qFormat="1"/>
-    <w:lsdException w:name="heading 2" w:semiHidden="1" w:uiPriority="9" w:unhideWhenUsed="1" w:qFormat="1"/>
-    <w:lsdException w:name="heading 3" w:semiHidden="1" w:uiPriority="9" w:unhideWhenUsed="1" w:qFormat="1"/>
-    <w:lsdException w:name="heading 4" w:semiHidden="1" w:uiPriority="9" w:unhideWhenUsed="1" w:qFormat="1"/>
-    <w:lsdException w:name="heading 5" w:semiHidden="1" w:uiPriority="9" w:unhideWhenUsed="1" w:qFormat="1"/>
-    <w:lsdException w:name="heading 6" w:semiHidden="1" w:uiPriority="9" w:unhideWhenUsed="1" w:qFormat="1"/>
-    <w:lsdException w:name="heading 7" w:semiHidden="1" w:uiPriority="9" w:unhideWhenUsed="1" w:qFormat="1"/>
-    <w:lsdException w:name="heading 8" w:semiHidden="1" w:uiPriority="9" w:unhideWhenUsed="1" w:qFormat="1"/>
-    <w:lsdException w:name="heading 9" w:semiHidden="1" w:uiPriority="9" w:unhideWhenUsed="1" w:qFormat="1"/>
-    <w:lsdException w:name="index 1" w:semiHidden="1" w:unhideWhenUsed="1"/>
-    <w:lsdException w:name="index 2" w:semiHidden="1" w:unhideWhenUsed="1"/>
-    <w:lsdException w:name="index 3" w:semiHidden="1" w:unhideWhenUsed="1"/>
-    <w:lsdException w:name="index 4" w:semiHidden="1" w:unhideWhenUsed="1"/>
-    <w:lsdException w:name="index 5" w:semiHidden="1" w:unhideWhenUsed="1"/>
-    <w:lsdException w:name="index 6" w:semiHidden="1" w:unhideWhenUsed="1"/>
-    <w:lsdException w:name="index 7" w:semiHidden="1" w:unhideWhenUsed="1"/>
-    <w:lsdException w:name="index 8" w:semiHidden="1" w:unhideWhenUsed="1"/>
-    <w:lsdException w:name="index 9" w:semiHidden="1" w:unhideWhenUsed="1"/>
-    <w:lsdException w:name="toc 1" w:semiHidden="1" w:uiPriority="39" w:unhideWhenUsed="1"/>
-    <w:lsdException w:name="toc 2" w:semiHidden="1" w:uiPriority="39" w:unhideWhenUsed="1"/>
-    <w:lsdException w:name="toc 3" w:semiHidden="1" w:uiPriority="39" w:unhideWhenUsed="1"/>
-    <w:lsdException w:name="toc 4" w:semiHidden="1" w:uiPriority="39" w:unhideWhenUsed="1"/>
-    <w:lsdException w:name="toc 5" w:semiHidden="1" w:uiPriority="39" w:unhideWhenUsed="1"/>
-    <w:lsdException w:name="toc 6" w:semiHidden="1" w:uiPriority="39" w:unhideWhenUsed="1"/>
-    <w:lsdException w:name="toc 7" w:semiHidden="1" w:uiPriority="39" w:unhideWhenUsed="1"/>
-    <w:lsdException w:name="toc 8" w:semiHidden="1" w:uiPriority="39" w:unhideWhenUsed="1"/>
-    <w:lsdException w:name="toc 9" w:semiHidden="1" w:uiPriority="39" w:unhideWhenUsed="1"/>
-    <w:lsdException w:name="Normal Indent" w:semiHidden="1" w:unhideWhenUsed="1"/>
-    <w:lsdException w:name="footnote text" w:semiHidden="1" w:unhideWhenUsed="1"/>
-    <w:lsdException w:name="annotation text" w:semiHidden="1" w:unhideWhenUsed="1"/>
-    <w:lsdException w:name="header" w:semiHidden="1" w:unhideWhenUsed="1"/>
-    <w:lsdException w:name="footer" w:semiHidden="1" w:unhideWhenUsed="1"/>
-    <w:lsdException w:name="index heading" w:semiHidden="1" w:unhideWhenUsed="1"/>
-    <w:lsdException w:name="caption" w:semiHidden="1" w:uiPriority="35" w:unhideWhenUsed="1" w:qFormat="1"/>
-    <w:lsdException w:name="table of figures" w:semiHidden="1" w:unhideWhenUsed="1"/>
-    <w:lsdException w:name="envelope address" w:semiHidden="1" w:unhideWhenUsed="1"/>
-    <w:lsdException w:name="envelope return" w:semiHidden="1" w:unhideWhenUsed="1"/>
-    <w:lsdException w:name="footnote reference" w:semiHidden="1" w:unhideWhenUsed="1"/>
-    <w:lsdException w:name="annotation reference" w:semiHidden="1" w:unhideWhenUsed="1"/>
-    <w:lsdException w:name="line number" w:semiHidden="1" w:unhideWhenUsed="1"/>
-    <w:lsdException w:name="page number" w:semiHidden="1" w:unhideWhenUsed="1"/>
-    <w:lsdException w:name="endnote reference" w:semiHidden="1" w:unhideWhenUsed="1"/>
-    <w:lsdException w:name="endnote text" w:semiHidden="1" w:unhideWhenUsed="1"/>
-    <w:lsdException w:name="table of authorities" w:semiHidden="1" w:unhideWhenUsed="1"/>
-    <w:lsdException w:name="macro" w:semiHidden="1" w:unhideWhenUsed="1"/>
-    <w:lsdException w:name="toa heading" w:semiHidden="1" w:unhideWhenUsed="1"/>
-    <w:lsdException w:name="List" w:semiHidden="1" w:unhideWhenUsed="1"/>
-    <w:lsdException w:name="List Bullet" w:semiHidden="1" w:unhideWhenUsed="1"/>
-    <w:lsdException w:name="List Number" w:semiHidden="1" w:unhideWhenUsed="1"/>
-    <w:lsdException w:name="List 2" w:semiHidden="1" w:unhideWhenUsed="1"/>
-    <w:lsdException w:name="List 3" w:semiHidden="1" w:unhideWhenUsed="1"/>
-    <w:lsdException w:name="List 4" w:semiHidden="1" w:unhideWhenUsed="1"/>
-    <w:lsdException w:name="List 5" w:semiHidden="1" w:unhideWhenUsed="1"/>
-    <w:lsdException w:name="List Bullet 2" w:semiHidden="1" w:unhideWhenUsed="1"/>
-    <w:lsdException w:name="List Bullet 3" w:semiHidden="1" w:unhideWhenUsed="1"/>
-    <w:lsdException w:name="List Bullet 4" w:semiHidden="1" w:unhideWhenUsed="1"/>
-    <w:lsdException w:name="List Bullet 5" w:semiHidden="1" w:unhideWhenUsed="1"/>
-    <w:lsdException w:name="List Number 2" w:semiHidden="1" w:unhideWhenUsed="1"/>
-    <w:lsdException w:name="List Number 3" w:semiHidden="1" w:unhideWhenUsed="1"/>
-    <w:lsdException w:name="List Number 4" w:semiHidden="1" w:unhideWhenUsed="1"/>
-    <w:lsdException w:name="List Number 5" w:semiHidden="1" w:unhideWhenUsed="1"/>
-    <w:lsdException w:name="Title" w:uiPriority="10" w:qFormat="1"/>
-    <w:lsdException w:name="Closing" w:semiHidden="1" w:unhideWhenUsed="1"/>
-    <w:lsdException w:name="Signature" w:semiHidden="1" w:unhideWhenUsed="1"/>
-    <w:lsdException w:name="Default Paragraph Font" w:semiHidden="1" w:uiPriority="1" w:unhideWhenUsed="1"/>
-    <w:lsdException w:name="Body Text" w:semiHidden="1" w:unhideWhenUsed="1"/>
-    <w:lsdException w:name="Body Text Indent" w:semiHidden="1" w:unhideWhenUsed="1"/>
-    <w:lsdException w:name="List Continue" w:semiHidden="1" w:unhideWhenUsed="1"/>
-    <w:lsdException w:name="List Continue 2" w:semiHidden="1" w:unhideWhenUsed="1"/>
-    <w:lsdException w:name="List Continue 3" w:semiHidden="1" w:unhideWhenUsed="1"/>
-    <w:lsdException w:name="List Continue 4" w:semiHidden="1" w:unhideWhenUsed="1"/>
-    <w:lsdException w:name="List Continue 5" w:semiHidden="1" w:unhideWhenUsed="1"/>
-    <w:lsdException w:name="Message Header" w:semiHidden="1" w:unhideWhenUsed="1"/>
-    <w:lsdException w:name="Subtitle" w:uiPriority="11" w:qFormat="1"/>
-    <w:lsdException w:name="Salutation" w:semiHidden="1" w:unhideWhenUsed="1"/>
-    <w:lsdException w:name="Date" w:semiHidden="1" w:unhideWhenUsed="1"/>
-    <w:lsdException w:name="Body Text First Indent" w:semiHidden="1" w:unhideWhenUsed="1"/>
-    <w:lsdException w:name="Body Text First Indent 2" w:semiHidden="1" w:unhideWhenUsed="1"/>
-    <w:lsdException w:name="Note Heading" w:semiHidden="1" w:unhideWhenUsed="1"/>
-    <w:lsdException w:name="Body Text 2" w:semiHidden="1" w:unhideWhenUsed="1"/>
-    <w:lsdException w:name="Body Text 3" w:semiHidden="1" w:unhideWhenUsed="1"/>
-    <w:lsdException w:name="Body Text Indent 2" w:semiHidden="1" w:unhideWhenUsed="1"/>
-    <w:lsdException w:name="Body Text Indent 3" w:semiHidden="1" w:unhideWhenUsed="1"/>
-    <w:lsdException w:name="Block Text" w:semiHidden="1" w:unhideWhenUsed="1"/>
-    <w:lsdException w:name="Hyperlink" w:semiHidden="1" w:unhideWhenUsed="1"/>
-    <w:lsdException w:name="FollowedHyperlink" w:semiHidden="1" w:unhideWhenUsed="1"/>
-    <w:lsdException w:name="Strong" w:uiPriority="22" w:qFormat="1"/>
-    <w:lsdException w:name="Emphasis" w:uiPriority="20" w:qFormat="1"/>
-    <w:lsdException w:name="Document Map" w:semiHidden="1" w:unhideWhenUsed="1"/>
-    <w:lsdException w:name="Plain Text" w:semiHidden="1" w:unhideWhenUsed="1"/>
-    <w:lsdException w:name="E-mail Signature" w:semiHidden="1" w:unhideWhenUsed="1"/>
-    <w:lsdException w:name="HTML Top of Form" w:semiHidden="1" w:unhideWhenUsed="1"/>
-    <w:lsdException w:name="HTML Bottom of Form" w:semiHidden="1" w:unhideWhenUsed="1"/>
-    <w:lsdException w:name="Normal (Web)" w:semiHidden="1" w:unhideWhenUsed="1"/>
-    <w:lsdException w:name="HTML Acronym" w:semiHidden="1" w:unhideWhenUsed="1"/>
-    <w:lsdException w:name="HTML Address" w:semiHidden="1" w:unhideWhenUsed="1"/>
-    <w:lsdException w:name="HTML Cite" w:semiHidden="1" w:unhideWhenUsed="1"/>
-    <w:lsdException w:name="HTML Code" w:semiHidden="1" w:unhideWhenUsed="1"/>
-    <w:lsdException w:name="HTML Definition" w:semiHidden="1" w:unhideWhenUsed="1"/>
-    <w:lsdException w:name="HTML Keyboard" w:semiHidden="1" w:unhideWhenUsed="1"/>
-    <w:lsdException w:name="HTML Preformatted" w:semiHidden="1" w:unhideWhenUsed="1"/>
-    <w:lsdException w:name="HTML Sample" w:semiHidden="1" w:unhideWhenUsed="1"/>
-    <w:lsdException w:name="HTML Typewriter" w:semiHidden="1" w:unhideWhenUsed="1"/>
-    <w:lsdException w:name="HTML Variable" w:semiHidden="1" w:unhideWhenUsed="1"/>
-    <w:lsdException w:name="Normal Table" w:semiHidden="1" w:unhideWhenUsed="1"/>
-    <w:lsdException w:name="annotation subject" w:semiHidden="1" w:unhideWhenUsed="1"/>
-    <w:lsdException w:name="No List" w:semiHidden="1" w:unhideWhenUsed="1"/>
-    <w:lsdException w:name="Outline List 1" w:semiHidden="1" w:unhideWhenUsed="1"/>
-    <w:lsdException w:name="Outline List 2" w:semiHidden="1" w:unhideWhenUsed="1"/>
-    <w:lsdException w:name="Outline List 3" w:semiHidden="1" w:unhideWhenUsed="1"/>
-    <w:lsdException w:name="Table Simple 1" w:semiHidden="1" w:unhideWhenUsed="1"/>
-    <w:lsdException w:name="Table Simple 2" w:semiHidden="1" w:unhideWhenUsed="1"/>
-    <w:lsdException w:name="Table Simple 3" w:semiHidden="1" w:unhideWhenUsed="1"/>
-    <w:lsdException w:name="Table Classic 1" w:semiHidden="1" w:unhideWhenUsed="1"/>
-    <w:lsdException w:name="Table Classic 2" w:semiHidden="1" w:unhideWhenUsed="1"/>
-    <w:lsdException w:name="Table Classic 3" w:semiHidden="1" w:unhideWhenUsed="1"/>
-    <w:lsdException w:name="Table Classic 4" w:semiHidden="1" w:unhideWhenUsed="1"/>
-    <w:lsdException w:name="Table Colorful 1" w:semiHidden="1" w:unhideWhenUsed="1"/>
-    <w:lsdException w:name="Table Colorful 2" w:semiHidden="1" w:unhideWhenUsed="1"/>
-    <w:lsdException w:name="Table Colorful 3" w:semiHidden="1" w:unhideWhenUsed="1"/>
-    <w:lsdException w:name="Table Columns 1" w:semiHidden="1" w:unhideWhenUsed="1"/>
-    <w:lsdException w:name="Table Columns 2" w:semiHidden="1" w:unhideWhenUsed="1"/>
-    <w:lsdException w:name="Table Columns 3" w:semiHidden="1" w:unhideWhenUsed="1"/>
-    <w:lsdException w:name="Table Columns 4" w:semiHidden="1" w:unhideWhenUsed="1"/>
-    <w:lsdException w:name="Table Columns 5" w:semiHidden="1" w:unhideWhenUsed="1"/>
-    <w:lsdException w:name="Table Grid 1" w:semiHidden="1" w:unhideWhenUsed="1"/>
-    <w:lsdException w:name="Table Grid 2" w:semiHidden="1" w:unhideWhenUsed="1"/>
-    <w:lsdException w:name="Table Grid 3" w:semiHidden="1" w:unhideWhenUsed="1"/>
-    <w:lsdException w:name="Table Grid 4" w:semiHidden="1" w:unhideWhenUsed="1"/>
-    <w:lsdException w:name="Table Grid 5" w:semiHidden="1" w:unhideWhenUsed="1"/>
-    <w:lsdException w:name="Table Grid 6" w:semiHidden="1" w:unhideWhenUsed="1"/>
-    <w:lsdException w:name="Table Grid 7" w:semiHidden="1" w:unhideWhenUsed="1"/>
-    <w:lsdException w:name="Table Grid 8" w:semiHidden="1" w:unhideWhenUsed="1"/>
-    <w:lsdException w:name="Table List 1" w:semiHidden="1" w:unhideWhenUsed="1"/>
-    <w:lsdException w:name="Table List 2" w:semiHidden="1" w:unhideWhenUsed="1"/>
-    <w:lsdException w:name="Table List 3" w:semiHidden="1" w:unhideWhenUsed="1"/>
-    <w:lsdException w:name="Table List 4" w:semiHidden="1" w:unhideWhenUsed="1"/>
-    <w:lsdException w:name="Table List 5" w:semiHidden="1" w:unhideWhenUsed="1"/>
-    <w:lsdException w:name="Table List 6" w:semiHidden="1" w:unhideWhenUsed="1"/>
-    <w:lsdException w:name="Table List 7" w:semiHidden="1" w:unhideWhenUsed="1"/>
-    <w:lsdException w:name="Table List 8" w:semiHidden="1" w:unhideWhenUsed="1"/>
-    <w:lsdException w:name="Table 3D effects 1" w:semiHidden="1" w:unhideWhenUsed="1"/>
-    <w:lsdException w:name="Table 3D effects 2" w:semiHidden="1" w:unhideWhenUsed="1"/>
-    <w:lsdException w:name="Table 3D effects 3" w:semiHidden="1" w:unhideWhenUsed="1"/>
-    <w:lsdException w:name="Table Contemporary" w:semiHidden="1" w:unhideWhenUsed="1"/>
-    <w:lsdException w:name="Table Elegant" w:semiHidden="1" w:unhideWhenUsed="1"/>
-    <w:lsdException w:name="Table Professional" w:semiHidden="1" w:unhideWhenUsed="1"/>
-    <w:lsdException w:name="Table Subtle 1" w:semiHidden="1" w:unhideWhenUsed="1"/>
-    <w:lsdException w:name="Table Subtle 2" w:semiHidden="1" w:unhideWhenUsed="1"/>
-    <w:lsdException w:name="Table Web 1" w:semiHidden="1" w:unhideWhenUsed="1"/>
-    <w:lsdException w:name="Table Web 2" w:semiHidden="1" w:unhideWhenUsed="1"/>
-    <w:lsdException w:name="Table Web 3" w:semiHidden="1" w:unhideWhenUsed="1"/>
-    <w:lsdException w:name="Balloon Text" w:semiHidden="1" w:unhideWhenUsed="1"/>
-    <w:lsdException w:name="Table Grid" w:uiPriority="59"/>
-    <w:lsdException w:name="Table Theme" w:semiHidden="1" w:unhideWhenUsed="1"/>
-    <w:lsdException w:name="Placeholder Text" w:semiHidden="1"/>
-    <w:lsdException w:name="No Spacing" w:uiPriority="1" w:qFormat="1"/>
-    <w:lsdException w:name="Light Shading" w:uiPriority="60"/>
-    <w:lsdException w:name="Light List" w:uiPriority="61"/>
-    <w:lsdException w:name="Light Grid" w:uiPriority="62"/>
-    <w:lsdException w:name="Medium Shading 1" w:uiPriority="63"/>
-    <w:lsdException w:name="Medium Shading 2" w:uiPriority="64"/>
-    <w:lsdException w:name="Medium List 1" w:uiPriority="65"/>
-    <w:lsdException w:name="Medium List 2" w:uiPriority="66"/>
-    <w:lsdException w:name="Medium Grid 1" w:uiPriority="67"/>
-    <w:lsdException w:name="Medium Grid 2" w:uiPriority="68"/>
-    <w:lsdException w:name="Medium Grid 3" w:uiPriority="69"/>
-    <w:lsdException w:name="Dark List" w:uiPriority="70"/>
-    <w:lsdException w:name="Colorful Shading" w:uiPriority="71"/>
-    <w:lsdException w:name="Colorful List" w:uiPriority="72"/>
-    <w:lsdException w:name="Colorful Grid" w:uiPriority="73"/>
-    <w:lsdException w:name="Light Shading Accent 1" w:uiPriority="60"/>
-    <w:lsdException w:name="Light List Accent 1" w:uiPriority="61"/>
-    <w:lsdException w:name="Light Grid Accent 1" w:uiPriority="62"/>
-    <w:lsdException w:name="Medium Shading 1 Accent 1" w:uiPriority="63"/>
-    <w:lsdException w:name="Medium Shading 2 Accent 1" w:uiPriority="64"/>
-    <w:lsdException w:name="Medium List 1 Accent 1" w:uiPriority="65"/>
-    <w:lsdException w:name="Revision" w:semiHidden="1"/>
-    <w:lsdException w:name="List Paragraph" w:uiPriority="34" w:qFormat="1"/>
-    <w:lsdException w:name="Quote" w:uiPriority="29" w:qFormat="1"/>
-    <w:lsdException w:name="Intense Quote" w:uiPriority="30" w:qFormat="1"/>
-    <w:lsdException w:name="Medium List 2 Accent 1" w:uiPriority="66"/>
-    <w:lsdException w:name="Medium Grid 1 Accent 1" w:uiPriority="67"/>
-    <w:lsdException w:name="Medium Grid 2 Accent 1" w:uiPriority="68"/>
-    <w:lsdException w:name="Medium Grid 3 Accent 1" w:uiPriority="69"/>
-    <w:lsdException w:name="Dark List Accent 1" w:uiPriority="70"/>
-    <w:lsdException w:name="Colorful Shading Accent 1" w:uiPriority="71"/>
-    <w:lsdException w:name="Colorful List Accent 1" w:uiPriority="72"/>
-    <w:lsdException w:name="Colorful Grid Accent 1" w:uiPriority="73"/>
-    <w:lsdException w:name="Light Shading Accent 2" w:uiPriority="60"/>
-    <w:lsdException w:name="Light List Accent 2" w:uiPriority="61"/>
-    <w:lsdException w:name="Light Grid Accent 2" w:uiPriority="62"/>
-    <w:lsdException w:name="Medium Shading 1 Accent 2" w:uiPriority="63"/>
-    <w:lsdException w:name="Medium Shading 2 Accent 2" w:uiPriority="64"/>
-    <w:lsdException w:name="Medium List 1 Accent 2" w:uiPriority="65"/>
-    <w:lsdException w:name="Medium List 2 Accent 2" w:uiPriority="66"/>
-    <w:lsdException w:name="Medium Grid 1 Accent 2" w:uiPriority="67"/>
-    <w:lsdException w:name="Medium Grid 2 Accent 2" w:uiPriority="68"/>
-    <w:lsdException w:name="Medium Grid 3 Accent 2" w:uiPriority="69"/>
-    <w:lsdException w:name="Dark List Accent 2" w:uiPriority="70"/>
-    <w:lsdException w:name="Colorful Shading Accent 2" w:uiPriority="71"/>
-    <w:lsdException w:name="Colorful List Accent 2" w:uiPriority="72"/>
-    <w:lsdException w:name="Colorful Grid Accent 2" w:uiPriority="73"/>
-    <w:lsdException w:name="Light Shading Accent 3" w:uiPriority="60"/>
-    <w:lsdException w:name="Light List Accent 3" w:uiPriority="61"/>
-    <w:lsdException w:name="Light Grid Accent 3" w:uiPriority="62"/>
-    <w:lsdException w:name="Medium Shading 1 Accent 3" w:uiPriority="63"/>
-    <w:lsdException w:name="Medium Shading 2 Accent 3" w:uiPriority="64"/>
-    <w:lsdException w:name="Medium List 1 Accent 3" w:uiPriority="65"/>
-    <w:lsdException w:name="Medium List 2 Accent 3" w:uiPriority="66"/>
-    <w:lsdException w:name="Medium Grid 1 Accent 3" w:uiPriority="67"/>
-    <w:lsdException w:name="Medium Grid 2 Accent 3" w:uiPriority="68"/>
-    <w:lsdException w:name="Medium Grid 3 Accent 3" w:uiPriority="69"/>
-    <w:lsdException w:name="Dark List Accent 3" w:uiPriority="70"/>
-    <w:lsdException w:name="Colorful Shading Accent 3" w:uiPriority="71"/>
-    <w:lsdException w:name="Colorful List Accent 3" w:uiPriority="72"/>
-    <w:lsdException w:name="Colorful Grid Accent 3" w:uiPriority="73"/>
-    <w:lsdException w:name="Light Shading Accent 4" w:uiPriority="60"/>
-    <w:lsdException w:name="Light List Accent 4" w:uiPriority="61"/>
-    <w:lsdException w:name="Light Grid Accent 4" w:uiPriority="62"/>
-    <w:lsdException w:name="Medium Shading 1 Accent 4" w:uiPriority="63"/>
-    <w:lsdException w:name="Medium Shading 2 Accent 4" w:uiPriority="64"/>
-    <w:lsdException w:name="Medium List 1 Accent 4" w:uiPriority="65"/>
-    <w:lsdException w:name="Medium List 2 Accent 4" w:uiPriority="66"/>
-    <w:lsdException w:name="Medium Grid 1 Accent 4" w:uiPriority="67"/>
-    <w:lsdException w:name="Medium Grid 2 Accent 4" w:uiPriority="68"/>
-    <w:lsdException w:name="Medium Grid 3 Accent 4" w:uiPriority="69"/>
-    <w:lsdException w:name="Dark List Accent 4" w:uiPriority="70"/>
-    <w:lsdException w:name="Colorful Shading Accent 4" w:uiPriority="71"/>
-    <w:lsdException w:name="Colorful List Accent 4" w:uiPriority="72"/>
-    <w:lsdException w:name="Colorful Grid Accent 4" w:uiPriority="73"/>
-    <w:lsdException w:name="Light Shading Accent 5" w:uiPriority="60"/>
-    <w:lsdException w:name="Light List Accent 5" w:uiPriority="61"/>
-    <w:lsdException w:name="Light Grid Accent 5" w:uiPriority="62"/>
-    <w:lsdException w:name="Medium Shading 1 Accent 5" w:uiPriority="63"/>
-    <w:lsdException w:name="Medium Shading 2 Accent 5" w:uiPriority="64"/>
-    <w:lsdException w:name="Medium List 1 Accent 5" w:uiPriority="65"/>
-    <w:lsdException w:name="Medium List 2 Accent 5" w:uiPriority="66"/>
-    <w:lsdException w:name="Medium Grid 1 Accent 5" w:uiPriority="67"/>
-    <w:lsdException w:name="Medium Grid 2 Accent 5" w:uiPriority="68"/>
-    <w:lsdException w:name="Medium Grid 3 Accent 5" w:uiPriority="69"/>
-    <w:lsdException w:name="Dark List Accent 5" w:uiPriority="70"/>
-    <w:lsdException w:name="Colorful Shading Accent 5" w:uiPriority="71"/>
-    <w:lsdException w:name="Colorful List Accent 5" w:uiPriority="72"/>
-    <w:lsdException w:name="Colorful Grid Accent 5" w:uiPriority="73"/>
-    <w:lsdException w:name="Light Shading Accent 6" w:uiPriority="60"/>
-    <w:lsdException w:name="Light List Accent 6" w:uiPriority="61"/>
-    <w:lsdException w:name="Light Grid Accent 6" w:uiPriority="62"/>
-    <w:lsdException w:name="Medium Shading 1 Accent 6" w:uiPriority="63"/>
-    <w:lsdException w:name="Medium Shading 2 Accent 6" w:uiPriority="64"/>
-    <w:lsdException w:name="Medium List 1 Accent 6" w:uiPriority="65"/>
-    <w:lsdException w:name="Medium List 2 Accent 6" w:uiPriority="66"/>
-    <w:lsdException w:name="Medium Grid 1 Accent 6" w:uiPriority="67"/>
-    <w:lsdException w:name="Medium Grid 2 Accent 6" w:uiPriority="68"/>
-    <w:lsdException w:name="Medium Grid 3 Accent 6" w:uiPriority="69"/>
-    <w:lsdException w:name="Dark List Accent 6" w:uiPriority="70"/>
-    <w:lsdException w:name="Colorful Shading Accent 6" w:uiPriority="71"/>
-    <w:lsdException w:name="Colorful List Accent 6" w:uiPriority="72"/>
-    <w:lsdException w:name="Colorful Grid Accent 6" w:uiPriority="73"/>
-    <w:lsdException w:name="Subtle Emphasis" w:uiPriority="19" w:qFormat="1"/>
-    <w:lsdException w:name="Intense Emphasis" w:uiPriority="21" w:qFormat="1"/>
-    <w:lsdException w:name="Subtle Reference" w:uiPriority="31" w:qFormat="1"/>
-    <w:lsdException w:name="Intense Reference" w:uiPriority="32" w:qFormat="1"/>
-    <w:lsdException w:name="Book Title" w:uiPriority="33" w:qFormat="1"/>
-    <w:lsdException w:name="Bibliography" w:semiHidden="1" w:uiPriority="37" w:unhideWhenUsed="1"/>
-    <w:lsdException w:name="TOC Heading" w:semiHidden="1" w:uiPriority="39" w:unhideWhenUsed="1" w:qFormat="1"/>
-    <w:lsdException w:name="Plain Table 1" w:uiPriority="41"/>
-    <w:lsdException w:name="Plain Table 2" w:uiPriority="42"/>
-    <w:lsdException w:name="Plain Table 3" w:uiPriority="43"/>
-    <w:lsdException w:name="Plain Table 4" w:uiPriority="44"/>
-    <w:lsdException w:name="Plain Table 5" w:uiPriority="45"/>
-    <w:lsdException w:name="Grid Table Light" w:uiPriority="40"/>
-    <w:lsdException w:name="Grid Table 1 Light" w:uiPriority="46"/>
-    <w:lsdException w:name="Grid Table 2" w:uiPriority="47"/>
-    <w:lsdException w:name="Grid Table 3" w:uiPriority="48"/>
-    <w:lsdException w:name="Grid Table 4" w:uiPriority="49"/>
-    <w:lsdException w:name="Grid Table 5 Dark" w:uiPriority="50"/>
-    <w:lsdException w:name="Grid Table 6 Colorful" w:uiPriority="51"/>
-    <w:lsdException w:name="Grid Table 7 Colorful" w:uiPriority="52"/>
-    <w:lsdException w:name="Grid Table 1 Light Accent 1" w:uiPriority="46"/>
-    <w:lsdException w:name="Grid Table 2 Accent 1" w:uiPriority="47"/>
-    <w:lsdException w:name="Grid Table 3 Accent 1" w:uiPriority="48"/>
-    <w:lsdException w:name="Grid Table 4 Accent 1" w:uiPriority="49"/>
-    <w:lsdException w:name="Grid Table 5 Dark Accent 1" w:uiPriority="50"/>
-    <w:lsdException w:name="Grid Table 6 Colorful Accent 1" w:uiPriority="51"/>
-    <w:lsdException w:name="Grid Table 7 Colorful Accent 1" w:uiPriority="52"/>
-    <w:lsdException w:name="Grid Table 1 Light Accent 2" w:uiPriority="46"/>
-    <w:lsdException w:name="Grid Table 2 Accent 2" w:uiPriority="47"/>
-    <w:lsdException w:name="Grid Table 3 Accent 2" w:uiPriority="48"/>
-    <w:lsdException w:name="Grid Table 4 Accent 2" w:uiPriority="49"/>
-    <w:lsdException w:name="Grid Table 5 Dark Accent 2" w:uiPriority="50"/>
-    <w:lsdException w:name="Grid Table 6 Colorful Accent 2" w:uiPriority="51"/>
-    <w:lsdException w:name="Grid Table 7 Colorful Accent 2" w:uiPriority="52"/>
-    <w:lsdException w:name="Grid Table 1 Light Accent 3" w:uiPriority="46"/>
-    <w:lsdException w:name="Grid Table 2 Accent 3" w:uiPriority="47"/>
-    <w:lsdException w:name="Grid Table 3 Accent 3" w:uiPriority="48"/>
-    <w:lsdException w:name="Grid Table 4 Accent 3" w:uiPriority="49"/>
-    <w:lsdException w:name="Grid Table 5 Dark Accent 3" w:uiPriority="50"/>
-    <w:lsdException w:name="Grid Table 6 Colorful Accent 3" w:uiPriority="51"/>
-    <w:lsdException w:name="Grid Table 7 Colorful Accent 3" w:uiPriority="52"/>
-    <w:lsdException w:name="Grid Table 1 Light Accent 4" w:uiPriority="46"/>
-    <w:lsdException w:name="Grid Table 2 Accent 4" w:uiPriority="47"/>
-    <w:lsdException w:name="Grid Table 3 Accent 4" w:uiPriority="48"/>
-    <w:lsdException w:name="Grid Table 4 Accent 4" w:uiPriority="49"/>
-    <w:lsdException w:name="Grid Table 5 Dark Accent 4" w:uiPriority="50"/>
-    <w:lsdException w:name="Grid Table 6 Colorful Accent 4" w:uiPriority="51"/>
-    <w:lsdException w:name="Grid Table 7 Colorful Accent 4" w:uiPriority="52"/>
-    <w:lsdException w:name="Grid Table 1 Light Accent 5" w:uiPriority="46"/>
-    <w:lsdException w:name="Grid Table 2 Accent 5" w:uiPriority="47"/>
-    <w:lsdException w:name="Grid Table 3 Accent 5" w:uiPriority="48"/>
-    <w:lsdException w:name="Grid Table 4 Accent 5" w:uiPriority="49"/>
-    <w:lsdException w:name="Grid Table 5 Dark Accent 5" w:uiPriority="50"/>
-    <w:lsdException w:name="Grid Table 6 Colorful Accent 5" w:uiPriority="51"/>
-    <w:lsdException w:name="Grid Table 7 Colorful Accent 5" w:uiPriority="52"/>
-    <w:lsdException w:name="Grid Table 1 Light Accent 6" w:uiPriority="46"/>
-    <w:lsdException w:name="Grid Table 2 Accent 6" w:uiPriority="47"/>
-    <w:lsdException w:name="Grid Table 3 Accent 6" w:uiPriority="48"/>
-    <w:lsdException w:name="Grid Table 4 Accent 6" w:uiPriority="49"/>
-    <w:lsdException w:name="Grid Table 5 Dark Accent 6" w:uiPriority="50"/>
-    <w:lsdException w:name="Grid Table 6 Colorful Accent 6" w:uiPriority="51"/>
-    <w:lsdException w:name="Grid Table 7 Colorful Accent 6" w:uiPriority="52"/>
-    <w:lsdException w:name="List Table 1 Light" w:uiPriority="46"/>
-    <w:lsdException w:name="List Table 2" w:uiPriority="47"/>
-    <w:lsdException w:name="List Table 3" w:uiPriority="48"/>
-    <w:lsdException w:name="List Table 4" w:uiPriority="49"/>
-    <w:lsdException w:name="List Table 5 Dark" w:uiPriority="50"/>
-    <w:lsdException w:name="List Table 6 Colorful" w:uiPriority="51"/>
-    <w:lsdException w:name="List Table 7 Colorful" w:uiPriority="52"/>
-    <w:lsdException w:name="List Table 1 Light Accent 1" w:uiPriority="46"/>
-    <w:lsdException w:name="List Table 2 Accent 1" w:uiPriority="47"/>
-    <w:lsdException w:name="List Table 3 Accent 1" w:uiPriority="48"/>
-    <w:lsdException w:name="List Table 4 Accent 1" w:uiPriority="49"/>
-    <w:lsdException w:name="List Table 5 Dark Accent 1" w:uiPriority="50"/>
-    <w:lsdException w:name="List Table 6 Colorful Accent 1" w:uiPriority="51"/>
-    <w:lsdException w:name="List Table 7 Colorful Accent 1" w:uiPriority="52"/>
-    <w:lsdException w:name="List Table 1 Light Accent 2" w:uiPriority="46"/>
-    <w:lsdException w:name="List Table 2 Accent 2" w:uiPriority="47"/>
-    <w:lsdException w:name="List Table 3 Accent 2" w:uiPriority="48"/>
-    <w:lsdException w:name="List Table 4 Accent 2" w:uiPriority="49"/>
-    <w:lsdException w:name="List Table 5 Dark Accent 2" w:uiPriority="50"/>
-    <w:lsdException w:name="List Table 6 Colorful Accent 2" w:uiPriority="51"/>
-    <w:lsdException w:name="List Table 7 Colorful Accent 2" w:uiPriority="52"/>
-    <w:lsdException w:name="List Table 1 Light Accent 3" w:uiPriority="46"/>
-    <w:lsdException w:name="List Table 2 Accent 3" w:uiPriority="47"/>
-    <w:lsdException w:name="List Table 3 Accent 3" w:uiPriority="48"/>
-    <w:lsdException w:name="List Table 4 Accent 3" w:uiPriority="49"/>
-    <w:lsdException w:name="List Table 5 Dark Accent 3" w:uiPriority="50"/>
-    <w:lsdException w:name="List Table 6 Colorful Accent 3" w:uiPriority="51"/>
-    <w:lsdException w:name="List Table 7 Colorful Accent 3" w:uiPriority="52"/>
-    <w:lsdException w:name="List Table 1 Light Accent 4" w:uiPriority="46"/>
-    <w:lsdException w:name="List Table 2 Accent 4" w:uiPriority="47"/>
-    <w:lsdException w:name="List Table 3 Accent 4" w:uiPriority="48"/>
-    <w:lsdException w:name="List Table 4 Accent 4" w:uiPriority="49"/>
-    <w:lsdException w:name="List Table 5 Dark Accent 4" w:uiPriority="50"/>
-    <w:lsdException w:name="List Table 6 Colorful Accent 4" w:uiPriority="51"/>
-    <w:lsdException w:name="List Table 7 Colorful Accent 4" w:uiPriority="52"/>
-    <w:lsdException w:name="List Table 1 Light Accent 5" w:uiPriority="46"/>
-    <w:lsdException w:name="List Table 2 Accent 5" w:uiPriority="47"/>
-    <w:lsdException w:name="List Table 3 Accent 5" w:uiPriority="48"/>
-    <w:lsdException w:name="List Table 4 Accent 5" w:uiPriority="49"/>
-    <w:lsdException w:name="List Table 5 Dark Accent 5" w:uiPriority="50"/>
-    <w:lsdException w:name="List Table 6 Colorful Accent 5" w:uiPriority="51"/>
-    <w:lsdException w:name="List Table 7 Colorful Accent 5" w:uiPriority="52"/>
-    <w:lsdException w:name="List Table 1 Light Accent 6" w:uiPriority="46"/>
-    <w:lsdException w:name="List Table 2 Accent 6" w:uiPriority="47"/>
-    <w:lsdException w:name="List Table 3 Accent 6" w:uiPriority="48"/>
-    <w:lsdException w:name="List Table 4 Accent 6" w:uiPriority="49"/>
-    <w:lsdException w:name="List Table 5 Dark Accent 6" w:uiPriority="50"/>
-    <w:lsdException w:name="List Table 6 Colorful Accent 6" w:uiPriority="51"/>
-    <w:lsdException w:name="List Table 7 Colorful Accent 6" w:uiPriority="52"/>
-    <w:lsdException w:name="Mention" w:semiHidden="1" w:unhideWhenUsed="1"/>
+  <w:latentStyles w:defLockedState="0" w:defUIPriority="99" w:defSemiHidden="1" w:defUnhideWhenUsed="1" w:defQFormat="0" w:count="267">
+    <w:lsdException w:name="Normal" w:semiHidden="0" w:uiPriority="0" w:unhideWhenUsed="0" w:qFormat="1"/>
+    <w:lsdException w:name="heading 1" w:semiHidden="0" w:uiPriority="9" w:unhideWhenUsed="0" w:qFormat="1"/>
+    <w:lsdException w:name="heading 2" w:uiPriority="9" w:qFormat="1"/>
+    <w:lsdException w:name="heading 3" w:uiPriority="9" w:qFormat="1"/>
+    <w:lsdException w:name="heading 4" w:uiPriority="9" w:qFormat="1"/>
+    <w:lsdException w:name="heading 5" w:uiPriority="9" w:qFormat="1"/>
+    <w:lsdException w:name="heading 6" w:uiPriority="9" w:qFormat="1"/>
+    <w:lsdException w:name="heading 7" w:uiPriority="9" w:qFormat="1"/>
+    <w:lsdException w:name="heading 8" w:uiPriority="9" w:qFormat="1"/>
+    <w:lsdException w:name="heading 9" w:uiPriority="9" w:qFormat="1"/>
+    <w:lsdException w:name="toc 1" w:uiPriority="39"/>
+    <w:lsdException w:name="toc 2" w:uiPriority="39"/>
+    <w:lsdException w:name="toc 3" w:uiPriority="39"/>
+    <w:lsdException w:name="toc 4" w:uiPriority="39"/>
+    <w:lsdException w:name="toc 5" w:uiPriority="39"/>
+    <w:lsdException w:name="toc 6" w:uiPriority="39"/>
+    <w:lsdException w:name="toc 7" w:uiPriority="39"/>
+    <w:lsdException w:name="toc 8" w:uiPriority="39"/>
+    <w:lsdException w:name="toc 9" w:uiPriority="39"/>
+    <w:lsdException w:name="caption" w:uiPriority="35" w:qFormat="1"/>
+    <w:lsdException w:name="Title" w:semiHidden="0" w:uiPriority="10" w:unhideWhenUsed="0" w:qFormat="1"/>
+    <w:lsdException w:name="Default Paragraph Font" w:uiPriority="1"/>
+    <w:lsdException w:name="Subtitle" w:semiHidden="0" w:uiPriority="11" w:unhideWhenUsed="0" w:qFormat="1"/>
+    <w:lsdException w:name="Strong" w:semiHidden="0" w:uiPriority="22" w:unhideWhenUsed="0" w:qFormat="1"/>
+    <w:lsdException w:name="Emphasis" w:semiHidden="0" w:uiPriority="20" w:unhideWhenUsed="0" w:qFormat="1"/>
+    <w:lsdException w:name="Table Grid" w:semiHidden="0" w:uiPriority="59" w:unhideWhenUsed="0"/>
+    <w:lsdException w:name="Placeholder Text" w:unhideWhenUsed="0"/>
+    <w:lsdException w:name="No Spacing" w:semiHidden="0" w:uiPriority="1" w:unhideWhenUsed="0" w:qFormat="1"/>
+    <w:lsdException w:name="Light Shading" w:semiHidden="0" w:uiPriority="60" w:unhideWhenUsed="0"/>
+    <w:lsdException w:name="Light List" w:semiHidden="0" w:uiPriority="61" w:unhideWhenUsed="0"/>
+    <w:lsdException w:name="Light Grid" w:semiHidden="0" w:uiPriority="62" w:unhideWhenUsed="0"/>
+    <w:lsdException w:name="Medium Shading 1" w:semiHidden="0" w:uiPriority="63" w:unhideWhenUsed="0"/>
+    <w:lsdException w:name="Medium Shading 2" w:semiHidden="0" w:uiPriority="64" w:unhideWhenUsed="0"/>
+    <w:lsdException w:name="Medium List 1" w:semiHidden="0" w:uiPriority="65" w:unhideWhenUsed="0"/>
+    <w:lsdException w:name="Medium List 2" w:semiHidden="0" w:uiPriority="66" w:unhideWhenUsed="0"/>
+    <w:lsdException w:name="Medium Grid 1" w:semiHidden="0" w:uiPriority="67" w:unhideWhenUsed="0"/>
+    <w:lsdException w:name="Medium Grid 2" w:semiHidden="0" w:uiPriority="68" w:unhideWhenUsed="0"/>
+    <w:lsdException w:name="Medium Grid 3" w:semiHidden="0" w:uiPriority="69" w:unhideWhenUsed="0"/>
+    <w:lsdException w:name="Dark List" w:semiHidden="0" w:uiPriority="70" w:unhideWhenUsed="0"/>
+    <w:lsdException w:name="Colorful Shading" w:semiHidden="0" w:uiPriority="71" w:unhideWhenUsed="0"/>
+    <w:lsdException w:name="Colorful List" w:semiHidden="0" w:uiPriority="72" w:unhideWhenUsed="0"/>
+    <w:lsdException w:name="Colorful Grid" w:semiHidden="0" w:uiPriority="73" w:unhideWhenUsed="0"/>
+    <w:lsdException w:name="Light Shading Accent 1" w:semiHidden="0" w:uiPriority="60" w:unhideWhenUsed="0"/>
+    <w:lsdException w:name="Light List Accent 1" w:semiHidden="0" w:uiPriority="61" w:unhideWhenUsed="0"/>
+    <w:lsdException w:name="Light Grid Accent 1" w:semiHidden="0" w:uiPriority="62" w:unhideWhenUsed="0"/>
+    <w:lsdException w:name="Medium Shading 1 Accent 1" w:semiHidden="0" w:uiPriority="63" w:unhideWhenUsed="0"/>
+    <w:lsdException w:name="Medium Shading 2 Accent 1" w:semiHidden="0" w:uiPriority="64" w:unhideWhenUsed="0"/>
+    <w:lsdException w:name="Medium List 1 Accent 1" w:semiHidden="0" w:uiPriority="65" w:unhideWhenUsed="0"/>
+    <w:lsdException w:name="Revision" w:unhideWhenUsed="0"/>
+    <w:lsdException w:name="List Paragraph" w:semiHidden="0" w:uiPriority="34" w:unhideWhenUsed="0" w:qFormat="1"/>
+    <w:lsdException w:name="Quote" w:semiHidden="0" w:uiPriority="29" w:unhideWhenUsed="0" w:qFormat="1"/>
+    <w:lsdException w:name="Intense Quote" w:semiHidden="0" w:uiPriority="30" w:unhideWhenUsed="0" w:qFormat="1"/>
+    <w:lsdException w:name="Medium List 2 Accent 1" w:semiHidden="0" w:uiPriority="66" w:unhideWhenUsed="0"/>
+    <w:lsdException w:name="Medium Grid 1 Accent 1" w:semiHidden="0" w:uiPriority="67" w:unhideWhenUsed="0"/>
+    <w:lsdException w:name="Medium Grid 2 Accent 1" w:semiHidden="0" w:uiPriority="68" w:unhideWhenUsed="0"/>
+    <w:lsdException w:name="Medium Grid 3 Accent 1" w:semiHidden="0" w:uiPriority="69" w:unhideWhenUsed="0"/>
+    <w:lsdException w:name="Dark List Accent 1" w:semiHidden="0" w:uiPriority="70" w:unhideWhenUsed="0"/>
+    <w:lsdException w:name="Colorful Shading Accent 1" w:semiHidden="0" w:uiPriority="71" w:unhideWhenUsed="0"/>
+    <w:lsdException w:name="Colorful List Accent 1" w:semiHidden="0" w:uiPriority="72" w:unhideWhenUsed="0"/>
+    <w:lsdException w:name="Colorful Grid Accent 1" w:semiHidden="0" w:uiPriority="73" w:unhideWhenUsed="0"/>
+    <w:lsdException w:name="Light Shading Accent 2" w:semiHidden="0" w:uiPriority="60" w:unhideWhenUsed="0"/>
+    <w:lsdException w:name="Light List Accent 2" w:semiHidden="0" w:uiPriority="61" w:unhideWhenUsed="0"/>
+    <w:lsdException w:name="Light Grid Accent 2" w:semiHidden="0" w:uiPriority="62" w:unhideWhenUsed="0"/>
+    <w:lsdException w:name="Medium Shading 1 Accent 2" w:semiHidden="0" w:uiPriority="63" w:unhideWhenUsed="0"/>
+    <w:lsdException w:name="Medium Shading 2 Accent 2" w:semiHidden="0" w:uiPriority="64" w:unhideWhenUsed="0"/>
+    <w:lsdException w:name="Medium List 1 Accent 2" w:semiHidden="0" w:uiPriority="65" w:unhideWhenUsed="0"/>
+    <w:lsdException w:name="Medium List 2 Accent 2" w:semiHidden="0" w:uiPriority="66" w:unhideWhenUsed="0"/>
+    <w:lsdException w:name="Medium Grid 1 Accent 2" w:semiHidden="0" w:uiPriority="67" w:unhideWhenUsed="0"/>
+    <w:lsdException w:name="Medium Grid 2 Accent 2" w:semiHidden="0" w:uiPriority="68" w:unhideWhenUsed="0"/>
+    <w:lsdException w:name="Medium Grid 3 Accent 2" w:semiHidden="0" w:uiPriority="69" w:unhideWhenUsed="0"/>
+    <w:lsdException w:name="Dark List Accent 2" w:semiHidden="0" w:uiPriority="70" w:unhideWhenUsed="0"/>
+    <w:lsdException w:name="Colorful Shading Accent 2" w:semiHidden="0" w:uiPriority="71" w:unhideWhenUsed="0"/>
+    <w:lsdException w:name="Colorful List Accent 2" w:semiHidden="0" w:uiPriority="72" w:unhideWhenUsed="0"/>
+    <w:lsdException w:name="Colorful Grid Accent 2" w:semiHidden="0" w:uiPriority="73" w:unhideWhenUsed="0"/>
+    <w:lsdException w:name="Light Shading Accent 3" w:semiHidden="0" w:uiPriority="60" w:unhideWhenUsed="0"/>
+    <w:lsdException w:name="Light List Accent 3" w:semiHidden="0" w:uiPriority="61" w:unhideWhenUsed="0"/>
+    <w:lsdException w:name="Light Grid Accent 3" w:semiHidden="0" w:uiPriority="62" w:unhideWhenUsed="0"/>
+    <w:lsdException w:name="Medium Shading 1 Accent 3" w:semiHidden="0" w:uiPriority="63" w:unhideWhenUsed="0"/>
+    <w:lsdException w:name="Medium Shading 2 Accent 3" w:semiHidden="0" w:uiPriority="64" w:unhideWhenUsed="0"/>
+    <w:lsdException w:name="Medium List 1 Accent 3" w:semiHidden="0" w:uiPriority="65" w:unhideWhenUsed="0"/>
+    <w:lsdException w:name="Medium List 2 Accent 3" w:semiHidden="0" w:uiPriority="66" w:unhideWhenUsed="0"/>
+    <w:lsdException w:name="Medium Grid 1 Accent 3" w:semiHidden="0" w:uiPriority="67" w:unhideWhenUsed="0"/>
+    <w:lsdException w:name="Medium Grid 2 Accent 3" w:semiHidden="0" w:uiPriority="68" w:unhideWhenUsed="0"/>
+    <w:lsdException w:name="Medium Grid 3 Accent 3" w:semiHidden="0" w:uiPriority="69" w:unhideWhenUsed="0"/>
+    <w:lsdException w:name="Dark List Accent 3" w:semiHidden="0" w:uiPriority="70" w:unhideWhenUsed="0"/>
+    <w:lsdException w:name="Colorful Shading Accent 3" w:semiHidden="0" w:uiPriority="71" w:unhideWhenUsed="0"/>
+    <w:lsdException w:name="Colorful List Accent 3" w:semiHidden="0" w:uiPriority="72" w:unhideWhenUsed="0"/>
+    <w:lsdException w:name="Colorful Grid Accent 3" w:semiHidden="0" w:uiPriority="73" w:unhideWhenUsed="0"/>
+    <w:lsdException w:name="Light Shading Accent 4" w:semiHidden="0" w:uiPriority="60" w:unhideWhenUsed="0"/>
+    <w:lsdException w:name="Light List Accent 4" w:semiHidden="0" w:uiPriority="61" w:unhideWhenUsed="0"/>
+    <w:lsdException w:name="Light Grid Accent 4" w:semiHidden="0" w:uiPriority="62" w:unhideWhenUsed="0"/>
+    <w:lsdException w:name="Medium Shading 1 Accent 4" w:semiHidden="0" w:uiPriority="63" w:unhideWhenUsed="0"/>
+    <w:lsdException w:name="Medium Shading 2 Accent 4" w:semiHidden="0" w:uiPriority="64" w:unhideWhenUsed="0"/>
+    <w:lsdException w:name="Medium List 1 Accent 4" w:semiHidden="0" w:uiPriority="65" w:unhideWhenUsed="0"/>
+    <w:lsdException w:name="Medium List 2 Accent 4" w:semiHidden="0" w:uiPriority="66" w:unhideWhenUsed="0"/>
+    <w:lsdException w:name="Medium Grid 1 Accent 4" w:semiHidden="0" w:uiPriority="67" w:unhideWhenUsed="0"/>
+    <w:lsdException w:name="Medium Grid 2 Accent 4" w:semiHidden="0" w:uiPriority="68" w:unhideWhenUsed="0"/>
+    <w:lsdException w:name="Medium Grid 3 Accent 4" w:semiHidden="0" w:uiPriority="69" w:unhideWhenUsed="0"/>
+    <w:lsdException w:name="Dark List Accent 4" w:semiHidden="0" w:uiPriority="70" w:unhideWhenUsed="0"/>
+    <w:lsdException w:name="Colorful Shading Accent 4" w:semiHidden="0" w:uiPriority="71" w:unhideWhenUsed="0"/>
+    <w:lsdException w:name="Colorful List Accent 4" w:semiHidden="0" w:uiPriority="72" w:unhideWhenUsed="0"/>
+    <w:lsdException w:name="Colorful Grid Accent 4" w:semiHidden="0" w:uiPriority="73" w:unhideWhenUsed="0"/>
+    <w:lsdException w:name="Light Shading Accent 5" w:semiHidden="0" w:uiPriority="60" w:unhideWhenUsed="0"/>
+    <w:lsdException w:name="Light List Accent 5" w:semiHidden="0" w:uiPriority="61" w:unhideWhenUsed="0"/>
+    <w:lsdException w:name="Light Grid Accent 5" w:semiHidden="0" w:uiPriority="62" w:unhideWhenUsed="0"/>
+    <w:lsdException w:name="Medium Shading 1 Accent 5" w:semiHidden="0" w:uiPriority="63" w:unhideWhenUsed="0"/>
+    <w:lsdException w:name="Medium Shading 2 Accent 5" w:semiHidden="0" w:uiPriority="64" w:unhideWhenUsed="0"/>
+    <w:lsdException w:name="Medium List 1 Accent 5" w:semiHidden="0" w:uiPriority="65" w:unhideWhenUsed="0"/>
+    <w:lsdException w:name="Medium List 2 Accent 5" w:semiHidden="0" w:uiPriority="66" w:unhideWhenUsed="0"/>
+    <w:lsdException w:name="Medium Grid 1 Accent 5" w:semiHidden="0" w:uiPriority="67" w:unhideWhenUsed="0"/>
+    <w:lsdException w:name="Medium Grid 2 Accent 5" w:semiHidden="0" w:uiPriority="68" w:unhideWhenUsed="0"/>
+    <w:lsdException w:name="Medium Grid 3 Accent 5" w:semiHidden="0" w:uiPriority="69" w:unhideWhenUsed="0"/>
+    <w:lsdException w:name="Dark List Accent 5" w:semiHidden="0" w:uiPriority="70" w:unhideWhenUsed="0"/>
+    <w:lsdException w:name="Colorful Shading Accent 5" w:semiHidden="0" w:uiPriority="71" w:unhideWhenUsed="0"/>
+    <w:lsdException w:name="Colorful List Accent 5" w:semiHidden="0" w:uiPriority="72" w:unhideWhenUsed="0"/>
+    <w:lsdException w:name="Colorful Grid Accent 5" w:semiHidden="0" w:uiPriority="73" w:unhideWhenUsed="0"/>
+    <w:lsdException w:name="Light Shading Accent 6" w:semiHidden="0" w:uiPriority="60" w:unhideWhenUsed="0"/>
+    <w:lsdException w:name="Light List Accent 6" w:semiHidden="0" w:uiPriority="61" w:unhideWhenUsed="0"/>
+    <w:lsdException w:name="Light Grid Accent 6" w:semiHidden="0" w:uiPriority="62" w:unhideWhenUsed="0"/>
+    <w:lsdException w:name="Medium Shading 1 Accent 6" w:semiHidden="0" w:uiPriority="63" w:unhideWhenUsed="0"/>
+    <w:lsdException w:name="Medium Shading 2 Accent 6" w:semiHidden="0" w:uiPriority="64" w:unhideWhenUsed="0"/>
+    <w:lsdException w:name="Medium List 1 Accent 6" w:semiHidden="0" w:uiPriority="65" w:unhideWhenUsed="0"/>
+    <w:lsdException w:name="Medium List 2 Accent 6" w:semiHidden="0" w:uiPriority="66" w:unhideWhenUsed="0"/>
+    <w:lsdException w:name="Medium Grid 1 Accent 6" w:semiHidden="0" w:uiPriority="67" w:unhideWhenUsed="0"/>
+    <w:lsdException w:name="Medium Grid 2 Accent 6" w:semiHidden="0" w:uiPriority="68" w:unhideWhenUsed="0"/>
+    <w:lsdException w:name="Medium Grid 3 Accent 6" w:semiHidden="0" w:uiPriority="69" w:unhideWhenUsed="0"/>
+    <w:lsdException w:name="Dark List Accent 6" w:semiHidden="0" w:uiPriority="70" w:unhideWhenUsed="0"/>
+    <w:lsdException w:name="Colorful Shading Accent 6" w:semiHidden="0" w:uiPriority="71" w:unhideWhenUsed="0"/>
+    <w:lsdException w:name="Colorful List Accent 6" w:semiHidden="0" w:uiPriority="72" w:unhideWhenUsed="0"/>
+    <w:lsdException w:name="Colorful Grid Accent 6" w:semiHidden="0" w:uiPriority="73" w:unhideWhenUsed="0"/>
+    <w:lsdException w:name="Subtle Emphasis" w:semiHidden="0" w:uiPriority="19" w:unhideWhenUsed="0" w:qFormat="1"/>
+    <w:lsdException w:name="Intense Emphasis" w:semiHidden="0" w:uiPriority="21" w:unhideWhenUsed="0" w:qFormat="1"/>
+    <w:lsdException w:name="Subtle Reference" w:semiHidden="0" w:uiPriority="31" w:unhideWhenUsed="0" w:qFormat="1"/>
+    <w:lsdException w:name="Intense Reference" w:semiHidden="0" w:uiPriority="32" w:unhideWhenUsed="0" w:qFormat="1"/>
+    <w:lsdException w:name="Book Title" w:semiHidden="0" w:uiPriority="33" w:unhideWhenUsed="0" w:qFormat="1"/>
+    <w:lsdException w:name="Bibliography" w:uiPriority="37"/>
+    <w:lsdException w:name="TOC Heading" w:uiPriority="39" w:qFormat="1"/>
   </w:latentStyles>
   <w:style w:type="paragraph" w:default="1" w:styleId="Normal">
     <w:name w:val="Normal"/>
@@ -7111,6 +6498,7 @@
     <w:uiPriority w:val="59"/>
     <w:rsid w:val="00074852"/>
     <w:tblPr>
+      <w:tblInd w:w="0" w:type="dxa"/>
       <w:tblBorders>
         <w:top w:val="single" w:sz="4" w:space="0" w:color="000000"/>
         <w:left w:val="single" w:sz="4" w:space="0" w:color="000000"/>
@@ -7119,6 +6507,12 @@
         <w:insideH w:val="single" w:sz="4" w:space="0" w:color="000000"/>
         <w:insideV w:val="single" w:sz="4" w:space="0" w:color="000000"/>
       </w:tblBorders>
+      <w:tblCellMar>
+        <w:top w:w="0" w:type="dxa"/>
+        <w:left w:w="108" w:type="dxa"/>
+        <w:bottom w:w="0" w:type="dxa"/>
+        <w:right w:w="108" w:type="dxa"/>
+      </w:tblCellMar>
     </w:tblPr>
   </w:style>
   <w:style w:type="character" w:customStyle="1" w:styleId="Heading1Char">
@@ -7383,499 +6777,244 @@
 </w:styles>
 </file>
 
-<file path=word/glossary/document.xml><?xml version="1.0" encoding="utf-8"?>
-<w:glossaryDocument xmlns:wpc="http://schemas.microsoft.com/office/word/2010/wordprocessingCanvas" xmlns:cx="http://schemas.microsoft.com/office/drawing/2014/chartex" xmlns:cx1="http://schemas.microsoft.com/office/drawing/2015/9/8/chartex" xmlns:cx2="http://schemas.microsoft.com/office/drawing/2015/10/21/chartex" xmlns:mc="http://schemas.openxmlformats.org/markup-compatibility/2006" xmlns:o="urn:schemas-microsoft-com:office:office" xmlns:r="http://schemas.openxmlformats.org/officeDocument/2006/relationships" xmlns:m="http://schemas.openxmlformats.org/officeDocument/2006/math" xmlns:v="urn:schemas-microsoft-com:vml" xmlns:wp14="http://schemas.microsoft.com/office/word/2010/wordprocessingDrawing" xmlns:wp="http://schemas.openxmlformats.org/drawingml/2006/wordprocessingDrawing" xmlns:w10="urn:schemas-microsoft-com:office:word" xmlns:w="http://schemas.openxmlformats.org/wordprocessingml/2006/main" xmlns:w14="http://schemas.microsoft.com/office/word/2010/wordml" xmlns:w15="http://schemas.microsoft.com/office/word/2012/wordml" xmlns:w16se="http://schemas.microsoft.com/office/word/2015/wordml/symex" xmlns:wpg="http://schemas.microsoft.com/office/word/2010/wordprocessingGroup" xmlns:wpi="http://schemas.microsoft.com/office/word/2010/wordprocessingInk" xmlns:wne="http://schemas.microsoft.com/office/word/2006/wordml" xmlns:wps="http://schemas.microsoft.com/office/word/2010/wordprocessingShape" mc:Ignorable="w14 w15 w16se wp14"/>
-</file>
-
-<file path=word/glossary/fontTable.xml><?xml version="1.0" encoding="utf-8"?>
-<w:fonts xmlns:mc="http://schemas.openxmlformats.org/markup-compatibility/2006" xmlns:r="http://schemas.openxmlformats.org/officeDocument/2006/relationships" xmlns:w="http://schemas.openxmlformats.org/wordprocessingml/2006/main" xmlns:w14="http://schemas.microsoft.com/office/word/2010/wordml" xmlns:w15="http://schemas.microsoft.com/office/word/2012/wordml" xmlns:w16se="http://schemas.microsoft.com/office/word/2015/wordml/symex" mc:Ignorable="w14 w15 w16se">
-  <w:font w:name="Times New Roman">
-    <w:panose1 w:val="02020603050405020304"/>
-    <w:charset w:val="00"/>
-    <w:family w:val="roman"/>
-    <w:pitch w:val="variable"/>
-    <w:sig w:usb0="E0002EFF" w:usb1="C0007843" w:usb2="00000009" w:usb3="00000000" w:csb0="000001FF" w:csb1="00000000"/>
-  </w:font>
-  <w:font w:name="Calibri">
-    <w:panose1 w:val="020F0502020204030204"/>
-    <w:charset w:val="00"/>
-    <w:family w:val="swiss"/>
-    <w:pitch w:val="variable"/>
-    <w:sig w:usb0="E00002FF" w:usb1="4000ACFF" w:usb2="00000001" w:usb3="00000000" w:csb0="0000019F" w:csb1="00000000"/>
-  </w:font>
-  <w:font w:name="MS Mincho">
-    <w:altName w:val="Yu Gothic UI"/>
-    <w:panose1 w:val="02020609040205080304"/>
-    <w:charset w:val="80"/>
-    <w:family w:val="roman"/>
-    <w:pitch w:val="fixed"/>
-    <w:sig w:usb0="00000001" w:usb1="08070000" w:usb2="00000010" w:usb3="00000000" w:csb0="00020000" w:csb1="00000000"/>
-  </w:font>
-  <w:font w:name="MS Gothic">
-    <w:altName w:val="ＭＳ ゴシック"/>
-    <w:panose1 w:val="020B0609070205080204"/>
-    <w:charset w:val="80"/>
-    <w:family w:val="modern"/>
-    <w:pitch w:val="fixed"/>
-    <w:sig w:usb0="E00002FF" w:usb1="6AC7FDFB" w:usb2="08000012" w:usb3="00000000" w:csb0="0002009F" w:csb1="00000000"/>
-  </w:font>
-  <w:font w:name="Tahoma">
-    <w:panose1 w:val="020B0604030504040204"/>
-    <w:charset w:val="00"/>
-    <w:family w:val="swiss"/>
-    <w:pitch w:val="variable"/>
-    <w:sig w:usb0="E1002EFF" w:usb1="C000605B" w:usb2="00000029" w:usb3="00000000" w:csb0="000101FF" w:csb1="00000000"/>
-  </w:font>
-  <w:font w:name="Cambria">
-    <w:panose1 w:val="02040503050406030204"/>
-    <w:charset w:val="00"/>
-    <w:family w:val="roman"/>
-    <w:pitch w:val="variable"/>
-    <w:sig w:usb0="E00002FF" w:usb1="400004FF" w:usb2="00000000" w:usb3="00000000" w:csb0="0000019F" w:csb1="00000000"/>
-  </w:font>
-  <w:font w:name="Calibri Light">
-    <w:panose1 w:val="020F0302020204030204"/>
-    <w:charset w:val="00"/>
-    <w:family w:val="swiss"/>
-    <w:pitch w:val="variable"/>
-    <w:sig w:usb0="A00002EF" w:usb1="4000207B" w:usb2="00000000" w:usb3="00000000" w:csb0="0000019F" w:csb1="00000000"/>
-  </w:font>
-</w:fonts>
-</file>
-
-<file path=word/glossary/settings.xml><?xml version="1.0" encoding="utf-8"?>
-<w:settings xmlns:mc="http://schemas.openxmlformats.org/markup-compatibility/2006" xmlns:o="urn:schemas-microsoft-com:office:office" xmlns:r="http://schemas.openxmlformats.org/officeDocument/2006/relationships" xmlns:m="http://schemas.openxmlformats.org/officeDocument/2006/math" xmlns:v="urn:schemas-microsoft-com:vml" xmlns:w10="urn:schemas-microsoft-com:office:word" xmlns:w="http://schemas.openxmlformats.org/wordprocessingml/2006/main" xmlns:w14="http://schemas.microsoft.com/office/word/2010/wordml" xmlns:w15="http://schemas.microsoft.com/office/word/2012/wordml" xmlns:w16se="http://schemas.microsoft.com/office/word/2015/wordml/symex" xmlns:sl="http://schemas.openxmlformats.org/schemaLibrary/2006/main" mc:Ignorable="w14 w15 w16se">
-  <w:view w:val="normal"/>
-  <w:defaultTabStop w:val="720"/>
-  <w:characterSpacingControl w:val="doNotCompress"/>
-  <w:compat>
-    <w:useFELayout/>
-    <w:compatSetting w:name="compatibilityMode" w:uri="http://schemas.microsoft.com/office/word" w:val="15"/>
-    <w:compatSetting w:name="overrideTableStyleFontSizeAndJustification" w:uri="http://schemas.microsoft.com/office/word" w:val="1"/>
-    <w:compatSetting w:name="enableOpenTypeFeatures" w:uri="http://schemas.microsoft.com/office/word" w:val="1"/>
-    <w:compatSetting w:name="doNotFlipMirrorIndents" w:uri="http://schemas.microsoft.com/office/word" w:val="1"/>
-    <w:compatSetting w:name="differentiateMultirowTableHeaders" w:uri="http://schemas.microsoft.com/office/word" w:val="1"/>
-  </w:compat>
-  <w:rsids>
-    <w:rsidRoot w:val="00AC40A8"/>
-    <w:rsid w:val="008C3011"/>
-    <w:rsid w:val="00AC40A8"/>
-  </w:rsids>
-  <m:mathPr>
-    <m:mathFont m:val="Cambria Math"/>
-    <m:brkBin m:val="before"/>
-    <m:brkBinSub m:val="--"/>
-    <m:smallFrac m:val="0"/>
-    <m:dispDef/>
-    <m:lMargin m:val="0"/>
-    <m:rMargin m:val="0"/>
-    <m:defJc m:val="centerGroup"/>
-    <m:wrapIndent m:val="1440"/>
-    <m:intLim m:val="subSup"/>
-    <m:naryLim m:val="undOvr"/>
-  </m:mathPr>
-  <w:themeFontLang w:val="en-US"/>
-  <w:clrSchemeMapping w:bg1="light1" w:t1="dark1" w:bg2="light2" w:t2="dark2" w:accent1="accent1" w:accent2="accent2" w:accent3="accent3" w:accent4="accent4" w:accent5="accent5" w:accent6="accent6" w:hyperlink="hyperlink" w:followedHyperlink="followedHyperlink"/>
-  <w:decimalSymbol w:val="."/>
-  <w:listSeparator w:val=","/>
-  <w15:chartTrackingRefBased/>
-</w:settings>
-</file>
-
-<file path=word/glossary/styles.xml><?xml version="1.0" encoding="utf-8"?>
-<w:styles xmlns:mc="http://schemas.openxmlformats.org/markup-compatibility/2006" xmlns:r="http://schemas.openxmlformats.org/officeDocument/2006/relationships" xmlns:w="http://schemas.openxmlformats.org/wordprocessingml/2006/main" xmlns:w14="http://schemas.microsoft.com/office/word/2010/wordml" xmlns:w15="http://schemas.microsoft.com/office/word/2012/wordml" xmlns:w16se="http://schemas.microsoft.com/office/word/2015/wordml/symex" mc:Ignorable="w14 w15 w16se">
+<file path=word/stylesWithEffects.xml><?xml version="1.0" encoding="utf-8"?>
+<w:styles xmlns:wpc="http://schemas.microsoft.com/office/word/2010/wordprocessingCanvas" xmlns:mc="http://schemas.openxmlformats.org/markup-compatibility/2006" xmlns:o="urn:schemas-microsoft-com:office:office" xmlns:r="http://schemas.openxmlformats.org/officeDocument/2006/relationships" xmlns:m="http://schemas.openxmlformats.org/officeDocument/2006/math" xmlns:v="urn:schemas-microsoft-com:vml" xmlns:wp14="http://schemas.microsoft.com/office/word/2010/wordprocessingDrawing" xmlns:wp="http://schemas.openxmlformats.org/drawingml/2006/wordprocessingDrawing" xmlns:w10="urn:schemas-microsoft-com:office:word" xmlns:w="http://schemas.openxmlformats.org/wordprocessingml/2006/main" xmlns:w14="http://schemas.microsoft.com/office/word/2010/wordml" xmlns:wpg="http://schemas.microsoft.com/office/word/2010/wordprocessingGroup" xmlns:wpi="http://schemas.microsoft.com/office/word/2010/wordprocessingInk" xmlns:wne="http://schemas.microsoft.com/office/word/2006/wordml" xmlns:wps="http://schemas.microsoft.com/office/word/2010/wordprocessingShape" mc:Ignorable="w14 wp14">
   <w:docDefaults>
     <w:rPrDefault>
       <w:rPr>
-        <w:rFonts w:asciiTheme="minorHAnsi" w:eastAsiaTheme="minorEastAsia" w:hAnsiTheme="minorHAnsi" w:cstheme="minorBidi"/>
-        <w:sz w:val="22"/>
-        <w:szCs w:val="22"/>
+        <w:rFonts w:ascii="Calibri" w:eastAsia="MS Mincho" w:hAnsi="Calibri" w:cs="Times New Roman"/>
         <w:lang w:val="en-US" w:eastAsia="en-US" w:bidi="ar-SA"/>
       </w:rPr>
     </w:rPrDefault>
-    <w:pPrDefault>
-      <w:pPr>
-        <w:spacing w:after="160" w:line="259" w:lineRule="auto"/>
-      </w:pPr>
-    </w:pPrDefault>
+    <w:pPrDefault/>
   </w:docDefaults>
-  <w:latentStyles w:defLockedState="0" w:defUIPriority="99" w:defSemiHidden="0" w:defUnhideWhenUsed="0" w:defQFormat="0" w:count="372">
-    <w:lsdException w:name="Normal" w:uiPriority="0" w:qFormat="1"/>
-    <w:lsdException w:name="heading 1" w:uiPriority="9" w:qFormat="1"/>
-    <w:lsdException w:name="heading 2" w:semiHidden="1" w:uiPriority="9" w:unhideWhenUsed="1" w:qFormat="1"/>
-    <w:lsdException w:name="heading 3" w:semiHidden="1" w:uiPriority="9" w:unhideWhenUsed="1" w:qFormat="1"/>
-    <w:lsdException w:name="heading 4" w:semiHidden="1" w:uiPriority="9" w:unhideWhenUsed="1" w:qFormat="1"/>
-    <w:lsdException w:name="heading 5" w:semiHidden="1" w:uiPriority="9" w:unhideWhenUsed="1" w:qFormat="1"/>
-    <w:lsdException w:name="heading 6" w:semiHidden="1" w:uiPriority="9" w:unhideWhenUsed="1" w:qFormat="1"/>
-    <w:lsdException w:name="heading 7" w:semiHidden="1" w:uiPriority="9" w:unhideWhenUsed="1" w:qFormat="1"/>
-    <w:lsdException w:name="heading 8" w:semiHidden="1" w:uiPriority="9" w:unhideWhenUsed="1" w:qFormat="1"/>
-    <w:lsdException w:name="heading 9" w:semiHidden="1" w:uiPriority="9" w:unhideWhenUsed="1" w:qFormat="1"/>
-    <w:lsdException w:name="index 1" w:semiHidden="1" w:unhideWhenUsed="1"/>
-    <w:lsdException w:name="index 2" w:semiHidden="1" w:unhideWhenUsed="1"/>
-    <w:lsdException w:name="index 3" w:semiHidden="1" w:unhideWhenUsed="1"/>
-    <w:lsdException w:name="index 4" w:semiHidden="1" w:unhideWhenUsed="1"/>
-    <w:lsdException w:name="index 5" w:semiHidden="1" w:unhideWhenUsed="1"/>
-    <w:lsdException w:name="index 6" w:semiHidden="1" w:unhideWhenUsed="1"/>
-    <w:lsdException w:name="index 7" w:semiHidden="1" w:unhideWhenUsed="1"/>
-    <w:lsdException w:name="index 8" w:semiHidden="1" w:unhideWhenUsed="1"/>
-    <w:lsdException w:name="index 9" w:semiHidden="1" w:unhideWhenUsed="1"/>
-    <w:lsdException w:name="toc 1" w:semiHidden="1" w:uiPriority="39" w:unhideWhenUsed="1"/>
-    <w:lsdException w:name="toc 2" w:semiHidden="1" w:uiPriority="39" w:unhideWhenUsed="1"/>
-    <w:lsdException w:name="toc 3" w:semiHidden="1" w:uiPriority="39" w:unhideWhenUsed="1"/>
-    <w:lsdException w:name="toc 4" w:semiHidden="1" w:uiPriority="39" w:unhideWhenUsed="1"/>
-    <w:lsdException w:name="toc 5" w:semiHidden="1" w:uiPriority="39" w:unhideWhenUsed="1"/>
-    <w:lsdException w:name="toc 6" w:semiHidden="1" w:uiPriority="39" w:unhideWhenUsed="1"/>
-    <w:lsdException w:name="toc 7" w:semiHidden="1" w:uiPriority="39" w:unhideWhenUsed="1"/>
-    <w:lsdException w:name="toc 8" w:semiHidden="1" w:uiPriority="39" w:unhideWhenUsed="1"/>
-    <w:lsdException w:name="toc 9" w:semiHidden="1" w:uiPriority="39" w:unhideWhenUsed="1"/>
-    <w:lsdException w:name="Normal Indent" w:semiHidden="1" w:unhideWhenUsed="1"/>
-    <w:lsdException w:name="footnote text" w:semiHidden="1" w:unhideWhenUsed="1"/>
-    <w:lsdException w:name="annotation text" w:semiHidden="1" w:unhideWhenUsed="1"/>
-    <w:lsdException w:name="header" w:semiHidden="1" w:unhideWhenUsed="1"/>
-    <w:lsdException w:name="footer" w:semiHidden="1" w:unhideWhenUsed="1"/>
-    <w:lsdException w:name="index heading" w:semiHidden="1" w:unhideWhenUsed="1"/>
-    <w:lsdException w:name="caption" w:semiHidden="1" w:uiPriority="35" w:unhideWhenUsed="1" w:qFormat="1"/>
-    <w:lsdException w:name="table of figures" w:semiHidden="1" w:unhideWhenUsed="1"/>
-    <w:lsdException w:name="envelope address" w:semiHidden="1" w:unhideWhenUsed="1"/>
-    <w:lsdException w:name="envelope return" w:semiHidden="1" w:unhideWhenUsed="1"/>
-    <w:lsdException w:name="footnote reference" w:semiHidden="1" w:unhideWhenUsed="1"/>
-    <w:lsdException w:name="annotation reference" w:semiHidden="1" w:unhideWhenUsed="1"/>
-    <w:lsdException w:name="line number" w:semiHidden="1" w:unhideWhenUsed="1"/>
-    <w:lsdException w:name="page number" w:semiHidden="1" w:unhideWhenUsed="1"/>
-    <w:lsdException w:name="endnote reference" w:semiHidden="1" w:unhideWhenUsed="1"/>
-    <w:lsdException w:name="endnote text" w:semiHidden="1" w:unhideWhenUsed="1"/>
-    <w:lsdException w:name="table of authorities" w:semiHidden="1" w:unhideWhenUsed="1"/>
-    <w:lsdException w:name="macro" w:semiHidden="1" w:unhideWhenUsed="1"/>
-    <w:lsdException w:name="toa heading" w:semiHidden="1" w:unhideWhenUsed="1"/>
-    <w:lsdException w:name="List" w:semiHidden="1" w:unhideWhenUsed="1"/>
-    <w:lsdException w:name="List Bullet" w:semiHidden="1" w:unhideWhenUsed="1"/>
-    <w:lsdException w:name="List Number" w:semiHidden="1" w:unhideWhenUsed="1"/>
-    <w:lsdException w:name="List 2" w:semiHidden="1" w:unhideWhenUsed="1"/>
-    <w:lsdException w:name="List 3" w:semiHidden="1" w:unhideWhenUsed="1"/>
-    <w:lsdException w:name="List 4" w:semiHidden="1" w:unhideWhenUsed="1"/>
-    <w:lsdException w:name="List 5" w:semiHidden="1" w:unhideWhenUsed="1"/>
-    <w:lsdException w:name="List Bullet 2" w:semiHidden="1" w:unhideWhenUsed="1"/>
-    <w:lsdException w:name="List Bullet 3" w:semiHidden="1" w:unhideWhenUsed="1"/>
-    <w:lsdException w:name="List Bullet 4" w:semiHidden="1" w:unhideWhenUsed="1"/>
-    <w:lsdException w:name="List Bullet 5" w:semiHidden="1" w:unhideWhenUsed="1"/>
-    <w:lsdException w:name="List Number 2" w:semiHidden="1" w:unhideWhenUsed="1"/>
-    <w:lsdException w:name="List Number 3" w:semiHidden="1" w:unhideWhenUsed="1"/>
-    <w:lsdException w:name="List Number 4" w:semiHidden="1" w:unhideWhenUsed="1"/>
-    <w:lsdException w:name="List Number 5" w:semiHidden="1" w:unhideWhenUsed="1"/>
-    <w:lsdException w:name="Title" w:uiPriority="10" w:qFormat="1"/>
-    <w:lsdException w:name="Closing" w:semiHidden="1" w:unhideWhenUsed="1"/>
-    <w:lsdException w:name="Signature" w:semiHidden="1" w:unhideWhenUsed="1"/>
-    <w:lsdException w:name="Default Paragraph Font" w:semiHidden="1" w:uiPriority="1" w:unhideWhenUsed="1"/>
-    <w:lsdException w:name="Body Text" w:semiHidden="1" w:unhideWhenUsed="1"/>
-    <w:lsdException w:name="Body Text Indent" w:semiHidden="1" w:unhideWhenUsed="1"/>
-    <w:lsdException w:name="List Continue" w:semiHidden="1" w:unhideWhenUsed="1"/>
-    <w:lsdException w:name="List Continue 2" w:semiHidden="1" w:unhideWhenUsed="1"/>
-    <w:lsdException w:name="List Continue 3" w:semiHidden="1" w:unhideWhenUsed="1"/>
-    <w:lsdException w:name="List Continue 4" w:semiHidden="1" w:unhideWhenUsed="1"/>
-    <w:lsdException w:name="List Continue 5" w:semiHidden="1" w:unhideWhenUsed="1"/>
-    <w:lsdException w:name="Message Header" w:semiHidden="1" w:unhideWhenUsed="1"/>
-    <w:lsdException w:name="Subtitle" w:uiPriority="11" w:qFormat="1"/>
-    <w:lsdException w:name="Salutation" w:semiHidden="1" w:unhideWhenUsed="1"/>
-    <w:lsdException w:name="Date" w:semiHidden="1" w:unhideWhenUsed="1"/>
-    <w:lsdException w:name="Body Text First Indent" w:semiHidden="1" w:unhideWhenUsed="1"/>
-    <w:lsdException w:name="Body Text First Indent 2" w:semiHidden="1" w:unhideWhenUsed="1"/>
-    <w:lsdException w:name="Note Heading" w:semiHidden="1" w:unhideWhenUsed="1"/>
-    <w:lsdException w:name="Body Text 2" w:semiHidden="1" w:unhideWhenUsed="1"/>
-    <w:lsdException w:name="Body Text 3" w:semiHidden="1" w:unhideWhenUsed="1"/>
-    <w:lsdException w:name="Body Text Indent 2" w:semiHidden="1" w:unhideWhenUsed="1"/>
-    <w:lsdException w:name="Body Text Indent 3" w:semiHidden="1" w:unhideWhenUsed="1"/>
-    <w:lsdException w:name="Block Text" w:semiHidden="1" w:unhideWhenUsed="1"/>
-    <w:lsdException w:name="Hyperlink" w:semiHidden="1" w:unhideWhenUsed="1"/>
-    <w:lsdException w:name="FollowedHyperlink" w:semiHidden="1" w:unhideWhenUsed="1"/>
-    <w:lsdException w:name="Strong" w:uiPriority="22" w:qFormat="1"/>
-    <w:lsdException w:name="Emphasis" w:uiPriority="20" w:qFormat="1"/>
-    <w:lsdException w:name="Document Map" w:semiHidden="1" w:unhideWhenUsed="1"/>
-    <w:lsdException w:name="Plain Text" w:semiHidden="1" w:unhideWhenUsed="1"/>
-    <w:lsdException w:name="E-mail Signature" w:semiHidden="1" w:unhideWhenUsed="1"/>
-    <w:lsdException w:name="HTML Top of Form" w:semiHidden="1" w:unhideWhenUsed="1"/>
-    <w:lsdException w:name="HTML Bottom of Form" w:semiHidden="1" w:unhideWhenUsed="1"/>
-    <w:lsdException w:name="Normal (Web)" w:semiHidden="1" w:unhideWhenUsed="1"/>
-    <w:lsdException w:name="HTML Acronym" w:semiHidden="1" w:unhideWhenUsed="1"/>
-    <w:lsdException w:name="HTML Address" w:semiHidden="1" w:unhideWhenUsed="1"/>
-    <w:lsdException w:name="HTML Cite" w:semiHidden="1" w:unhideWhenUsed="1"/>
-    <w:lsdException w:name="HTML Code" w:semiHidden="1" w:unhideWhenUsed="1"/>
-    <w:lsdException w:name="HTML Definition" w:semiHidden="1" w:unhideWhenUsed="1"/>
-    <w:lsdException w:name="HTML Keyboard" w:semiHidden="1" w:unhideWhenUsed="1"/>
-    <w:lsdException w:name="HTML Preformatted" w:semiHidden="1" w:unhideWhenUsed="1"/>
-    <w:lsdException w:name="HTML Sample" w:semiHidden="1" w:unhideWhenUsed="1"/>
-    <w:lsdException w:name="HTML Typewriter" w:semiHidden="1" w:unhideWhenUsed="1"/>
-    <w:lsdException w:name="HTML Variable" w:semiHidden="1" w:unhideWhenUsed="1"/>
-    <w:lsdException w:name="Normal Table" w:semiHidden="1" w:unhideWhenUsed="1"/>
-    <w:lsdException w:name="annotation subject" w:semiHidden="1" w:unhideWhenUsed="1"/>
-    <w:lsdException w:name="No List" w:semiHidden="1" w:unhideWhenUsed="1"/>
-    <w:lsdException w:name="Outline List 1" w:semiHidden="1" w:unhideWhenUsed="1"/>
-    <w:lsdException w:name="Outline List 2" w:semiHidden="1" w:unhideWhenUsed="1"/>
-    <w:lsdException w:name="Outline List 3" w:semiHidden="1" w:unhideWhenUsed="1"/>
-    <w:lsdException w:name="Table Simple 1" w:semiHidden="1" w:unhideWhenUsed="1"/>
-    <w:lsdException w:name="Table Simple 2" w:semiHidden="1" w:unhideWhenUsed="1"/>
-    <w:lsdException w:name="Table Simple 3" w:semiHidden="1" w:unhideWhenUsed="1"/>
-    <w:lsdException w:name="Table Classic 1" w:semiHidden="1" w:unhideWhenUsed="1"/>
-    <w:lsdException w:name="Table Classic 2" w:semiHidden="1" w:unhideWhenUsed="1"/>
-    <w:lsdException w:name="Table Classic 3" w:semiHidden="1" w:unhideWhenUsed="1"/>
-    <w:lsdException w:name="Table Classic 4" w:semiHidden="1" w:unhideWhenUsed="1"/>
-    <w:lsdException w:name="Table Colorful 1" w:semiHidden="1" w:unhideWhenUsed="1"/>
-    <w:lsdException w:name="Table Colorful 2" w:semiHidden="1" w:unhideWhenUsed="1"/>
-    <w:lsdException w:name="Table Colorful 3" w:semiHidden="1" w:unhideWhenUsed="1"/>
-    <w:lsdException w:name="Table Columns 1" w:semiHidden="1" w:unhideWhenUsed="1"/>
-    <w:lsdException w:name="Table Columns 2" w:semiHidden="1" w:unhideWhenUsed="1"/>
-    <w:lsdException w:name="Table Columns 3" w:semiHidden="1" w:unhideWhenUsed="1"/>
-    <w:lsdException w:name="Table Columns 4" w:semiHidden="1" w:unhideWhenUsed="1"/>
-    <w:lsdException w:name="Table Columns 5" w:semiHidden="1" w:unhideWhenUsed="1"/>
-    <w:lsdException w:name="Table Grid 1" w:semiHidden="1" w:unhideWhenUsed="1"/>
-    <w:lsdException w:name="Table Grid 2" w:semiHidden="1" w:unhideWhenUsed="1"/>
-    <w:lsdException w:name="Table Grid 3" w:semiHidden="1" w:unhideWhenUsed="1"/>
-    <w:lsdException w:name="Table Grid 4" w:semiHidden="1" w:unhideWhenUsed="1"/>
-    <w:lsdException w:name="Table Grid 5" w:semiHidden="1" w:unhideWhenUsed="1"/>
-    <w:lsdException w:name="Table Grid 6" w:semiHidden="1" w:unhideWhenUsed="1"/>
-    <w:lsdException w:name="Table Grid 7" w:semiHidden="1" w:unhideWhenUsed="1"/>
-    <w:lsdException w:name="Table Grid 8" w:semiHidden="1" w:unhideWhenUsed="1"/>
-    <w:lsdException w:name="Table List 1" w:semiHidden="1" w:unhideWhenUsed="1"/>
-    <w:lsdException w:name="Table List 2" w:semiHidden="1" w:unhideWhenUsed="1"/>
-    <w:lsdException w:name="Table List 3" w:semiHidden="1" w:unhideWhenUsed="1"/>
-    <w:lsdException w:name="Table List 4" w:semiHidden="1" w:unhideWhenUsed="1"/>
-    <w:lsdException w:name="Table List 5" w:semiHidden="1" w:unhideWhenUsed="1"/>
-    <w:lsdException w:name="Table List 6" w:semiHidden="1" w:unhideWhenUsed="1"/>
-    <w:lsdException w:name="Table List 7" w:semiHidden="1" w:unhideWhenUsed="1"/>
-    <w:lsdException w:name="Table List 8" w:semiHidden="1" w:unhideWhenUsed="1"/>
-    <w:lsdException w:name="Table 3D effects 1" w:semiHidden="1" w:unhideWhenUsed="1"/>
-    <w:lsdException w:name="Table 3D effects 2" w:semiHidden="1" w:unhideWhenUsed="1"/>
-    <w:lsdException w:name="Table 3D effects 3" w:semiHidden="1" w:unhideWhenUsed="1"/>
-    <w:lsdException w:name="Table Contemporary" w:semiHidden="1" w:unhideWhenUsed="1"/>
-    <w:lsdException w:name="Table Elegant" w:semiHidden="1" w:unhideWhenUsed="1"/>
-    <w:lsdException w:name="Table Professional" w:semiHidden="1" w:unhideWhenUsed="1"/>
-    <w:lsdException w:name="Table Subtle 1" w:semiHidden="1" w:unhideWhenUsed="1"/>
-    <w:lsdException w:name="Table Subtle 2" w:semiHidden="1" w:unhideWhenUsed="1"/>
-    <w:lsdException w:name="Table Web 1" w:semiHidden="1" w:unhideWhenUsed="1"/>
-    <w:lsdException w:name="Table Web 2" w:semiHidden="1" w:unhideWhenUsed="1"/>
-    <w:lsdException w:name="Table Web 3" w:semiHidden="1" w:unhideWhenUsed="1"/>
-    <w:lsdException w:name="Balloon Text" w:semiHidden="1" w:unhideWhenUsed="1"/>
-    <w:lsdException w:name="Table Grid" w:uiPriority="39"/>
-    <w:lsdException w:name="Table Theme" w:semiHidden="1" w:unhideWhenUsed="1"/>
-    <w:lsdException w:name="Placeholder Text" w:semiHidden="1"/>
-    <w:lsdException w:name="No Spacing" w:uiPriority="1" w:qFormat="1"/>
-    <w:lsdException w:name="Light Shading" w:uiPriority="60"/>
-    <w:lsdException w:name="Light List" w:uiPriority="61"/>
-    <w:lsdException w:name="Light Grid" w:uiPriority="62"/>
-    <w:lsdException w:name="Medium Shading 1" w:uiPriority="63"/>
-    <w:lsdException w:name="Medium Shading 2" w:uiPriority="64"/>
-    <w:lsdException w:name="Medium List 1" w:uiPriority="65"/>
-    <w:lsdException w:name="Medium List 2" w:uiPriority="66"/>
-    <w:lsdException w:name="Medium Grid 1" w:uiPriority="67"/>
-    <w:lsdException w:name="Medium Grid 2" w:uiPriority="68"/>
-    <w:lsdException w:name="Medium Grid 3" w:uiPriority="69"/>
-    <w:lsdException w:name="Dark List" w:uiPriority="70"/>
-    <w:lsdException w:name="Colorful Shading" w:uiPriority="71"/>
-    <w:lsdException w:name="Colorful List" w:uiPriority="72"/>
-    <w:lsdException w:name="Colorful Grid" w:uiPriority="73"/>
-    <w:lsdException w:name="Light Shading Accent 1" w:uiPriority="60"/>
-    <w:lsdException w:name="Light List Accent 1" w:uiPriority="61"/>
-    <w:lsdException w:name="Light Grid Accent 1" w:uiPriority="62"/>
-    <w:lsdException w:name="Medium Shading 1 Accent 1" w:uiPriority="63"/>
-    <w:lsdException w:name="Medium Shading 2 Accent 1" w:uiPriority="64"/>
-    <w:lsdException w:name="Medium List 1 Accent 1" w:uiPriority="65"/>
-    <w:lsdException w:name="Revision" w:semiHidden="1"/>
-    <w:lsdException w:name="List Paragraph" w:uiPriority="34" w:qFormat="1"/>
-    <w:lsdException w:name="Quote" w:uiPriority="29" w:qFormat="1"/>
-    <w:lsdException w:name="Intense Quote" w:uiPriority="30" w:qFormat="1"/>
-    <w:lsdException w:name="Medium List 2 Accent 1" w:uiPriority="66"/>
-    <w:lsdException w:name="Medium Grid 1 Accent 1" w:uiPriority="67"/>
-    <w:lsdException w:name="Medium Grid 2 Accent 1" w:uiPriority="68"/>
-    <w:lsdException w:name="Medium Grid 3 Accent 1" w:uiPriority="69"/>
-    <w:lsdException w:name="Dark List Accent 1" w:uiPriority="70"/>
-    <w:lsdException w:name="Colorful Shading Accent 1" w:uiPriority="71"/>
-    <w:lsdException w:name="Colorful List Accent 1" w:uiPriority="72"/>
-    <w:lsdException w:name="Colorful Grid Accent 1" w:uiPriority="73"/>
-    <w:lsdException w:name="Light Shading Accent 2" w:uiPriority="60"/>
-    <w:lsdException w:name="Light List Accent 2" w:uiPriority="61"/>
-    <w:lsdException w:name="Light Grid Accent 2" w:uiPriority="62"/>
-    <w:lsdException w:name="Medium Shading 1 Accent 2" w:uiPriority="63"/>
-    <w:lsdException w:name="Medium Shading 2 Accent 2" w:uiPriority="64"/>
-    <w:lsdException w:name="Medium List 1 Accent 2" w:uiPriority="65"/>
-    <w:lsdException w:name="Medium List 2 Accent 2" w:uiPriority="66"/>
-    <w:lsdException w:name="Medium Grid 1 Accent 2" w:uiPriority="67"/>
-    <w:lsdException w:name="Medium Grid 2 Accent 2" w:uiPriority="68"/>
-    <w:lsdException w:name="Medium Grid 3 Accent 2" w:uiPriority="69"/>
-    <w:lsdException w:name="Dark List Accent 2" w:uiPriority="70"/>
-    <w:lsdException w:name="Colorful Shading Accent 2" w:uiPriority="71"/>
-    <w:lsdException w:name="Colorful List Accent 2" w:uiPriority="72"/>
-    <w:lsdException w:name="Colorful Grid Accent 2" w:uiPriority="73"/>
-    <w:lsdException w:name="Light Shading Accent 3" w:uiPriority="60"/>
-    <w:lsdException w:name="Light List Accent 3" w:uiPriority="61"/>
-    <w:lsdException w:name="Light Grid Accent 3" w:uiPriority="62"/>
-    <w:lsdException w:name="Medium Shading 1 Accent 3" w:uiPriority="63"/>
-    <w:lsdException w:name="Medium Shading 2 Accent 3" w:uiPriority="64"/>
-    <w:lsdException w:name="Medium List 1 Accent 3" w:uiPriority="65"/>
-    <w:lsdException w:name="Medium List 2 Accent 3" w:uiPriority="66"/>
-    <w:lsdException w:name="Medium Grid 1 Accent 3" w:uiPriority="67"/>
-    <w:lsdException w:name="Medium Grid 2 Accent 3" w:uiPriority="68"/>
-    <w:lsdException w:name="Medium Grid 3 Accent 3" w:uiPriority="69"/>
-    <w:lsdException w:name="Dark List Accent 3" w:uiPriority="70"/>
-    <w:lsdException w:name="Colorful Shading Accent 3" w:uiPriority="71"/>
-    <w:lsdException w:name="Colorful List Accent 3" w:uiPriority="72"/>
-    <w:lsdException w:name="Colorful Grid Accent 3" w:uiPriority="73"/>
-    <w:lsdException w:name="Light Shading Accent 4" w:uiPriority="60"/>
-    <w:lsdException w:name="Light List Accent 4" w:uiPriority="61"/>
-    <w:lsdException w:name="Light Grid Accent 4" w:uiPriority="62"/>
-    <w:lsdException w:name="Medium Shading 1 Accent 4" w:uiPriority="63"/>
-    <w:lsdException w:name="Medium Shading 2 Accent 4" w:uiPriority="64"/>
-    <w:lsdException w:name="Medium List 1 Accent 4" w:uiPriority="65"/>
-    <w:lsdException w:name="Medium List 2 Accent 4" w:uiPriority="66"/>
-    <w:lsdException w:name="Medium Grid 1 Accent 4" w:uiPriority="67"/>
-    <w:lsdException w:name="Medium Grid 2 Accent 4" w:uiPriority="68"/>
-    <w:lsdException w:name="Medium Grid 3 Accent 4" w:uiPriority="69"/>
-    <w:lsdException w:name="Dark List Accent 4" w:uiPriority="70"/>
-    <w:lsdException w:name="Colorful Shading Accent 4" w:uiPriority="71"/>
-    <w:lsdException w:name="Colorful List Accent 4" w:uiPriority="72"/>
-    <w:lsdException w:name="Colorful Grid Accent 4" w:uiPriority="73"/>
-    <w:lsdException w:name="Light Shading Accent 5" w:uiPriority="60"/>
-    <w:lsdException w:name="Light List Accent 5" w:uiPriority="61"/>
-    <w:lsdException w:name="Light Grid Accent 5" w:uiPriority="62"/>
-    <w:lsdException w:name="Medium Shading 1 Accent 5" w:uiPriority="63"/>
-    <w:lsdException w:name="Medium Shading 2 Accent 5" w:uiPriority="64"/>
-    <w:lsdException w:name="Medium List 1 Accent 5" w:uiPriority="65"/>
-    <w:lsdException w:name="Medium List 2 Accent 5" w:uiPriority="66"/>
-    <w:lsdException w:name="Medium Grid 1 Accent 5" w:uiPriority="67"/>
-    <w:lsdException w:name="Medium Grid 2 Accent 5" w:uiPriority="68"/>
-    <w:lsdException w:name="Medium Grid 3 Accent 5" w:uiPriority="69"/>
-    <w:lsdException w:name="Dark List Accent 5" w:uiPriority="70"/>
-    <w:lsdException w:name="Colorful Shading Accent 5" w:uiPriority="71"/>
-    <w:lsdException w:name="Colorful List Accent 5" w:uiPriority="72"/>
-    <w:lsdException w:name="Colorful Grid Accent 5" w:uiPriority="73"/>
-    <w:lsdException w:name="Light Shading Accent 6" w:uiPriority="60"/>
-    <w:lsdException w:name="Light List Accent 6" w:uiPriority="61"/>
-    <w:lsdException w:name="Light Grid Accent 6" w:uiPriority="62"/>
-    <w:lsdException w:name="Medium Shading 1 Accent 6" w:uiPriority="63"/>
-    <w:lsdException w:name="Medium Shading 2 Accent 6" w:uiPriority="64"/>
-    <w:lsdException w:name="Medium List 1 Accent 6" w:uiPriority="65"/>
-    <w:lsdException w:name="Medium List 2 Accent 6" w:uiPriority="66"/>
-    <w:lsdException w:name="Medium Grid 1 Accent 6" w:uiPriority="67"/>
-    <w:lsdException w:name="Medium Grid 2 Accent 6" w:uiPriority="68"/>
-    <w:lsdException w:name="Medium Grid 3 Accent 6" w:uiPriority="69"/>
-    <w:lsdException w:name="Dark List Accent 6" w:uiPriority="70"/>
-    <w:lsdException w:name="Colorful Shading Accent 6" w:uiPriority="71"/>
-    <w:lsdException w:name="Colorful List Accent 6" w:uiPriority="72"/>
-    <w:lsdException w:name="Colorful Grid Accent 6" w:uiPriority="73"/>
-    <w:lsdException w:name="Subtle Emphasis" w:uiPriority="19" w:qFormat="1"/>
-    <w:lsdException w:name="Intense Emphasis" w:uiPriority="21" w:qFormat="1"/>
-    <w:lsdException w:name="Subtle Reference" w:uiPriority="31" w:qFormat="1"/>
-    <w:lsdException w:name="Intense Reference" w:uiPriority="32" w:qFormat="1"/>
-    <w:lsdException w:name="Book Title" w:uiPriority="33" w:qFormat="1"/>
-    <w:lsdException w:name="Bibliography" w:semiHidden="1" w:uiPriority="37" w:unhideWhenUsed="1"/>
-    <w:lsdException w:name="TOC Heading" w:semiHidden="1" w:uiPriority="39" w:unhideWhenUsed="1" w:qFormat="1"/>
-    <w:lsdException w:name="Plain Table 1" w:uiPriority="41"/>
-    <w:lsdException w:name="Plain Table 2" w:uiPriority="42"/>
-    <w:lsdException w:name="Plain Table 3" w:uiPriority="43"/>
-    <w:lsdException w:name="Plain Table 4" w:uiPriority="44"/>
-    <w:lsdException w:name="Plain Table 5" w:uiPriority="45"/>
-    <w:lsdException w:name="Grid Table Light" w:uiPriority="40"/>
-    <w:lsdException w:name="Grid Table 1 Light" w:uiPriority="46"/>
-    <w:lsdException w:name="Grid Table 2" w:uiPriority="47"/>
-    <w:lsdException w:name="Grid Table 3" w:uiPriority="48"/>
-    <w:lsdException w:name="Grid Table 4" w:uiPriority="49"/>
-    <w:lsdException w:name="Grid Table 5 Dark" w:uiPriority="50"/>
-    <w:lsdException w:name="Grid Table 6 Colorful" w:uiPriority="51"/>
-    <w:lsdException w:name="Grid Table 7 Colorful" w:uiPriority="52"/>
-    <w:lsdException w:name="Grid Table 1 Light Accent 1" w:uiPriority="46"/>
-    <w:lsdException w:name="Grid Table 2 Accent 1" w:uiPriority="47"/>
-    <w:lsdException w:name="Grid Table 3 Accent 1" w:uiPriority="48"/>
-    <w:lsdException w:name="Grid Table 4 Accent 1" w:uiPriority="49"/>
-    <w:lsdException w:name="Grid Table 5 Dark Accent 1" w:uiPriority="50"/>
-    <w:lsdException w:name="Grid Table 6 Colorful Accent 1" w:uiPriority="51"/>
-    <w:lsdException w:name="Grid Table 7 Colorful Accent 1" w:uiPriority="52"/>
-    <w:lsdException w:name="Grid Table 1 Light Accent 2" w:uiPriority="46"/>
-    <w:lsdException w:name="Grid Table 2 Accent 2" w:uiPriority="47"/>
-    <w:lsdException w:name="Grid Table 3 Accent 2" w:uiPriority="48"/>
-    <w:lsdException w:name="Grid Table 4 Accent 2" w:uiPriority="49"/>
-    <w:lsdException w:name="Grid Table 5 Dark Accent 2" w:uiPriority="50"/>
-    <w:lsdException w:name="Grid Table 6 Colorful Accent 2" w:uiPriority="51"/>
-    <w:lsdException w:name="Grid Table 7 Colorful Accent 2" w:uiPriority="52"/>
-    <w:lsdException w:name="Grid Table 1 Light Accent 3" w:uiPriority="46"/>
-    <w:lsdException w:name="Grid Table 2 Accent 3" w:uiPriority="47"/>
-    <w:lsdException w:name="Grid Table 3 Accent 3" w:uiPriority="48"/>
-    <w:lsdException w:name="Grid Table 4 Accent 3" w:uiPriority="49"/>
-    <w:lsdException w:name="Grid Table 5 Dark Accent 3" w:uiPriority="50"/>
-    <w:lsdException w:name="Grid Table 6 Colorful Accent 3" w:uiPriority="51"/>
-    <w:lsdException w:name="Grid Table 7 Colorful Accent 3" w:uiPriority="52"/>
-    <w:lsdException w:name="Grid Table 1 Light Accent 4" w:uiPriority="46"/>
-    <w:lsdException w:name="Grid Table 2 Accent 4" w:uiPriority="47"/>
-    <w:lsdException w:name="Grid Table 3 Accent 4" w:uiPriority="48"/>
-    <w:lsdException w:name="Grid Table 4 Accent 4" w:uiPriority="49"/>
-    <w:lsdException w:name="Grid Table 5 Dark Accent 4" w:uiPriority="50"/>
-    <w:lsdException w:name="Grid Table 6 Colorful Accent 4" w:uiPriority="51"/>
-    <w:lsdException w:name="Grid Table 7 Colorful Accent 4" w:uiPriority="52"/>
-    <w:lsdException w:name="Grid Table 1 Light Accent 5" w:uiPriority="46"/>
-    <w:lsdException w:name="Grid Table 2 Accent 5" w:uiPriority="47"/>
-    <w:lsdException w:name="Grid Table 3 Accent 5" w:uiPriority="48"/>
-    <w:lsdException w:name="Grid Table 4 Accent 5" w:uiPriority="49"/>
-    <w:lsdException w:name="Grid Table 5 Dark Accent 5" w:uiPriority="50"/>
-    <w:lsdException w:name="Grid Table 6 Colorful Accent 5" w:uiPriority="51"/>
-    <w:lsdException w:name="Grid Table 7 Colorful Accent 5" w:uiPriority="52"/>
-    <w:lsdException w:name="Grid Table 1 Light Accent 6" w:uiPriority="46"/>
-    <w:lsdException w:name="Grid Table 2 Accent 6" w:uiPriority="47"/>
-    <w:lsdException w:name="Grid Table 3 Accent 6" w:uiPriority="48"/>
-    <w:lsdException w:name="Grid Table 4 Accent 6" w:uiPriority="49"/>
-    <w:lsdException w:name="Grid Table 5 Dark Accent 6" w:uiPriority="50"/>
-    <w:lsdException w:name="Grid Table 6 Colorful Accent 6" w:uiPriority="51"/>
-    <w:lsdException w:name="Grid Table 7 Colorful Accent 6" w:uiPriority="52"/>
-    <w:lsdException w:name="List Table 1 Light" w:uiPriority="46"/>
-    <w:lsdException w:name="List Table 2" w:uiPriority="47"/>
-    <w:lsdException w:name="List Table 3" w:uiPriority="48"/>
-    <w:lsdException w:name="List Table 4" w:uiPriority="49"/>
-    <w:lsdException w:name="List Table 5 Dark" w:uiPriority="50"/>
-    <w:lsdException w:name="List Table 6 Colorful" w:uiPriority="51"/>
-    <w:lsdException w:name="List Table 7 Colorful" w:uiPriority="52"/>
-    <w:lsdException w:name="List Table 1 Light Accent 1" w:uiPriority="46"/>
-    <w:lsdException w:name="List Table 2 Accent 1" w:uiPriority="47"/>
-    <w:lsdException w:name="List Table 3 Accent 1" w:uiPriority="48"/>
-    <w:lsdException w:name="List Table 4 Accent 1" w:uiPriority="49"/>
-    <w:lsdException w:name="List Table 5 Dark Accent 1" w:uiPriority="50"/>
-    <w:lsdException w:name="List Table 6 Colorful Accent 1" w:uiPriority="51"/>
-    <w:lsdException w:name="List Table 7 Colorful Accent 1" w:uiPriority="52"/>
-    <w:lsdException w:name="List Table 1 Light Accent 2" w:uiPriority="46"/>
-    <w:lsdException w:name="List Table 2 Accent 2" w:uiPriority="47"/>
-    <w:lsdException w:name="List Table 3 Accent 2" w:uiPriority="48"/>
-    <w:lsdException w:name="List Table 4 Accent 2" w:uiPriority="49"/>
-    <w:lsdException w:name="List Table 5 Dark Accent 2" w:uiPriority="50"/>
-    <w:lsdException w:name="List Table 6 Colorful Accent 2" w:uiPriority="51"/>
-    <w:lsdException w:name="List Table 7 Colorful Accent 2" w:uiPriority="52"/>
-    <w:lsdException w:name="List Table 1 Light Accent 3" w:uiPriority="46"/>
-    <w:lsdException w:name="List Table 2 Accent 3" w:uiPriority="47"/>
-    <w:lsdException w:name="List Table 3 Accent 3" w:uiPriority="48"/>
-    <w:lsdException w:name="List Table 4 Accent 3" w:uiPriority="49"/>
-    <w:lsdException w:name="List Table 5 Dark Accent 3" w:uiPriority="50"/>
-    <w:lsdException w:name="List Table 6 Colorful Accent 3" w:uiPriority="51"/>
-    <w:lsdException w:name="List Table 7 Colorful Accent 3" w:uiPriority="52"/>
-    <w:lsdException w:name="List Table 1 Light Accent 4" w:uiPriority="46"/>
-    <w:lsdException w:name="List Table 2 Accent 4" w:uiPriority="47"/>
-    <w:lsdException w:name="List Table 3 Accent 4" w:uiPriority="48"/>
-    <w:lsdException w:name="List Table 4 Accent 4" w:uiPriority="49"/>
-    <w:lsdException w:name="List Table 5 Dark Accent 4" w:uiPriority="50"/>
-    <w:lsdException w:name="List Table 6 Colorful Accent 4" w:uiPriority="51"/>
-    <w:lsdException w:name="List Table 7 Colorful Accent 4" w:uiPriority="52"/>
-    <w:lsdException w:name="List Table 1 Light Accent 5" w:uiPriority="46"/>
-    <w:lsdException w:name="List Table 2 Accent 5" w:uiPriority="47"/>
-    <w:lsdException w:name="List Table 3 Accent 5" w:uiPriority="48"/>
-    <w:lsdException w:name="List Table 4 Accent 5" w:uiPriority="49"/>
-    <w:lsdException w:name="List Table 5 Dark Accent 5" w:uiPriority="50"/>
-    <w:lsdException w:name="List Table 6 Colorful Accent 5" w:uiPriority="51"/>
-    <w:lsdException w:name="List Table 7 Colorful Accent 5" w:uiPriority="52"/>
-    <w:lsdException w:name="List Table 1 Light Accent 6" w:uiPriority="46"/>
-    <w:lsdException w:name="List Table 2 Accent 6" w:uiPriority="47"/>
-    <w:lsdException w:name="List Table 3 Accent 6" w:uiPriority="48"/>
-    <w:lsdException w:name="List Table 4 Accent 6" w:uiPriority="49"/>
-    <w:lsdException w:name="List Table 5 Dark Accent 6" w:uiPriority="50"/>
-    <w:lsdException w:name="List Table 6 Colorful Accent 6" w:uiPriority="51"/>
-    <w:lsdException w:name="List Table 7 Colorful Accent 6" w:uiPriority="52"/>
-    <w:lsdException w:name="Mention" w:semiHidden="1" w:unhideWhenUsed="1"/>
+  <w:latentStyles w:defLockedState="0" w:defUIPriority="99" w:defSemiHidden="1" w:defUnhideWhenUsed="1" w:defQFormat="0" w:count="267">
+    <w:lsdException w:name="Normal" w:semiHidden="0" w:uiPriority="0" w:unhideWhenUsed="0" w:qFormat="1"/>
+    <w:lsdException w:name="heading 1" w:semiHidden="0" w:uiPriority="9" w:unhideWhenUsed="0" w:qFormat="1"/>
+    <w:lsdException w:name="heading 2" w:uiPriority="9" w:qFormat="1"/>
+    <w:lsdException w:name="heading 3" w:uiPriority="9" w:qFormat="1"/>
+    <w:lsdException w:name="heading 4" w:uiPriority="9" w:qFormat="1"/>
+    <w:lsdException w:name="heading 5" w:uiPriority="9" w:qFormat="1"/>
+    <w:lsdException w:name="heading 6" w:uiPriority="9" w:qFormat="1"/>
+    <w:lsdException w:name="heading 7" w:uiPriority="9" w:qFormat="1"/>
+    <w:lsdException w:name="heading 8" w:uiPriority="9" w:qFormat="1"/>
+    <w:lsdException w:name="heading 9" w:uiPriority="9" w:qFormat="1"/>
+    <w:lsdException w:name="toc 1" w:uiPriority="39"/>
+    <w:lsdException w:name="toc 2" w:uiPriority="39"/>
+    <w:lsdException w:name="toc 3" w:uiPriority="39"/>
+    <w:lsdException w:name="toc 4" w:uiPriority="39"/>
+    <w:lsdException w:name="toc 5" w:uiPriority="39"/>
+    <w:lsdException w:name="toc 6" w:uiPriority="39"/>
+    <w:lsdException w:name="toc 7" w:uiPriority="39"/>
+    <w:lsdException w:name="toc 8" w:uiPriority="39"/>
+    <w:lsdException w:name="toc 9" w:uiPriority="39"/>
+    <w:lsdException w:name="caption" w:uiPriority="35" w:qFormat="1"/>
+    <w:lsdException w:name="Title" w:semiHidden="0" w:uiPriority="10" w:unhideWhenUsed="0" w:qFormat="1"/>
+    <w:lsdException w:name="Default Paragraph Font" w:uiPriority="1"/>
+    <w:lsdException w:name="Subtitle" w:semiHidden="0" w:uiPriority="11" w:unhideWhenUsed="0" w:qFormat="1"/>
+    <w:lsdException w:name="Strong" w:semiHidden="0" w:uiPriority="22" w:unhideWhenUsed="0" w:qFormat="1"/>
+    <w:lsdException w:name="Emphasis" w:semiHidden="0" w:uiPriority="20" w:unhideWhenUsed="0" w:qFormat="1"/>
+    <w:lsdException w:name="Table Grid" w:semiHidden="0" w:uiPriority="59" w:unhideWhenUsed="0"/>
+    <w:lsdException w:name="Placeholder Text" w:unhideWhenUsed="0"/>
+    <w:lsdException w:name="No Spacing" w:semiHidden="0" w:uiPriority="1" w:unhideWhenUsed="0" w:qFormat="1"/>
+    <w:lsdException w:name="Light Shading" w:semiHidden="0" w:uiPriority="60" w:unhideWhenUsed="0"/>
+    <w:lsdException w:name="Light List" w:semiHidden="0" w:uiPriority="61" w:unhideWhenUsed="0"/>
+    <w:lsdException w:name="Light Grid" w:semiHidden="0" w:uiPriority="62" w:unhideWhenUsed="0"/>
+    <w:lsdException w:name="Medium Shading 1" w:semiHidden="0" w:uiPriority="63" w:unhideWhenUsed="0"/>
+    <w:lsdException w:name="Medium Shading 2" w:semiHidden="0" w:uiPriority="64" w:unhideWhenUsed="0"/>
+    <w:lsdException w:name="Medium List 1" w:semiHidden="0" w:uiPriority="65" w:unhideWhenUsed="0"/>
+    <w:lsdException w:name="Medium List 2" w:semiHidden="0" w:uiPriority="66" w:unhideWhenUsed="0"/>
+    <w:lsdException w:name="Medium Grid 1" w:semiHidden="0" w:uiPriority="67" w:unhideWhenUsed="0"/>
+    <w:lsdException w:name="Medium Grid 2" w:semiHidden="0" w:uiPriority="68" w:unhideWhenUsed="0"/>
+    <w:lsdException w:name="Medium Grid 3" w:semiHidden="0" w:uiPriority="69" w:unhideWhenUsed="0"/>
+    <w:lsdException w:name="Dark List" w:semiHidden="0" w:uiPriority="70" w:unhideWhenUsed="0"/>
+    <w:lsdException w:name="Colorful Shading" w:semiHidden="0" w:uiPriority="71" w:unhideWhenUsed="0"/>
+    <w:lsdException w:name="Colorful List" w:semiHidden="0" w:uiPriority="72" w:unhideWhenUsed="0"/>
+    <w:lsdException w:name="Colorful Grid" w:semiHidden="0" w:uiPriority="73" w:unhideWhenUsed="0"/>
+    <w:lsdException w:name="Light Shading Accent 1" w:semiHidden="0" w:uiPriority="60" w:unhideWhenUsed="0"/>
+    <w:lsdException w:name="Light List Accent 1" w:semiHidden="0" w:uiPriority="61" w:unhideWhenUsed="0"/>
+    <w:lsdException w:name="Light Grid Accent 1" w:semiHidden="0" w:uiPriority="62" w:unhideWhenUsed="0"/>
+    <w:lsdException w:name="Medium Shading 1 Accent 1" w:semiHidden="0" w:uiPriority="63" w:unhideWhenUsed="0"/>
+    <w:lsdException w:name="Medium Shading 2 Accent 1" w:semiHidden="0" w:uiPriority="64" w:unhideWhenUsed="0"/>
+    <w:lsdException w:name="Medium List 1 Accent 1" w:semiHidden="0" w:uiPriority="65" w:unhideWhenUsed="0"/>
+    <w:lsdException w:name="Revision" w:unhideWhenUsed="0"/>
+    <w:lsdException w:name="List Paragraph" w:semiHidden="0" w:uiPriority="34" w:unhideWhenUsed="0" w:qFormat="1"/>
+    <w:lsdException w:name="Quote" w:semiHidden="0" w:uiPriority="29" w:unhideWhenUsed="0" w:qFormat="1"/>
+    <w:lsdException w:name="Intense Quote" w:semiHidden="0" w:uiPriority="30" w:unhideWhenUsed="0" w:qFormat="1"/>
+    <w:lsdException w:name="Medium List 2 Accent 1" w:semiHidden="0" w:uiPriority="66" w:unhideWhenUsed="0"/>
+    <w:lsdException w:name="Medium Grid 1 Accent 1" w:semiHidden="0" w:uiPriority="67" w:unhideWhenUsed="0"/>
+    <w:lsdException w:name="Medium Grid 2 Accent 1" w:semiHidden="0" w:uiPriority="68" w:unhideWhenUsed="0"/>
+    <w:lsdException w:name="Medium Grid 3 Accent 1" w:semiHidden="0" w:uiPriority="69" w:unhideWhenUsed="0"/>
+    <w:lsdException w:name="Dark List Accent 1" w:semiHidden="0" w:uiPriority="70" w:unhideWhenUsed="0"/>
+    <w:lsdException w:name="Colorful Shading Accent 1" w:semiHidden="0" w:uiPriority="71" w:unhideWhenUsed="0"/>
+    <w:lsdException w:name="Colorful List Accent 1" w:semiHidden="0" w:uiPriority="72" w:unhideWhenUsed="0"/>
+    <w:lsdException w:name="Colorful Grid Accent 1" w:semiHidden="0" w:uiPriority="73" w:unhideWhenUsed="0"/>
+    <w:lsdException w:name="Light Shading Accent 2" w:semiHidden="0" w:uiPriority="60" w:unhideWhenUsed="0"/>
+    <w:lsdException w:name="Light List Accent 2" w:semiHidden="0" w:uiPriority="61" w:unhideWhenUsed="0"/>
+    <w:lsdException w:name="Light Grid Accent 2" w:semiHidden="0" w:uiPriority="62" w:unhideWhenUsed="0"/>
+    <w:lsdException w:name="Medium Shading 1 Accent 2" w:semiHidden="0" w:uiPriority="63" w:unhideWhenUsed="0"/>
+    <w:lsdException w:name="Medium Shading 2 Accent 2" w:semiHidden="0" w:uiPriority="64" w:unhideWhenUsed="0"/>
+    <w:lsdException w:name="Medium List 1 Accent 2" w:semiHidden="0" w:uiPriority="65" w:unhideWhenUsed="0"/>
+    <w:lsdException w:name="Medium List 2 Accent 2" w:semiHidden="0" w:uiPriority="66" w:unhideWhenUsed="0"/>
+    <w:lsdException w:name="Medium Grid 1 Accent 2" w:semiHidden="0" w:uiPriority="67" w:unhideWhenUsed="0"/>
+    <w:lsdException w:name="Medium Grid 2 Accent 2" w:semiHidden="0" w:uiPriority="68" w:unhideWhenUsed="0"/>
+    <w:lsdException w:name="Medium Grid 3 Accent 2" w:semiHidden="0" w:uiPriority="69" w:unhideWhenUsed="0"/>
+    <w:lsdException w:name="Dark List Accent 2" w:semiHidden="0" w:uiPriority="70" w:unhideWhenUsed="0"/>
+    <w:lsdException w:name="Colorful Shading Accent 2" w:semiHidden="0" w:uiPriority="71" w:unhideWhenUsed="0"/>
+    <w:lsdException w:name="Colorful List Accent 2" w:semiHidden="0" w:uiPriority="72" w:unhideWhenUsed="0"/>
+    <w:lsdException w:name="Colorful Grid Accent 2" w:semiHidden="0" w:uiPriority="73" w:unhideWhenUsed="0"/>
+    <w:lsdException w:name="Light Shading Accent 3" w:semiHidden="0" w:uiPriority="60" w:unhideWhenUsed="0"/>
+    <w:lsdException w:name="Light List Accent 3" w:semiHidden="0" w:uiPriority="61" w:unhideWhenUsed="0"/>
+    <w:lsdException w:name="Light Grid Accent 3" w:semiHidden="0" w:uiPriority="62" w:unhideWhenUsed="0"/>
+    <w:lsdException w:name="Medium Shading 1 Accent 3" w:semiHidden="0" w:uiPriority="63" w:unhideWhenUsed="0"/>
+    <w:lsdException w:name="Medium Shading 2 Accent 3" w:semiHidden="0" w:uiPriority="64" w:unhideWhenUsed="0"/>
+    <w:lsdException w:name="Medium List 1 Accent 3" w:semiHidden="0" w:uiPriority="65" w:unhideWhenUsed="0"/>
+    <w:lsdException w:name="Medium List 2 Accent 3" w:semiHidden="0" w:uiPriority="66" w:unhideWhenUsed="0"/>
+    <w:lsdException w:name="Medium Grid 1 Accent 3" w:semiHidden="0" w:uiPriority="67" w:unhideWhenUsed="0"/>
+    <w:lsdException w:name="Medium Grid 2 Accent 3" w:semiHidden="0" w:uiPriority="68" w:unhideWhenUsed="0"/>
+    <w:lsdException w:name="Medium Grid 3 Accent 3" w:semiHidden="0" w:uiPriority="69" w:unhideWhenUsed="0"/>
+    <w:lsdException w:name="Dark List Accent 3" w:semiHidden="0" w:uiPriority="70" w:unhideWhenUsed="0"/>
+    <w:lsdException w:name="Colorful Shading Accent 3" w:semiHidden="0" w:uiPriority="71" w:unhideWhenUsed="0"/>
+    <w:lsdException w:name="Colorful List Accent 3" w:semiHidden="0" w:uiPriority="72" w:unhideWhenUsed="0"/>
+    <w:lsdException w:name="Colorful Grid Accent 3" w:semiHidden="0" w:uiPriority="73" w:unhideWhenUsed="0"/>
+    <w:lsdException w:name="Light Shading Accent 4" w:semiHidden="0" w:uiPriority="60" w:unhideWhenUsed="0"/>
+    <w:lsdException w:name="Light List Accent 4" w:semiHidden="0" w:uiPriority="61" w:unhideWhenUsed="0"/>
+    <w:lsdException w:name="Light Grid Accent 4" w:semiHidden="0" w:uiPriority="62" w:unhideWhenUsed="0"/>
+    <w:lsdException w:name="Medium Shading 1 Accent 4" w:semiHidden="0" w:uiPriority="63" w:unhideWhenUsed="0"/>
+    <w:lsdException w:name="Medium Shading 2 Accent 4" w:semiHidden="0" w:uiPriority="64" w:unhideWhenUsed="0"/>
+    <w:lsdException w:name="Medium List 1 Accent 4" w:semiHidden="0" w:uiPriority="65" w:unhideWhenUsed="0"/>
+    <w:lsdException w:name="Medium List 2 Accent 4" w:semiHidden="0" w:uiPriority="66" w:unhideWhenUsed="0"/>
+    <w:lsdException w:name="Medium Grid 1 Accent 4" w:semiHidden="0" w:uiPriority="67" w:unhideWhenUsed="0"/>
+    <w:lsdException w:name="Medium Grid 2 Accent 4" w:semiHidden="0" w:uiPriority="68" w:unhideWhenUsed="0"/>
+    <w:lsdException w:name="Medium Grid 3 Accent 4" w:semiHidden="0" w:uiPriority="69" w:unhideWhenUsed="0"/>
+    <w:lsdException w:name="Dark List Accent 4" w:semiHidden="0" w:uiPriority="70" w:unhideWhenUsed="0"/>
+    <w:lsdException w:name="Colorful Shading Accent 4" w:semiHidden="0" w:uiPriority="71" w:unhideWhenUsed="0"/>
+    <w:lsdException w:name="Colorful List Accent 4" w:semiHidden="0" w:uiPriority="72" w:unhideWhenUsed="0"/>
+    <w:lsdException w:name="Colorful Grid Accent 4" w:semiHidden="0" w:uiPriority="73" w:unhideWhenUsed="0"/>
+    <w:lsdException w:name="Light Shading Accent 5" w:semiHidden="0" w:uiPriority="60" w:unhideWhenUsed="0"/>
+    <w:lsdException w:name="Light List Accent 5" w:semiHidden="0" w:uiPriority="61" w:unhideWhenUsed="0"/>
+    <w:lsdException w:name="Light Grid Accent 5" w:semiHidden="0" w:uiPriority="62" w:unhideWhenUsed="0"/>
+    <w:lsdException w:name="Medium Shading 1 Accent 5" w:semiHidden="0" w:uiPriority="63" w:unhideWhenUsed="0"/>
+    <w:lsdException w:name="Medium Shading 2 Accent 5" w:semiHidden="0" w:uiPriority="64" w:unhideWhenUsed="0"/>
+    <w:lsdException w:name="Medium List 1 Accent 5" w:semiHidden="0" w:uiPriority="65" w:unhideWhenUsed="0"/>
+    <w:lsdException w:name="Medium List 2 Accent 5" w:semiHidden="0" w:uiPriority="66" w:unhideWhenUsed="0"/>
+    <w:lsdException w:name="Medium Grid 1 Accent 5" w:semiHidden="0" w:uiPriority="67" w:unhideWhenUsed="0"/>
+    <w:lsdException w:name="Medium Grid 2 Accent 5" w:semiHidden="0" w:uiPriority="68" w:unhideWhenUsed="0"/>
+    <w:lsdException w:name="Medium Grid 3 Accent 5" w:semiHidden="0" w:uiPriority="69" w:unhideWhenUsed="0"/>
+    <w:lsdException w:name="Dark List Accent 5" w:semiHidden="0" w:uiPriority="70" w:unhideWhenUsed="0"/>
+    <w:lsdException w:name="Colorful Shading Accent 5" w:semiHidden="0" w:uiPriority="71" w:unhideWhenUsed="0"/>
+    <w:lsdException w:name="Colorful List Accent 5" w:semiHidden="0" w:uiPriority="72" w:unhideWhenUsed="0"/>
+    <w:lsdException w:name="Colorful Grid Accent 5" w:semiHidden="0" w:uiPriority="73" w:unhideWhenUsed="0"/>
+    <w:lsdException w:name="Light Shading Accent 6" w:semiHidden="0" w:uiPriority="60" w:unhideWhenUsed="0"/>
+    <w:lsdException w:name="Light List Accent 6" w:semiHidden="0" w:uiPriority="61" w:unhideWhenUsed="0"/>
+    <w:lsdException w:name="Light Grid Accent 6" w:semiHidden="0" w:uiPriority="62" w:unhideWhenUsed="0"/>
+    <w:lsdException w:name="Medium Shading 1 Accent 6" w:semiHidden="0" w:uiPriority="63" w:unhideWhenUsed="0"/>
+    <w:lsdException w:name="Medium Shading 2 Accent 6" w:semiHidden="0" w:uiPriority="64" w:unhideWhenUsed="0"/>
+    <w:lsdException w:name="Medium List 1 Accent 6" w:semiHidden="0" w:uiPriority="65" w:unhideWhenUsed="0"/>
+    <w:lsdException w:name="Medium List 2 Accent 6" w:semiHidden="0" w:uiPriority="66" w:unhideWhenUsed="0"/>
+    <w:lsdException w:name="Medium Grid 1 Accent 6" w:semiHidden="0" w:uiPriority="67" w:unhideWhenUsed="0"/>
+    <w:lsdException w:name="Medium Grid 2 Accent 6" w:semiHidden="0" w:uiPriority="68" w:unhideWhenUsed="0"/>
+    <w:lsdException w:name="Medium Grid 3 Accent 6" w:semiHidden="0" w:uiPriority="69" w:unhideWhenUsed="0"/>
+    <w:lsdException w:name="Dark List Accent 6" w:semiHidden="0" w:uiPriority="70" w:unhideWhenUsed="0"/>
+    <w:lsdException w:name="Colorful Shading Accent 6" w:semiHidden="0" w:uiPriority="71" w:unhideWhenUsed="0"/>
+    <w:lsdException w:name="Colorful List Accent 6" w:semiHidden="0" w:uiPriority="72" w:unhideWhenUsed="0"/>
+    <w:lsdException w:name="Colorful Grid Accent 6" w:semiHidden="0" w:uiPriority="73" w:unhideWhenUsed="0"/>
+    <w:lsdException w:name="Subtle Emphasis" w:semiHidden="0" w:uiPriority="19" w:unhideWhenUsed="0" w:qFormat="1"/>
+    <w:lsdException w:name="Intense Emphasis" w:semiHidden="0" w:uiPriority="21" w:unhideWhenUsed="0" w:qFormat="1"/>
+    <w:lsdException w:name="Subtle Reference" w:semiHidden="0" w:uiPriority="31" w:unhideWhenUsed="0" w:qFormat="1"/>
+    <w:lsdException w:name="Intense Reference" w:semiHidden="0" w:uiPriority="32" w:unhideWhenUsed="0" w:qFormat="1"/>
+    <w:lsdException w:name="Book Title" w:semiHidden="0" w:uiPriority="33" w:unhideWhenUsed="0" w:qFormat="1"/>
+    <w:lsdException w:name="Bibliography" w:uiPriority="37"/>
+    <w:lsdException w:name="TOC Heading" w:uiPriority="39" w:qFormat="1"/>
   </w:latentStyles>
   <w:style w:type="paragraph" w:default="1" w:styleId="Normal">
     <w:name w:val="Normal"/>
     <w:qFormat/>
+    <w:rsid w:val="005416D7"/>
+    <w:pPr>
+      <w:spacing w:before="100" w:beforeAutospacing="1" w:after="100" w:afterAutospacing="1" w:line="360" w:lineRule="auto"/>
+      <w:ind w:firstLine="720"/>
+      <w:jc w:val="distribute"/>
+    </w:pPr>
+    <w:rPr>
+      <w:rFonts w:ascii="Times New Roman" w:hAnsi="Times New Roman"/>
+      <w:sz w:val="28"/>
+      <w:szCs w:val="22"/>
+      <w:lang w:eastAsia="ja-JP"/>
+    </w:rPr>
+  </w:style>
+  <w:style w:type="paragraph" w:styleId="Heading1">
+    <w:name w:val="heading 1"/>
+    <w:basedOn w:val="Normal"/>
+    <w:next w:val="Normal"/>
+    <w:link w:val="Heading1Char"/>
+    <w:autoRedefine/>
+    <w:uiPriority w:val="9"/>
+    <w:qFormat/>
+    <w:rsid w:val="00163D17"/>
+    <w:pPr>
+      <w:keepNext/>
+      <w:pageBreakBefore/>
+      <w:jc w:val="both"/>
+      <w:outlineLvl w:val="0"/>
+    </w:pPr>
+    <w:rPr>
+      <w:rFonts w:eastAsia="MS Gothic"/>
+      <w:b/>
+      <w:bCs/>
+      <w:kern w:val="32"/>
+      <w:sz w:val="24"/>
+      <w:szCs w:val="32"/>
+    </w:rPr>
+  </w:style>
+  <w:style w:type="paragraph" w:styleId="Heading2">
+    <w:name w:val="heading 2"/>
+    <w:basedOn w:val="Normal"/>
+    <w:next w:val="Normal"/>
+    <w:link w:val="Heading2Char"/>
+    <w:autoRedefine/>
+    <w:uiPriority w:val="9"/>
+    <w:unhideWhenUsed/>
+    <w:qFormat/>
+    <w:rsid w:val="000F08A8"/>
+    <w:pPr>
+      <w:keepNext/>
+      <w:spacing w:before="240" w:after="60"/>
+      <w:jc w:val="both"/>
+      <w:outlineLvl w:val="1"/>
+    </w:pPr>
+    <w:rPr>
+      <w:rFonts w:eastAsia="MS Gothic"/>
+      <w:b/>
+      <w:bCs/>
+      <w:iCs/>
+      <w:sz w:val="24"/>
+      <w:szCs w:val="28"/>
+    </w:rPr>
+  </w:style>
+  <w:style w:type="paragraph" w:styleId="Heading3">
+    <w:name w:val="heading 3"/>
+    <w:basedOn w:val="Normal"/>
+    <w:next w:val="Normal"/>
+    <w:link w:val="Heading3Char"/>
+    <w:autoRedefine/>
+    <w:uiPriority w:val="9"/>
+    <w:unhideWhenUsed/>
+    <w:qFormat/>
+    <w:rsid w:val="00163D17"/>
+    <w:pPr>
+      <w:keepNext/>
+      <w:spacing w:before="240" w:after="60"/>
+      <w:jc w:val="both"/>
+      <w:outlineLvl w:val="2"/>
+    </w:pPr>
+    <w:rPr>
+      <w:rFonts w:eastAsia="MS Gothic"/>
+      <w:bCs/>
+      <w:i/>
+      <w:sz w:val="24"/>
+      <w:szCs w:val="26"/>
+    </w:rPr>
   </w:style>
   <w:style w:type="character" w:default="1" w:styleId="DefaultParagraphFont">
     <w:name w:val="Default Paragraph Font"/>
@@ -7904,62 +7043,407 @@
     <w:semiHidden/>
     <w:unhideWhenUsed/>
   </w:style>
-  <w:style w:type="paragraph" w:customStyle="1" w:styleId="4B8EB9AAD2DE4CC88AF2485392554A41">
-    <w:name w:val="4B8EB9AAD2DE4CC88AF2485392554A41"/>
-    <w:rsid w:val="00AC40A8"/>
+  <w:style w:type="paragraph" w:styleId="Header">
+    <w:name w:val="header"/>
+    <w:basedOn w:val="Normal"/>
+    <w:link w:val="HeaderChar"/>
+    <w:uiPriority w:val="99"/>
+    <w:unhideWhenUsed/>
+    <w:rsid w:val="0066096D"/>
+    <w:pPr>
+      <w:tabs>
+        <w:tab w:val="center" w:pos="4844"/>
+        <w:tab w:val="right" w:pos="9689"/>
+      </w:tabs>
+    </w:pPr>
   </w:style>
-  <w:style w:type="paragraph" w:customStyle="1" w:styleId="E352EA44CFEF43D3A25FAE6FCCD6965E">
-    <w:name w:val="E352EA44CFEF43D3A25FAE6FCCD6965E"/>
-    <w:rsid w:val="00AC40A8"/>
+  <w:style w:type="character" w:customStyle="1" w:styleId="HeaderChar">
+    <w:name w:val="Header Char"/>
+    <w:link w:val="Header"/>
+    <w:uiPriority w:val="99"/>
+    <w:rsid w:val="0066096D"/>
+    <w:rPr>
+      <w:rFonts w:ascii="Times New Roman" w:hAnsi="Times New Roman"/>
+      <w:sz w:val="28"/>
+      <w:szCs w:val="22"/>
+    </w:rPr>
   </w:style>
-  <w:style w:type="paragraph" w:customStyle="1" w:styleId="98D8C293BFA447449E6784E61339A631">
-    <w:name w:val="98D8C293BFA447449E6784E61339A631"/>
-    <w:rsid w:val="00AC40A8"/>
+  <w:style w:type="paragraph" w:styleId="Footer">
+    <w:name w:val="footer"/>
+    <w:basedOn w:val="Normal"/>
+    <w:link w:val="FooterChar"/>
+    <w:uiPriority w:val="99"/>
+    <w:unhideWhenUsed/>
+    <w:rsid w:val="0066096D"/>
+    <w:pPr>
+      <w:tabs>
+        <w:tab w:val="center" w:pos="4844"/>
+        <w:tab w:val="right" w:pos="9689"/>
+      </w:tabs>
+    </w:pPr>
   </w:style>
-  <w:style w:type="paragraph" w:customStyle="1" w:styleId="B38F12CB1F0A4589B42C7AFAFAF93752">
-    <w:name w:val="B38F12CB1F0A4589B42C7AFAFAF93752"/>
-    <w:rsid w:val="00AC40A8"/>
+  <w:style w:type="character" w:customStyle="1" w:styleId="FooterChar">
+    <w:name w:val="Footer Char"/>
+    <w:link w:val="Footer"/>
+    <w:uiPriority w:val="99"/>
+    <w:rsid w:val="0066096D"/>
+    <w:rPr>
+      <w:rFonts w:ascii="Times New Roman" w:hAnsi="Times New Roman"/>
+      <w:sz w:val="28"/>
+      <w:szCs w:val="22"/>
+    </w:rPr>
   </w:style>
-  <w:style w:type="paragraph" w:customStyle="1" w:styleId="D0CDBA71689D433197295EE08478D16E">
-    <w:name w:val="D0CDBA71689D433197295EE08478D16E"/>
-    <w:rsid w:val="00AC40A8"/>
+  <w:style w:type="paragraph" w:styleId="BalloonText">
+    <w:name w:val="Balloon Text"/>
+    <w:basedOn w:val="Normal"/>
+    <w:link w:val="BalloonTextChar"/>
+    <w:uiPriority w:val="99"/>
+    <w:semiHidden/>
+    <w:unhideWhenUsed/>
+    <w:rsid w:val="0066096D"/>
+    <w:pPr>
+      <w:spacing w:before="0" w:after="0" w:line="240" w:lineRule="auto"/>
+    </w:pPr>
+    <w:rPr>
+      <w:rFonts w:ascii="Tahoma" w:hAnsi="Tahoma" w:cs="Tahoma"/>
+      <w:sz w:val="16"/>
+      <w:szCs w:val="16"/>
+    </w:rPr>
   </w:style>
-  <w:style w:type="paragraph" w:customStyle="1" w:styleId="F0F751ECDECE4A90922B656A9BB339E1">
-    <w:name w:val="F0F751ECDECE4A90922B656A9BB339E1"/>
-    <w:rsid w:val="00AC40A8"/>
+  <w:style w:type="character" w:customStyle="1" w:styleId="BalloonTextChar">
+    <w:name w:val="Balloon Text Char"/>
+    <w:link w:val="BalloonText"/>
+    <w:uiPriority w:val="99"/>
+    <w:semiHidden/>
+    <w:rsid w:val="0066096D"/>
+    <w:rPr>
+      <w:rFonts w:ascii="Tahoma" w:hAnsi="Tahoma" w:cs="Tahoma"/>
+      <w:sz w:val="16"/>
+      <w:szCs w:val="16"/>
+    </w:rPr>
   </w:style>
-  <w:style w:type="paragraph" w:customStyle="1" w:styleId="2DAA7E1FD9A7491A9C041D171CEFA06B">
-    <w:name w:val="2DAA7E1FD9A7491A9C041D171CEFA06B"/>
-    <w:rsid w:val="00AC40A8"/>
+  <w:style w:type="paragraph" w:styleId="IntenseQuote">
+    <w:name w:val="Intense Quote"/>
+    <w:basedOn w:val="Normal"/>
+    <w:next w:val="Normal"/>
+    <w:link w:val="IntenseQuoteChar"/>
+    <w:uiPriority w:val="30"/>
+    <w:qFormat/>
+    <w:rsid w:val="00D05A75"/>
+    <w:pPr>
+      <w:pBdr>
+        <w:bottom w:val="single" w:sz="4" w:space="4" w:color="4F81BD"/>
+      </w:pBdr>
+      <w:spacing w:before="200" w:after="280"/>
+      <w:ind w:left="936" w:right="936"/>
+    </w:pPr>
+    <w:rPr>
+      <w:b/>
+      <w:bCs/>
+      <w:i/>
+      <w:iCs/>
+      <w:color w:val="4F81BD"/>
+    </w:rPr>
   </w:style>
-  <w:style w:type="paragraph" w:customStyle="1" w:styleId="B44DF0295F8749CB8F03A8FAE6F5B97A">
-    <w:name w:val="B44DF0295F8749CB8F03A8FAE6F5B97A"/>
-    <w:rsid w:val="00AC40A8"/>
+  <w:style w:type="character" w:customStyle="1" w:styleId="IntenseQuoteChar">
+    <w:name w:val="Intense Quote Char"/>
+    <w:link w:val="IntenseQuote"/>
+    <w:uiPriority w:val="30"/>
+    <w:rsid w:val="00D05A75"/>
+    <w:rPr>
+      <w:rFonts w:ascii="Times New Roman" w:hAnsi="Times New Roman"/>
+      <w:b/>
+      <w:bCs/>
+      <w:i/>
+      <w:iCs/>
+      <w:color w:val="4F81BD"/>
+      <w:sz w:val="28"/>
+      <w:szCs w:val="22"/>
+    </w:rPr>
   </w:style>
-  <w:style w:type="paragraph" w:customStyle="1" w:styleId="0886F5D196074E0691AE34AD9A0B3806">
-    <w:name w:val="0886F5D196074E0691AE34AD9A0B3806"/>
-    <w:rsid w:val="00AC40A8"/>
+  <w:style w:type="table" w:styleId="TableGrid">
+    <w:name w:val="Table Grid"/>
+    <w:basedOn w:val="TableNormal"/>
+    <w:uiPriority w:val="59"/>
+    <w:rsid w:val="00074852"/>
+    <w:tblPr>
+      <w:tblInd w:w="0" w:type="dxa"/>
+      <w:tblBorders>
+        <w:top w:val="single" w:sz="4" w:space="0" w:color="000000"/>
+        <w:left w:val="single" w:sz="4" w:space="0" w:color="000000"/>
+        <w:bottom w:val="single" w:sz="4" w:space="0" w:color="000000"/>
+        <w:right w:val="single" w:sz="4" w:space="0" w:color="000000"/>
+        <w:insideH w:val="single" w:sz="4" w:space="0" w:color="000000"/>
+        <w:insideV w:val="single" w:sz="4" w:space="0" w:color="000000"/>
+      </w:tblBorders>
+      <w:tblCellMar>
+        <w:top w:w="0" w:type="dxa"/>
+        <w:left w:w="108" w:type="dxa"/>
+        <w:bottom w:w="0" w:type="dxa"/>
+        <w:right w:w="108" w:type="dxa"/>
+      </w:tblCellMar>
+    </w:tblPr>
   </w:style>
-  <w:style w:type="paragraph" w:customStyle="1" w:styleId="88293BAF6EE943A5B56ACA7A0806EE40">
-    <w:name w:val="88293BAF6EE943A5B56ACA7A0806EE40"/>
-    <w:rsid w:val="00AC40A8"/>
+  <w:style w:type="character" w:customStyle="1" w:styleId="Heading1Char">
+    <w:name w:val="Heading 1 Char"/>
+    <w:link w:val="Heading1"/>
+    <w:uiPriority w:val="9"/>
+    <w:rsid w:val="00163D17"/>
+    <w:rPr>
+      <w:rFonts w:ascii="Times New Roman" w:eastAsia="MS Gothic" w:hAnsi="Times New Roman"/>
+      <w:b/>
+      <w:bCs/>
+      <w:kern w:val="32"/>
+      <w:sz w:val="24"/>
+      <w:szCs w:val="32"/>
+    </w:rPr>
   </w:style>
-  <w:style w:type="paragraph" w:customStyle="1" w:styleId="F1E19DD5385D4A0BB37818EC7DC88BA2">
-    <w:name w:val="F1E19DD5385D4A0BB37818EC7DC88BA2"/>
-    <w:rsid w:val="00AC40A8"/>
+  <w:style w:type="paragraph" w:styleId="TOCHeading">
+    <w:name w:val="TOC Heading"/>
+    <w:basedOn w:val="Heading1"/>
+    <w:next w:val="Normal"/>
+    <w:uiPriority w:val="39"/>
+    <w:unhideWhenUsed/>
+    <w:qFormat/>
+    <w:rsid w:val="00A1533C"/>
+    <w:pPr>
+      <w:keepLines/>
+      <w:spacing w:before="480" w:beforeAutospacing="0" w:after="0" w:afterAutospacing="0" w:line="276" w:lineRule="auto"/>
+      <w:ind w:firstLine="0"/>
+      <w:jc w:val="left"/>
+      <w:outlineLvl w:val="9"/>
+    </w:pPr>
+    <w:rPr>
+      <w:color w:val="365F91"/>
+      <w:kern w:val="0"/>
+      <w:sz w:val="28"/>
+      <w:szCs w:val="28"/>
+      <w:lang w:eastAsia="en-US"/>
+    </w:rPr>
   </w:style>
-  <w:style w:type="paragraph" w:customStyle="1" w:styleId="4262E73494CD421096748E7D33871F86">
-    <w:name w:val="4262E73494CD421096748E7D33871F86"/>
-    <w:rsid w:val="00AC40A8"/>
+  <w:style w:type="character" w:styleId="Hyperlink">
+    <w:name w:val="Hyperlink"/>
+    <w:uiPriority w:val="99"/>
+    <w:rsid w:val="00736C88"/>
+    <w:rPr>
+      <w:color w:val="0000FF"/>
+      <w:sz w:val="20"/>
+      <w:u w:val="single"/>
+    </w:rPr>
+  </w:style>
+  <w:style w:type="paragraph" w:styleId="TOC2">
+    <w:name w:val="toc 2"/>
+    <w:basedOn w:val="Normal"/>
+    <w:next w:val="Normal"/>
+    <w:autoRedefine/>
+    <w:uiPriority w:val="39"/>
+    <w:rsid w:val="00736C88"/>
+    <w:pPr>
+      <w:spacing w:before="240" w:after="0"/>
+      <w:jc w:val="left"/>
+    </w:pPr>
+    <w:rPr>
+      <w:rFonts w:ascii="Calibri" w:hAnsi="Calibri"/>
+      <w:b/>
+      <w:bCs/>
+      <w:sz w:val="20"/>
+      <w:szCs w:val="20"/>
+    </w:rPr>
+  </w:style>
+  <w:style w:type="character" w:customStyle="1" w:styleId="Heading2Char">
+    <w:name w:val="Heading 2 Char"/>
+    <w:link w:val="Heading2"/>
+    <w:uiPriority w:val="9"/>
+    <w:rsid w:val="000F08A8"/>
+    <w:rPr>
+      <w:rFonts w:ascii="Times New Roman" w:eastAsia="MS Gothic" w:hAnsi="Times New Roman"/>
+      <w:b/>
+      <w:bCs/>
+      <w:iCs/>
+      <w:sz w:val="24"/>
+      <w:szCs w:val="28"/>
+    </w:rPr>
+  </w:style>
+  <w:style w:type="character" w:customStyle="1" w:styleId="Heading3Char">
+    <w:name w:val="Heading 3 Char"/>
+    <w:link w:val="Heading3"/>
+    <w:uiPriority w:val="9"/>
+    <w:rsid w:val="00163D17"/>
+    <w:rPr>
+      <w:rFonts w:ascii="Times New Roman" w:eastAsia="MS Gothic" w:hAnsi="Times New Roman" w:cs="Times New Roman"/>
+      <w:bCs/>
+      <w:i/>
+      <w:sz w:val="24"/>
+      <w:szCs w:val="26"/>
+    </w:rPr>
+  </w:style>
+  <w:style w:type="paragraph" w:styleId="TOC1">
+    <w:name w:val="toc 1"/>
+    <w:basedOn w:val="Normal"/>
+    <w:next w:val="Normal"/>
+    <w:autoRedefine/>
+    <w:uiPriority w:val="39"/>
+    <w:unhideWhenUsed/>
+    <w:rsid w:val="002923F1"/>
+    <w:pPr>
+      <w:keepNext/>
+      <w:tabs>
+        <w:tab w:val="right" w:pos="9962"/>
+      </w:tabs>
+      <w:jc w:val="center"/>
+    </w:pPr>
+    <w:rPr>
+      <w:b/>
+      <w:bCs/>
+      <w:caps/>
+      <w:szCs w:val="24"/>
+    </w:rPr>
+  </w:style>
+  <w:style w:type="paragraph" w:styleId="TOC3">
+    <w:name w:val="toc 3"/>
+    <w:basedOn w:val="Normal"/>
+    <w:next w:val="Normal"/>
+    <w:autoRedefine/>
+    <w:uiPriority w:val="39"/>
+    <w:unhideWhenUsed/>
+    <w:rsid w:val="005672BF"/>
+    <w:pPr>
+      <w:spacing w:before="0" w:after="0"/>
+      <w:ind w:left="280"/>
+      <w:jc w:val="left"/>
+    </w:pPr>
+    <w:rPr>
+      <w:rFonts w:ascii="Calibri" w:hAnsi="Calibri"/>
+      <w:sz w:val="20"/>
+      <w:szCs w:val="20"/>
+    </w:rPr>
+  </w:style>
+  <w:style w:type="paragraph" w:styleId="TOC4">
+    <w:name w:val="toc 4"/>
+    <w:basedOn w:val="Normal"/>
+    <w:next w:val="Normal"/>
+    <w:autoRedefine/>
+    <w:uiPriority w:val="39"/>
+    <w:unhideWhenUsed/>
+    <w:rsid w:val="00730BF2"/>
+    <w:pPr>
+      <w:spacing w:before="0" w:after="0"/>
+      <w:ind w:left="560"/>
+      <w:jc w:val="left"/>
+    </w:pPr>
+    <w:rPr>
+      <w:rFonts w:ascii="Calibri" w:hAnsi="Calibri"/>
+      <w:sz w:val="20"/>
+      <w:szCs w:val="20"/>
+    </w:rPr>
+  </w:style>
+  <w:style w:type="paragraph" w:styleId="TOC5">
+    <w:name w:val="toc 5"/>
+    <w:basedOn w:val="Normal"/>
+    <w:next w:val="Normal"/>
+    <w:autoRedefine/>
+    <w:uiPriority w:val="39"/>
+    <w:unhideWhenUsed/>
+    <w:rsid w:val="00730BF2"/>
+    <w:pPr>
+      <w:spacing w:before="0" w:after="0"/>
+      <w:ind w:left="840"/>
+      <w:jc w:val="left"/>
+    </w:pPr>
+    <w:rPr>
+      <w:rFonts w:ascii="Calibri" w:hAnsi="Calibri"/>
+      <w:sz w:val="20"/>
+      <w:szCs w:val="20"/>
+    </w:rPr>
+  </w:style>
+  <w:style w:type="paragraph" w:styleId="TOC6">
+    <w:name w:val="toc 6"/>
+    <w:basedOn w:val="Normal"/>
+    <w:next w:val="Normal"/>
+    <w:autoRedefine/>
+    <w:uiPriority w:val="39"/>
+    <w:unhideWhenUsed/>
+    <w:rsid w:val="00730BF2"/>
+    <w:pPr>
+      <w:spacing w:before="0" w:after="0"/>
+      <w:ind w:left="1120"/>
+      <w:jc w:val="left"/>
+    </w:pPr>
+    <w:rPr>
+      <w:rFonts w:ascii="Calibri" w:hAnsi="Calibri"/>
+      <w:sz w:val="20"/>
+      <w:szCs w:val="20"/>
+    </w:rPr>
+  </w:style>
+  <w:style w:type="paragraph" w:styleId="TOC7">
+    <w:name w:val="toc 7"/>
+    <w:basedOn w:val="Normal"/>
+    <w:next w:val="Normal"/>
+    <w:autoRedefine/>
+    <w:uiPriority w:val="39"/>
+    <w:unhideWhenUsed/>
+    <w:rsid w:val="00730BF2"/>
+    <w:pPr>
+      <w:spacing w:before="0" w:after="0"/>
+      <w:ind w:left="1400"/>
+      <w:jc w:val="left"/>
+    </w:pPr>
+    <w:rPr>
+      <w:rFonts w:ascii="Calibri" w:hAnsi="Calibri"/>
+      <w:sz w:val="20"/>
+      <w:szCs w:val="20"/>
+    </w:rPr>
+  </w:style>
+  <w:style w:type="paragraph" w:styleId="TOC8">
+    <w:name w:val="toc 8"/>
+    <w:basedOn w:val="Normal"/>
+    <w:next w:val="Normal"/>
+    <w:autoRedefine/>
+    <w:uiPriority w:val="39"/>
+    <w:unhideWhenUsed/>
+    <w:rsid w:val="00730BF2"/>
+    <w:pPr>
+      <w:spacing w:before="0" w:after="0"/>
+      <w:ind w:left="1680"/>
+      <w:jc w:val="left"/>
+    </w:pPr>
+    <w:rPr>
+      <w:rFonts w:ascii="Calibri" w:hAnsi="Calibri"/>
+      <w:sz w:val="20"/>
+      <w:szCs w:val="20"/>
+    </w:rPr>
+  </w:style>
+  <w:style w:type="paragraph" w:styleId="TOC9">
+    <w:name w:val="toc 9"/>
+    <w:basedOn w:val="Normal"/>
+    <w:next w:val="Normal"/>
+    <w:autoRedefine/>
+    <w:uiPriority w:val="39"/>
+    <w:unhideWhenUsed/>
+    <w:rsid w:val="00730BF2"/>
+    <w:pPr>
+      <w:spacing w:before="0" w:after="0"/>
+      <w:ind w:left="1960"/>
+      <w:jc w:val="left"/>
+    </w:pPr>
+    <w:rPr>
+      <w:rFonts w:ascii="Calibri" w:hAnsi="Calibri"/>
+      <w:sz w:val="20"/>
+      <w:szCs w:val="20"/>
+    </w:rPr>
+  </w:style>
+  <w:style w:type="paragraph" w:styleId="ListParagraph">
+    <w:name w:val="List Paragraph"/>
+    <w:basedOn w:val="Normal"/>
+    <w:uiPriority w:val="34"/>
+    <w:qFormat/>
+    <w:rsid w:val="00E27CB8"/>
+    <w:pPr>
+      <w:ind w:left="720"/>
+      <w:contextualSpacing/>
+    </w:pPr>
   </w:style>
 </w:styles>
-</file>
-
-<file path=word/glossary/webSettings.xml><?xml version="1.0" encoding="utf-8"?>
-<w:webSettings xmlns:mc="http://schemas.openxmlformats.org/markup-compatibility/2006" xmlns:r="http://schemas.openxmlformats.org/officeDocument/2006/relationships" xmlns:w="http://schemas.openxmlformats.org/wordprocessingml/2006/main" xmlns:w14="http://schemas.microsoft.com/office/word/2010/wordml" xmlns:w15="http://schemas.microsoft.com/office/word/2012/wordml" xmlns:w16se="http://schemas.microsoft.com/office/word/2015/wordml/symex" mc:Ignorable="w14 w15 w16se">
-  <w:optimizeForBrowser/>
-  <w:allowPNG/>
-</w:webSettings>
 </file>
 
 <file path=word/theme/theme1.xml><?xml version="1.0" encoding="utf-8"?>
@@ -8005,7 +7489,7 @@
     </a:clrScheme>
     <a:fontScheme name="Office">
       <a:majorFont>
-        <a:latin typeface="Calibri Light" panose="020F0302020204030204"/>
+        <a:latin typeface="Calibri Light"/>
         <a:ea typeface=""/>
         <a:cs typeface=""/>
         <a:font script="Jpan" typeface="游ゴシック Light"/>
@@ -8057,7 +7541,7 @@
         <a:font script="Tfng" typeface="Ebrima"/>
       </a:majorFont>
       <a:minorFont>
-        <a:latin typeface="Calibri" panose="020F0502020204030204"/>
+        <a:latin typeface="Calibri"/>
         <a:ea typeface=""/>
         <a:cs typeface=""/>
         <a:font script="Jpan" typeface="游明朝"/>
@@ -8251,7 +7735,7 @@
   <a:extraClrSchemeLst/>
   <a:extLst>
     <a:ext uri="{05A4C25C-085E-4340-85A3-A5531E510DB2}">
-      <thm15:themeFamily xmlns:thm15="http://schemas.microsoft.com/office/thememl/2012/main" name="Office Theme" id="{62F939B6-93AF-4DB8-9C6B-D6C7DFDC589F}" vid="{4A3C46E8-61CC-4603-A589-7422A47A8E4A}"/>
+      <thm15:themeFamily xmlns:thm15="http://schemas.microsoft.com/office/thememl/2012/main" xmlns="" name="Office Theme" id="{62F939B6-93AF-4DB8-9C6B-D6C7DFDC589F}" vid="{4A3C46E8-61CC-4603-A589-7422A47A8E4A}"/>
     </a:ext>
   </a:extLst>
 </a:theme>
@@ -8262,7 +7746,7 @@
 </file>
 
 <file path=customXml/itemProps1.xml><?xml version="1.0" encoding="utf-8"?>
-<ds:datastoreItem xmlns:ds="http://schemas.openxmlformats.org/officeDocument/2006/customXml" ds:itemID="{6E974563-4C4A-4744-B8CD-6F66416FB26D}">
+<ds:datastoreItem xmlns:ds="http://schemas.openxmlformats.org/officeDocument/2006/customXml" ds:itemID="{756CBCB3-C798-4551-A2F3-65409164AD6D}">
   <ds:schemaRefs>
     <ds:schemaRef ds:uri="http://schemas.openxmlformats.org/officeDocument/2006/bibliography"/>
   </ds:schemaRefs>

</xml_diff>